<commit_message>
Doc überarbeitet und ergänzt
</commit_message>
<xml_diff>
--- a/doc/Factsheet.docx
+++ b/doc/Factsheet.docx
@@ -134,11 +134,13 @@
         <w:jc w:val="center"/>
         <w:rPr>
           <w:rStyle w:val="Hervorhebung"/>
-        </w:rPr>
-      </w:pPr>
-      <w:r>
-        <w:rPr>
-          <w:rStyle w:val="Hervorhebung"/>
+          <w:lang w:val="de-CH"/>
+        </w:rPr>
+      </w:pPr>
+      <w:r>
+        <w:rPr>
+          <w:rStyle w:val="Hervorhebung"/>
+          <w:lang w:val="de-CH"/>
         </w:rPr>
         <w:t>Maurizio Hostettler</w:t>
       </w:r>
@@ -148,11 +150,13 @@
         <w:jc w:val="center"/>
         <w:rPr>
           <w:rStyle w:val="Hervorhebung"/>
-        </w:rPr>
-      </w:pPr>
-      <w:r>
-        <w:rPr>
-          <w:rStyle w:val="Hervorhebung"/>
+          <w:lang w:val="de-CH"/>
+        </w:rPr>
+      </w:pPr>
+      <w:r>
+        <w:rPr>
+          <w:rStyle w:val="Hervorhebung"/>
+          <w:lang w:val="de-CH"/>
         </w:rPr>
         <w:t>Stefan Stofer</w:t>
       </w:r>
@@ -203,16 +207,7 @@
           <w:rStyle w:val="Hervorhebung"/>
           <w:lang w:val="de-CH"/>
         </w:rPr>
-        <w:t>HSLU.BS</w:t>
-      </w:r>
-      <w:bookmarkStart w:id="0" w:name="_GoBack"/>
-      <w:bookmarkEnd w:id="0"/>
-      <w:r>
-        <w:rPr>
-          <w:rStyle w:val="Hervorhebung"/>
-          <w:lang w:val="de-CH"/>
-        </w:rPr>
-        <w:t>CI.HS19.XML</w:t>
+        <w:t>HSLU.BSCI.HS19.XML</w:t>
       </w:r>
     </w:p>
     <w:p>
@@ -264,7 +259,49 @@
             <w:rStyle w:val="Hyperlink"/>
             <w:lang w:val="de-CH"/>
           </w:rPr>
-          <w:t>http://xml.joshuart.ch/index.php</w:t>
+          <w:t>http://xml.jos</w:t>
+        </w:r>
+        <w:r>
+          <w:rPr>
+            <w:rStyle w:val="Hyperlink"/>
+            <w:lang w:val="de-CH"/>
+          </w:rPr>
+          <w:t>h</w:t>
+        </w:r>
+        <w:r>
+          <w:rPr>
+            <w:rStyle w:val="Hyperlink"/>
+            <w:lang w:val="de-CH"/>
+          </w:rPr>
+          <w:t>uart.ch/ind</w:t>
+        </w:r>
+        <w:r>
+          <w:rPr>
+            <w:rStyle w:val="Hyperlink"/>
+            <w:lang w:val="de-CH"/>
+          </w:rPr>
+          <w:t>e</w:t>
+        </w:r>
+        <w:r>
+          <w:rPr>
+            <w:rStyle w:val="Hyperlink"/>
+            <w:lang w:val="de-CH"/>
+          </w:rPr>
+          <w:t>x</w:t>
+        </w:r>
+        <w:r>
+          <w:rPr>
+            <w:rStyle w:val="Hyperlink"/>
+            <w:lang w:val="de-CH"/>
+          </w:rPr>
+          <w:t>.</w:t>
+        </w:r>
+        <w:r>
+          <w:rPr>
+            <w:rStyle w:val="Hyperlink"/>
+            <w:lang w:val="de-CH"/>
+          </w:rPr>
+          <w:t>php</w:t>
         </w:r>
       </w:hyperlink>
     </w:p>
@@ -285,20 +322,18 @@
     </w:p>
     <w:p>
       <w:pPr>
-        <w:pStyle w:val="berschrift1"/>
-        <w:rPr>
-          <w:rStyle w:val="Hervorhebung"/>
-          <w:i w:val="0"/>
-          <w:iCs w:val="0"/>
-          <w:lang w:val="de-CH"/>
-        </w:rPr>
-      </w:pPr>
-      <w:r>
-        <w:rPr>
-          <w:rStyle w:val="Hervorhebung"/>
-          <w:i w:val="0"/>
-          <w:iCs w:val="0"/>
-          <w:lang w:val="de-CH"/>
+        <w:pStyle w:val="Formatvorlage1"/>
+        <w:rPr>
+          <w:rStyle w:val="Hervorhebung"/>
+          <w:i w:val="0"/>
+          <w:iCs w:val="0"/>
+        </w:rPr>
+      </w:pPr>
+      <w:r>
+        <w:rPr>
+          <w:rStyle w:val="Hervorhebung"/>
+          <w:i w:val="0"/>
+          <w:iCs w:val="0"/>
         </w:rPr>
         <w:lastRenderedPageBreak/>
         <w:t>&lt;</w:t>
@@ -308,7 +343,6 @@
           <w:rStyle w:val="Hervorhebung"/>
           <w:i w:val="0"/>
           <w:iCs w:val="0"/>
-          <w:lang w:val="de-CH"/>
         </w:rPr>
         <w:t>Auftrag</w:t>
       </w:r>
@@ -317,17 +351,9 @@
           <w:rStyle w:val="Hervorhebung"/>
           <w:i w:val="0"/>
           <w:iCs w:val="0"/>
-          <w:lang w:val="de-CH"/>
         </w:rPr>
         <w:t xml:space="preserve"> /&gt;</w:t>
       </w:r>
-    </w:p>
-    <w:p>
-      <w:pPr>
-        <w:rPr>
-          <w:lang w:val="de-CH"/>
-        </w:rPr>
-      </w:pPr>
     </w:p>
     <w:p>
       <w:pPr>
@@ -409,37 +435,6 @@
     <w:p>
       <w:pPr>
         <w:rPr>
-          <w:lang w:val="de-CH"/>
-        </w:rPr>
-      </w:pPr>
-      <w:r>
-        <w:rPr>
-          <w:lang w:val="de-CH"/>
-        </w:rPr>
-        <w:t xml:space="preserve">Die Webseite bietet einen </w:t>
-      </w:r>
-      <w:r>
-        <w:rPr>
-          <w:lang w:val="de-CH"/>
-        </w:rPr>
-        <w:t>Barrierefreier Zugang</w:t>
-      </w:r>
-      <w:r>
-        <w:rPr>
-          <w:lang w:val="de-CH"/>
-        </w:rPr>
-        <w:t>, sie bietet direkt Online ein Buchungssystem</w:t>
-      </w:r>
-      <w:r>
-        <w:rPr>
-          <w:lang w:val="de-CH"/>
-        </w:rPr>
-        <w:t xml:space="preserve"> inklusive Belegungsdiagramm. Eine automatisierte Bestätigung liefert direkt ein PDF Dokument.</w:t>
-      </w:r>
-    </w:p>
-    <w:p>
-      <w:pPr>
-        <w:rPr>
           <w:b/>
           <w:bCs/>
           <w:lang w:val="de-CH"/>
@@ -447,19 +442,89 @@
       </w:pPr>
       <w:r>
         <w:rPr>
+          <w:lang w:val="de-CH"/>
+        </w:rPr>
+        <w:t xml:space="preserve">Die Webseite bietet einen </w:t>
+      </w:r>
+      <w:r>
+        <w:rPr>
+          <w:lang w:val="de-CH"/>
+        </w:rPr>
+        <w:t>Barrier</w:t>
+      </w:r>
+      <w:bookmarkStart w:id="0" w:name="_GoBack"/>
+      <w:bookmarkEnd w:id="0"/>
+      <w:r>
+        <w:rPr>
+          <w:lang w:val="de-CH"/>
+        </w:rPr>
+        <w:t>efreie</w:t>
+      </w:r>
+      <w:r>
+        <w:rPr>
+          <w:lang w:val="de-CH"/>
+        </w:rPr>
+        <w:t>n</w:t>
+      </w:r>
+      <w:r>
+        <w:rPr>
+          <w:lang w:val="de-CH"/>
+        </w:rPr>
+        <w:t xml:space="preserve"> Zugang</w:t>
+      </w:r>
+      <w:r>
+        <w:rPr>
+          <w:lang w:val="de-CH"/>
+        </w:rPr>
+        <w:t xml:space="preserve">, </w:t>
+      </w:r>
+      <w:r>
+        <w:rPr>
+          <w:lang w:val="de-CH"/>
+        </w:rPr>
+        <w:t xml:space="preserve">die Möglichkeit </w:t>
+      </w:r>
+      <w:r>
+        <w:rPr>
+          <w:lang w:val="de-CH"/>
+        </w:rPr>
+        <w:t xml:space="preserve">direkt Online </w:t>
+      </w:r>
+      <w:r>
+        <w:rPr>
+          <w:lang w:val="de-CH"/>
+        </w:rPr>
+        <w:t>zu buchen</w:t>
+      </w:r>
+      <w:r>
+        <w:rPr>
+          <w:lang w:val="de-CH"/>
+        </w:rPr>
+        <w:t xml:space="preserve"> inklusive Belegungsdiagramm. Eine automatisierte Bestätigung liefert direkt ein PDF Dokument.</w:t>
+      </w:r>
+    </w:p>
+    <w:p>
+      <w:pPr>
+        <w:rPr>
           <w:b/>
           <w:bCs/>
           <w:lang w:val="de-CH"/>
         </w:rPr>
+      </w:pPr>
+      <w:r>
+        <w:rPr>
+          <w:b/>
+          <w:bCs/>
+          <w:lang w:val="de-CH"/>
+        </w:rPr>
         <w:t>Vision</w:t>
       </w:r>
     </w:p>
     <w:p>
       <w:pPr>
-        <w:tabs>
-          <w:tab w:val="num" w:pos="720"/>
-        </w:tabs>
-        <w:rPr>
+        <w:rPr>
+          <w:b/>
+          <w:bCs/>
           <w:lang w:val="de-CH"/>
         </w:rPr>
       </w:pPr>
@@ -508,27 +573,18 @@
     </w:p>
     <w:p>
       <w:pPr>
-        <w:rPr>
-          <w:lang w:val="de-CH"/>
-        </w:rPr>
-      </w:pPr>
-    </w:p>
-    <w:p>
-      <w:pPr>
-        <w:pStyle w:val="berschrift1"/>
-        <w:rPr>
-          <w:rStyle w:val="Hervorhebung"/>
-          <w:i w:val="0"/>
-          <w:iCs w:val="0"/>
-          <w:lang w:val="de-CH"/>
-        </w:rPr>
-      </w:pPr>
-      <w:r>
-        <w:rPr>
-          <w:rStyle w:val="Hervorhebung"/>
-          <w:i w:val="0"/>
-          <w:iCs w:val="0"/>
-          <w:lang w:val="de-CH"/>
+        <w:pStyle w:val="Formatvorlage1"/>
+        <w:rPr>
+          <w:rStyle w:val="Hervorhebung"/>
+          <w:i w:val="0"/>
+          <w:iCs w:val="0"/>
+        </w:rPr>
+      </w:pPr>
+      <w:r>
+        <w:rPr>
+          <w:rStyle w:val="Hervorhebung"/>
+          <w:i w:val="0"/>
+          <w:iCs w:val="0"/>
         </w:rPr>
         <w:t>&lt;</w:t>
       </w:r>
@@ -537,7 +593,6 @@
           <w:rStyle w:val="Hervorhebung"/>
           <w:i w:val="0"/>
           <w:iCs w:val="0"/>
-          <w:lang w:val="de-CH"/>
         </w:rPr>
         <w:t>Architektur</w:t>
       </w:r>
@@ -546,7 +601,6 @@
           <w:rStyle w:val="Hervorhebung"/>
           <w:i w:val="0"/>
           <w:iCs w:val="0"/>
-          <w:lang w:val="de-CH"/>
         </w:rPr>
         <w:t xml:space="preserve"> /&gt;</w:t>
       </w:r>
@@ -554,27 +608,56 @@
     <w:p>
       <w:pPr>
         <w:rPr>
-          <w:lang w:val="de-CH"/>
-        </w:rPr>
-      </w:pPr>
-    </w:p>
-    <w:p>
-      <w:pPr>
-        <w:rPr>
-          <w:rStyle w:val="Hervorhebung"/>
-          <w:i w:val="0"/>
-          <w:iCs w:val="0"/>
-          <w:lang w:val="de-CH"/>
-        </w:rPr>
-      </w:pPr>
-      <w:r>
-        <w:rPr>
-          <w:rStyle w:val="Hervorhebung"/>
-          <w:i w:val="0"/>
-          <w:iCs w:val="0"/>
-          <w:lang w:val="de-CH"/>
-        </w:rPr>
-        <w:t xml:space="preserve">Im Web Browser werden die Technologien (X)HTML, CSS und JavaScript genutzt. Die Kommunikation zwischen dem Client und Webserver verläuft über PHP. Die Verarbeitung, Darstellung und Quelle der Daten werden XML Technologien genutzt. </w:t>
+          <w:rStyle w:val="Hervorhebung"/>
+          <w:i w:val="0"/>
+          <w:iCs w:val="0"/>
+          <w:lang w:val="de-CH"/>
+        </w:rPr>
+      </w:pPr>
+      <w:r>
+        <w:rPr>
+          <w:rStyle w:val="Hervorhebung"/>
+          <w:i w:val="0"/>
+          <w:iCs w:val="0"/>
+          <w:lang w:val="de-CH"/>
+        </w:rPr>
+        <w:t xml:space="preserve">Im Web Browser werden die Technologien (X)HTML, CSS und JavaScript genutzt. Die Kommunikation zwischen dem Client und Webserver verläuft über PHP. </w:t>
+      </w:r>
+      <w:r>
+        <w:rPr>
+          <w:rStyle w:val="Hervorhebung"/>
+          <w:i w:val="0"/>
+          <w:iCs w:val="0"/>
+          <w:lang w:val="de-CH"/>
+        </w:rPr>
+        <w:t>Für d</w:t>
+      </w:r>
+      <w:r>
+        <w:rPr>
+          <w:rStyle w:val="Hervorhebung"/>
+          <w:i w:val="0"/>
+          <w:iCs w:val="0"/>
+          <w:lang w:val="de-CH"/>
+        </w:rPr>
+        <w:t xml:space="preserve">ie Verarbeitung, Darstellung und </w:t>
+      </w:r>
+      <w:r>
+        <w:rPr>
+          <w:rStyle w:val="Hervorhebung"/>
+          <w:i w:val="0"/>
+          <w:iCs w:val="0"/>
+          <w:lang w:val="de-CH"/>
+        </w:rPr>
+        <w:t>Haltung</w:t>
+      </w:r>
+      <w:r>
+        <w:rPr>
+          <w:rStyle w:val="Hervorhebung"/>
+          <w:i w:val="0"/>
+          <w:iCs w:val="0"/>
+          <w:lang w:val="de-CH"/>
+        </w:rPr>
+        <w:t xml:space="preserve"> der Daten werden XML Technologien genutzt. </w:t>
       </w:r>
     </w:p>
     <w:p>
@@ -591,8 +674,8 @@
           <w:noProof/>
         </w:rPr>
         <w:drawing>
-          <wp:inline distT="0" distB="0" distL="0" distR="0" wp14:anchorId="5FB7B0CD" wp14:editId="25069FAF">
-            <wp:extent cx="5943600" cy="2977515"/>
+          <wp:inline distT="0" distB="0" distL="0" distR="0" wp14:anchorId="5FB7B0CD" wp14:editId="084EAF87">
+            <wp:extent cx="5761069" cy="2886075"/>
             <wp:effectExtent l="0" t="0" r="0" b="0"/>
             <wp:docPr id="1" name="Grafik 1"/>
             <wp:cNvGraphicFramePr>
@@ -623,7 +706,7 @@
                   <pic:spPr bwMode="auto">
                     <a:xfrm>
                       <a:off x="0" y="0"/>
-                      <a:ext cx="5943600" cy="2977515"/>
+                      <a:ext cx="5989496" cy="3000508"/>
                     </a:xfrm>
                     <a:prstGeom prst="rect">
                       <a:avLst/>
@@ -712,12 +795,64 @@
           <w:lang w:val="de-CH"/>
         </w:rPr>
       </w:pPr>
+    </w:p>
+    <w:p>
+      <w:pPr>
+        <w:rPr>
+          <w:lang w:val="de-CH"/>
+        </w:rPr>
+      </w:pPr>
+    </w:p>
+    <w:p>
+      <w:pPr>
+        <w:rPr>
+          <w:lang w:val="de-CH"/>
+        </w:rPr>
+      </w:pPr>
+      <w:r>
+        <w:rPr>
+          <w:lang w:val="de-CH"/>
+        </w:rPr>
+        <w:br w:type="page"/>
+      </w:r>
+    </w:p>
+    <w:p>
+      <w:pPr>
+        <w:rPr>
+          <w:lang w:val="de-CH"/>
+        </w:rPr>
+      </w:pPr>
       <w:r>
         <w:rPr>
           <w:lang w:val="de-CH"/>
         </w:rPr>
         <w:lastRenderedPageBreak/>
-        <w:t xml:space="preserve">Die Darstellung zeigt alle definierten Use Cases. Bei http GET wird ein XML Dokument über ein XSL zu einer XHTML Seite transformiert. Bei einer http POST Methode wird immer eine serverseitige Validierung vorgenommen. Dafür werden die Werte gegen ein XML Schema geprüft. </w:t>
+        <w:t>Bei http GET wird ein XML Dokument über ein XSL zu einer XHTML Seite transformiert. Bei einer http POST Methode wird immer eine serverseitige Validierung vorgenommen und die Werte werden gegen ein XML Schema validiert.</w:t>
+      </w:r>
+    </w:p>
+    <w:p>
+      <w:pPr>
+        <w:rPr>
+          <w:lang w:val="de-CH"/>
+        </w:rPr>
+      </w:pPr>
+      <w:r>
+        <w:rPr>
+          <w:lang w:val="de-CH"/>
+        </w:rPr>
+        <w:t>Folgende</w:t>
+      </w:r>
+      <w:r>
+        <w:rPr>
+          <w:lang w:val="de-CH"/>
+        </w:rPr>
+        <w:t xml:space="preserve"> Darstellung zeigt alle definierten Use Cases</w:t>
+      </w:r>
+      <w:r>
+        <w:rPr>
+          <w:lang w:val="de-CH"/>
+        </w:rPr>
+        <w:t>:</w:t>
       </w:r>
     </w:p>
     <w:p>
@@ -732,9 +867,9 @@
           <w:noProof/>
         </w:rPr>
         <w:drawing>
-          <wp:inline distT="0" distB="0" distL="0" distR="0" wp14:anchorId="0A28D60B" wp14:editId="5BA812D3">
-            <wp:extent cx="5943600" cy="3124200"/>
-            <wp:effectExtent l="0" t="0" r="0" b="0"/>
+          <wp:inline distT="0" distB="0" distL="0" distR="0" wp14:anchorId="0A28D60B" wp14:editId="77CDAD0C">
+            <wp:extent cx="5465928" cy="2873116"/>
+            <wp:effectExtent l="0" t="0" r="1905" b="3810"/>
             <wp:docPr id="3" name="Grafik 3"/>
             <wp:cNvGraphicFramePr>
               <a:graphicFrameLocks xmlns:a="http://schemas.openxmlformats.org/drawingml/2006/main" noChangeAspect="1"/>
@@ -764,7 +899,7 @@
                   <pic:spPr bwMode="auto">
                     <a:xfrm>
                       <a:off x="0" y="0"/>
-                      <a:ext cx="5943600" cy="3124200"/>
+                      <a:ext cx="5533978" cy="2908886"/>
                     </a:xfrm>
                     <a:prstGeom prst="rect">
                       <a:avLst/>
@@ -820,47 +955,23 @@
         <w:rPr>
           <w:lang w:val="de-CH"/>
         </w:rPr>
-        <w:t xml:space="preserve"> </w:t>
-      </w:r>
-      <w:proofErr w:type="spellStart"/>
-      <w:r>
-        <w:rPr>
-          <w:lang w:val="de-CH"/>
-        </w:rPr>
-        <w:t>Detailierte</w:t>
-      </w:r>
-      <w:proofErr w:type="spellEnd"/>
-      <w:r>
-        <w:rPr>
-          <w:lang w:val="de-CH"/>
-        </w:rPr>
-        <w:t xml:space="preserve"> Use-Case Übersicht</w:t>
-      </w:r>
-    </w:p>
-    <w:p>
-      <w:pPr>
-        <w:jc w:val="center"/>
-        <w:rPr>
-          <w:lang w:val="de-CH"/>
-        </w:rPr>
-      </w:pPr>
-    </w:p>
-    <w:p>
-      <w:pPr>
-        <w:pStyle w:val="berschrift1"/>
-        <w:rPr>
-          <w:rStyle w:val="Hervorhebung"/>
-          <w:i w:val="0"/>
-          <w:iCs w:val="0"/>
-          <w:lang w:val="de-CH"/>
-        </w:rPr>
-      </w:pPr>
-      <w:r>
-        <w:rPr>
-          <w:rStyle w:val="Hervorhebung"/>
-          <w:i w:val="0"/>
-          <w:iCs w:val="0"/>
-          <w:lang w:val="de-CH"/>
+        <w:t xml:space="preserve"> Detailierte Use-Case Übersicht</w:t>
+      </w:r>
+    </w:p>
+    <w:p>
+      <w:pPr>
+        <w:pStyle w:val="Formatvorlage1"/>
+        <w:rPr>
+          <w:rStyle w:val="Hervorhebung"/>
+          <w:i w:val="0"/>
+          <w:iCs w:val="0"/>
+        </w:rPr>
+      </w:pPr>
+      <w:r>
+        <w:rPr>
+          <w:rStyle w:val="Hervorhebung"/>
+          <w:i w:val="0"/>
+          <w:iCs w:val="0"/>
         </w:rPr>
         <w:t>&lt;</w:t>
       </w:r>
@@ -869,7 +980,6 @@
           <w:rStyle w:val="Hervorhebung"/>
           <w:i w:val="0"/>
           <w:iCs w:val="0"/>
-          <w:lang w:val="de-CH"/>
         </w:rPr>
         <w:t>Verwendete Frameworks</w:t>
       </w:r>
@@ -878,17 +988,9 @@
           <w:rStyle w:val="Hervorhebung"/>
           <w:i w:val="0"/>
           <w:iCs w:val="0"/>
-          <w:lang w:val="de-CH"/>
         </w:rPr>
         <w:t xml:space="preserve"> /&gt;</w:t>
       </w:r>
-    </w:p>
-    <w:p>
-      <w:pPr>
-        <w:rPr>
-          <w:lang w:val="de-CH"/>
-        </w:rPr>
-      </w:pPr>
     </w:p>
     <w:p>
       <w:pPr>
@@ -910,38 +1012,65 @@
     <w:p>
       <w:pPr>
         <w:rPr>
-          <w:lang w:val="de-CH"/>
-        </w:rPr>
-      </w:pPr>
-      <w:r>
-        <w:rPr>
-          <w:lang w:val="de-CH"/>
-        </w:rPr>
-        <w:t xml:space="preserve">Das Framework wird für Design (unter anderem auch für Responsive Design) genutzt. </w:t>
-      </w:r>
-    </w:p>
-    <w:p>
-      <w:pPr>
-        <w:rPr>
           <w:b/>
           <w:bCs/>
           <w:lang w:val="de-CH"/>
         </w:rPr>
       </w:pPr>
-      <w:proofErr w:type="spellStart"/>
-      <w:r>
+      <w:r>
+        <w:rPr>
+          <w:lang w:val="de-CH"/>
+        </w:rPr>
+        <w:t>Das Framework wird</w:t>
+      </w:r>
+      <w:r>
+        <w:rPr>
+          <w:lang w:val="de-CH"/>
+        </w:rPr>
+        <w:t xml:space="preserve"> als Basis</w:t>
+      </w:r>
+      <w:r>
+        <w:rPr>
+          <w:lang w:val="de-CH"/>
+        </w:rPr>
+        <w:t xml:space="preserve"> für </w:t>
+      </w:r>
+      <w:r>
+        <w:rPr>
+          <w:lang w:val="de-CH"/>
+        </w:rPr>
+        <w:t xml:space="preserve">das </w:t>
+      </w:r>
+      <w:r>
+        <w:rPr>
+          <w:lang w:val="de-CH"/>
+        </w:rPr>
+        <w:t xml:space="preserve">Design (unter anderem auch für Responsive Design) genutzt. </w:t>
+      </w:r>
+    </w:p>
+    <w:p>
+      <w:pPr>
         <w:rPr>
           <w:b/>
           <w:bCs/>
           <w:lang w:val="de-CH"/>
         </w:rPr>
+      </w:pPr>
+      <w:r>
+        <w:rPr>
+          <w:b/>
+          <w:bCs/>
+          <w:lang w:val="de-CH"/>
+        </w:rPr>
         <w:t>Fontawesome</w:t>
       </w:r>
-      <w:proofErr w:type="spellEnd"/>
-    </w:p>
-    <w:p>
-      <w:pPr>
-        <w:rPr>
+    </w:p>
+    <w:p>
+      <w:pPr>
+        <w:rPr>
+          <w:rStyle w:val="Hervorhebung"/>
+          <w:i w:val="0"/>
+          <w:iCs w:val="0"/>
           <w:lang w:val="de-CH"/>
         </w:rPr>
       </w:pPr>
@@ -954,30 +1083,18 @@
     </w:p>
     <w:p>
       <w:pPr>
-        <w:rPr>
-          <w:rStyle w:val="Hervorhebung"/>
-          <w:i w:val="0"/>
-          <w:iCs w:val="0"/>
-          <w:lang w:val="de-CH"/>
-        </w:rPr>
-      </w:pPr>
-    </w:p>
-    <w:p>
-      <w:pPr>
-        <w:pStyle w:val="berschrift1"/>
-        <w:rPr>
-          <w:rStyle w:val="Hervorhebung"/>
-          <w:i w:val="0"/>
-          <w:iCs w:val="0"/>
-          <w:lang w:val="de-CH"/>
-        </w:rPr>
-      </w:pPr>
-      <w:r>
-        <w:rPr>
-          <w:rStyle w:val="Hervorhebung"/>
-          <w:i w:val="0"/>
-          <w:iCs w:val="0"/>
-          <w:lang w:val="de-CH"/>
+        <w:pStyle w:val="Formatvorlage1"/>
+        <w:rPr>
+          <w:rStyle w:val="Hervorhebung"/>
+          <w:i w:val="0"/>
+          <w:iCs w:val="0"/>
+        </w:rPr>
+      </w:pPr>
+      <w:r>
+        <w:rPr>
+          <w:rStyle w:val="Hervorhebung"/>
+          <w:i w:val="0"/>
+          <w:iCs w:val="0"/>
         </w:rPr>
         <w:t>&lt;</w:t>
       </w:r>
@@ -986,7 +1103,6 @@
           <w:rStyle w:val="Hervorhebung"/>
           <w:i w:val="0"/>
           <w:iCs w:val="0"/>
-          <w:lang w:val="de-CH"/>
         </w:rPr>
         <w:t>Technische Stolpersteine</w:t>
       </w:r>
@@ -995,7 +1111,6 @@
           <w:rStyle w:val="Hervorhebung"/>
           <w:i w:val="0"/>
           <w:iCs w:val="0"/>
-          <w:lang w:val="de-CH"/>
         </w:rPr>
         <w:t xml:space="preserve"> /&gt;</w:t>
       </w:r>
@@ -1003,16 +1118,6 @@
     <w:p>
       <w:pPr>
         <w:rPr>
-          <w:rStyle w:val="Hervorhebung"/>
-          <w:i w:val="0"/>
-          <w:iCs w:val="0"/>
-          <w:lang w:val="de-CH"/>
-        </w:rPr>
-      </w:pPr>
-    </w:p>
-    <w:p>
-      <w:pPr>
-        <w:rPr>
           <w:rStyle w:val="Fett"/>
           <w:lang w:val="de-CH"/>
         </w:rPr>
@@ -1109,63 +1214,40 @@
           <w:iCs w:val="0"/>
           <w:lang w:val="de-CH"/>
         </w:rPr>
-        <w:t xml:space="preserve"> mit der PHP-Klasse «</w:t>
-      </w:r>
-      <w:proofErr w:type="spellStart"/>
-      <w:r>
-        <w:rPr>
-          <w:rStyle w:val="Hervorhebung"/>
-          <w:i w:val="0"/>
-          <w:iCs w:val="0"/>
-          <w:lang w:val="de-CH"/>
-        </w:rPr>
-        <w:t>XSLTProcessor</w:t>
-      </w:r>
-      <w:proofErr w:type="spellEnd"/>
-      <w:r>
-        <w:rPr>
-          <w:rStyle w:val="Hervorhebung"/>
-          <w:i w:val="0"/>
-          <w:iCs w:val="0"/>
-          <w:lang w:val="de-CH"/>
-        </w:rPr>
-        <w:t xml:space="preserve">» gelöst. Damit wird beim Aufruf von einem der genannten Funktionen das XSL Dokument ausgetauscht. </w:t>
-      </w:r>
-    </w:p>
-    <w:p>
-      <w:pPr>
-        <w:rPr>
-          <w:rStyle w:val="Fett"/>
-          <w:lang w:val="de-CH"/>
-        </w:rPr>
-      </w:pPr>
-      <w:r>
-        <w:rPr>
-          <w:rStyle w:val="Fett"/>
-          <w:lang w:val="de-CH"/>
-        </w:rPr>
-        <w:lastRenderedPageBreak/>
-        <w:t>Docker Read-</w:t>
-      </w:r>
-      <w:proofErr w:type="spellStart"/>
-      <w:r>
-        <w:rPr>
-          <w:rStyle w:val="Fett"/>
-          <w:lang w:val="de-CH"/>
-        </w:rPr>
-        <w:t>only</w:t>
-      </w:r>
-      <w:proofErr w:type="spellEnd"/>
-    </w:p>
-    <w:p>
-      <w:pPr>
+        <w:t xml:space="preserve"> mit der PHP-Klasse «XSLTProcessor» gelöst. Damit wird beim Aufruf von einem der genannten Funktionen das XSL Dokument ausgetauscht. </w:t>
+      </w:r>
+    </w:p>
+    <w:p>
+      <w:pPr>
+        <w:rPr>
+          <w:rStyle w:val="Fett"/>
+          <w:lang w:val="de-CH"/>
+        </w:rPr>
+      </w:pPr>
+      <w:r>
+        <w:rPr>
+          <w:rStyle w:val="Fett"/>
+          <w:lang w:val="de-CH"/>
+        </w:rPr>
+        <w:t>Docker Read-only</w:t>
+      </w:r>
+    </w:p>
+    <w:p>
+      <w:pPr>
+        <w:rPr>
+          <w:rStyle w:val="Fett"/>
+          <w:lang w:val="de-CH"/>
+        </w:rPr>
+      </w:pPr>
+      <w:r>
         <w:rPr>
           <w:rStyle w:val="Fett"/>
           <w:b w:val="0"/>
           <w:bCs w:val="0"/>
           <w:lang w:val="de-CH"/>
         </w:rPr>
-      </w:pPr>
+        <w:t xml:space="preserve">Zu Beginn haben wir </w:t>
+      </w:r>
       <w:r>
         <w:rPr>
           <w:rStyle w:val="Fett"/>
@@ -1173,7 +1255,7 @@
           <w:bCs w:val="0"/>
           <w:lang w:val="de-CH"/>
         </w:rPr>
-        <w:t xml:space="preserve">Zu Beginn haben wir </w:t>
+        <w:t xml:space="preserve">ein Dockerfile genutzt, um den PHP Webserver, mit der Webseite als Inhalt, zu bauen.  </w:t>
       </w:r>
       <w:r>
         <w:rPr>
@@ -1182,9 +1264,8 @@
           <w:bCs w:val="0"/>
           <w:lang w:val="de-CH"/>
         </w:rPr>
-        <w:t xml:space="preserve">ein </w:t>
-      </w:r>
-      <w:proofErr w:type="spellStart"/>
+        <w:t xml:space="preserve">Die ersten Probleme sind beim Anmeldeformular aufgetreten. Die Anmeldedaten können nicht </w:t>
+      </w:r>
       <w:r>
         <w:rPr>
           <w:rStyle w:val="Fett"/>
@@ -1192,9 +1273,39 @@
           <w:bCs w:val="0"/>
           <w:lang w:val="de-CH"/>
         </w:rPr>
-        <w:t>Dockerfile</w:t>
-      </w:r>
-      <w:proofErr w:type="spellEnd"/>
+        <w:lastRenderedPageBreak/>
+        <w:t xml:space="preserve">ins XML geschrieben werden, da Docker Container read-only sind. Darauf hin haben wir uns für XAMPP entschieden. </w:t>
+      </w:r>
+    </w:p>
+    <w:p>
+      <w:pPr>
+        <w:rPr>
+          <w:rStyle w:val="Fett"/>
+          <w:lang w:val="de-CH"/>
+        </w:rPr>
+      </w:pPr>
+      <w:r>
+        <w:rPr>
+          <w:rStyle w:val="Fett"/>
+          <w:lang w:val="de-CH"/>
+        </w:rPr>
+        <w:t>XAMPP und XS</w:t>
+      </w:r>
+      <w:r>
+        <w:rPr>
+          <w:rStyle w:val="Fett"/>
+          <w:lang w:val="de-CH"/>
+        </w:rPr>
+        <w:t>LT</w:t>
+      </w:r>
+    </w:p>
+    <w:p>
+      <w:pPr>
+        <w:rPr>
+          <w:rStyle w:val="Fett"/>
+          <w:lang w:val="de-CH"/>
+        </w:rPr>
+      </w:pPr>
       <w:r>
         <w:rPr>
           <w:rStyle w:val="Fett"/>
@@ -1202,7 +1313,7 @@
           <w:bCs w:val="0"/>
           <w:lang w:val="de-CH"/>
         </w:rPr>
-        <w:t xml:space="preserve"> genutzt, um den PHP Webserver, mit der Webseite als Inhalt, zu bauen.  </w:t>
+        <w:t xml:space="preserve">Der XAMPP </w:t>
       </w:r>
       <w:r>
         <w:rPr>
@@ -1211,9 +1322,8 @@
           <w:bCs w:val="0"/>
           <w:lang w:val="de-CH"/>
         </w:rPr>
-        <w:t xml:space="preserve">Die ersten Probleme sind beim Anmeldeformular aufgetreten. Die Anmeldedaten können nicht ins XML geschrieben werden, da Docker Container </w:t>
-      </w:r>
-      <w:proofErr w:type="spellStart"/>
+        <w:t>hat</w:t>
+      </w:r>
       <w:r>
         <w:rPr>
           <w:rStyle w:val="Fett"/>
@@ -1221,9 +1331,8 @@
           <w:bCs w:val="0"/>
           <w:lang w:val="de-CH"/>
         </w:rPr>
-        <w:t>read-only</w:t>
-      </w:r>
-      <w:proofErr w:type="spellEnd"/>
+        <w:t xml:space="preserve"> keine X</w:t>
+      </w:r>
       <w:r>
         <w:rPr>
           <w:rStyle w:val="Fett"/>
@@ -1231,30 +1340,76 @@
           <w:bCs w:val="0"/>
           <w:lang w:val="de-CH"/>
         </w:rPr>
-        <w:t xml:space="preserve"> sind. Darauf hin haben wir uns für XAMPP entschieden. </w:t>
-      </w:r>
-    </w:p>
-    <w:p>
-      <w:pPr>
-        <w:rPr>
-          <w:rStyle w:val="Fett"/>
-        </w:rPr>
-      </w:pPr>
-      <w:r>
-        <w:rPr>
-          <w:rStyle w:val="Fett"/>
-        </w:rPr>
-        <w:t>XAMPP und XSTL</w:t>
-      </w:r>
-    </w:p>
-    <w:p>
-      <w:pPr>
+        <w:t xml:space="preserve">SL Transformationen ausgeführt. Es musste im php.ini den XSLT-Support manuell eingeschaltet werden. </w:t>
+      </w:r>
+    </w:p>
+    <w:p>
+      <w:pPr>
+        <w:rPr>
+          <w:rStyle w:val="Fett"/>
+          <w:lang w:val="de-CH"/>
+        </w:rPr>
+      </w:pPr>
+      <w:r>
+        <w:rPr>
+          <w:rStyle w:val="Fett"/>
+          <w:lang w:val="de-CH"/>
+        </w:rPr>
+        <w:t>Git</w:t>
+      </w:r>
+    </w:p>
+    <w:p>
+      <w:pPr>
+        <w:rPr>
+          <w:rStyle w:val="Fett"/>
+          <w:lang w:val="de-CH"/>
+        </w:rPr>
+      </w:pPr>
+      <w:r>
         <w:rPr>
           <w:rStyle w:val="Fett"/>
           <w:b w:val="0"/>
           <w:bCs w:val="0"/>
           <w:lang w:val="de-CH"/>
         </w:rPr>
+        <w:t>Da die Verwendung von git im Rahmen eines solchen Projektes relativ neu ist, hat die Implementation von git selber auch einiges an Zeit in Anspruch genommen. Für ein neues Projekt ist nicht implizit klar welche branch Strategie man verwenden will und das muss jeweils im Team abgemacht werden.</w:t>
+      </w:r>
+    </w:p>
+    <w:p>
+      <w:pPr>
+        <w:rPr>
+          <w:rStyle w:val="Fett"/>
+          <w:lang w:val="de-CH"/>
+        </w:rPr>
+      </w:pPr>
+      <w:r>
+        <w:rPr>
+          <w:rStyle w:val="Fett"/>
+          <w:lang w:val="de-CH"/>
+        </w:rPr>
+        <w:t>D</w:t>
+      </w:r>
+      <w:r>
+        <w:rPr>
+          <w:rStyle w:val="Fett"/>
+          <w:lang w:val="de-CH"/>
+        </w:rPr>
+        <w:t>OM</w:t>
+      </w:r>
+      <w:r>
+        <w:rPr>
+          <w:rStyle w:val="Fett"/>
+          <w:lang w:val="de-CH"/>
+        </w:rPr>
+        <w:t xml:space="preserve"> Manupulationen in php</w:t>
+      </w:r>
+    </w:p>
+    <w:p>
+      <w:pPr>
+        <w:rPr>
+          <w:rStyle w:val="Fett"/>
+          <w:lang w:val="de-CH"/>
+        </w:rPr>
       </w:pPr>
       <w:r>
         <w:rPr>
@@ -1263,7 +1418,7 @@
           <w:bCs w:val="0"/>
           <w:lang w:val="de-CH"/>
         </w:rPr>
-        <w:t xml:space="preserve">Der XAMPP </w:t>
+        <w:t>Das Erstellen/</w:t>
       </w:r>
       <w:r>
         <w:rPr>
@@ -1272,7 +1427,7 @@
           <w:bCs w:val="0"/>
           <w:lang w:val="de-CH"/>
         </w:rPr>
-        <w:t>hat</w:t>
+        <w:t>B</w:t>
       </w:r>
       <w:r>
         <w:rPr>
@@ -1281,7 +1436,7 @@
           <w:bCs w:val="0"/>
           <w:lang w:val="de-CH"/>
         </w:rPr>
-        <w:t xml:space="preserve"> keine X</w:t>
+        <w:t xml:space="preserve">earbeiten von XML Strukturen via DomDocument funktioniert zwar sehr gut. </w:t>
       </w:r>
       <w:r>
         <w:rPr>
@@ -1290,72 +1445,88 @@
           <w:bCs w:val="0"/>
           <w:lang w:val="de-CH"/>
         </w:rPr>
-        <w:t xml:space="preserve">SL Transformationen ausgeführt. Es musste im php.ini den XSLT-Support manuell eingeschaltet werden. </w:t>
-      </w:r>
-    </w:p>
-    <w:p>
-      <w:pPr>
-        <w:rPr>
-          <w:rStyle w:val="Hervorhebung"/>
-          <w:i w:val="0"/>
-          <w:iCs w:val="0"/>
-          <w:lang w:val="de-CH"/>
-        </w:rPr>
-      </w:pPr>
-    </w:p>
-    <w:p>
-      <w:pPr>
-        <w:pStyle w:val="berschrift1"/>
-        <w:rPr>
-          <w:rStyle w:val="Hervorhebung"/>
-          <w:i w:val="0"/>
-          <w:iCs w:val="0"/>
-          <w:lang w:val="de-CH"/>
-        </w:rPr>
-      </w:pPr>
-      <w:r>
-        <w:rPr>
-          <w:rStyle w:val="Hervorhebung"/>
-          <w:i w:val="0"/>
-          <w:iCs w:val="0"/>
-          <w:lang w:val="de-CH"/>
+        <w:t>E</w:t>
+      </w:r>
+      <w:r>
+        <w:rPr>
+          <w:rStyle w:val="Fett"/>
+          <w:b w:val="0"/>
+          <w:bCs w:val="0"/>
+          <w:lang w:val="de-CH"/>
+        </w:rPr>
+        <w:t xml:space="preserve">s geht </w:t>
+      </w:r>
+      <w:r>
+        <w:rPr>
+          <w:rStyle w:val="Fett"/>
+          <w:b w:val="0"/>
+          <w:bCs w:val="0"/>
+          <w:lang w:val="de-CH"/>
+        </w:rPr>
+        <w:t xml:space="preserve">jedoch </w:t>
+      </w:r>
+      <w:r>
+        <w:rPr>
+          <w:rStyle w:val="Fett"/>
+          <w:b w:val="0"/>
+          <w:bCs w:val="0"/>
+          <w:lang w:val="de-CH"/>
+        </w:rPr>
+        <w:t xml:space="preserve">nicht </w:t>
+      </w:r>
+      <w:r>
+        <w:rPr>
+          <w:rStyle w:val="Fett"/>
+          <w:b w:val="0"/>
+          <w:bCs w:val="0"/>
+          <w:lang w:val="de-CH"/>
+        </w:rPr>
+        <w:t xml:space="preserve">einfach </w:t>
+      </w:r>
+      <w:r>
+        <w:rPr>
+          <w:rStyle w:val="Fett"/>
+          <w:b w:val="0"/>
+          <w:bCs w:val="0"/>
+          <w:lang w:val="de-CH"/>
+        </w:rPr>
+        <w:t>von der Hand und wirkt umständlich. Dies ist einerseits gegeben durch die PHP Syntax, andererseits aber auch durch die Verschachtelung der Attributte und Element</w:t>
+      </w:r>
+      <w:r>
+        <w:rPr>
+          <w:rStyle w:val="Fett"/>
+          <w:b w:val="0"/>
+          <w:bCs w:val="0"/>
+          <w:lang w:val="de-CH"/>
+        </w:rPr>
+        <w:t>e.</w:t>
+      </w:r>
+    </w:p>
+    <w:p>
+      <w:pPr>
+        <w:pStyle w:val="Formatvorlage1"/>
+        <w:rPr>
+          <w:rStyle w:val="Formatvorlage1Zchn"/>
+        </w:rPr>
+      </w:pPr>
+      <w:r>
+        <w:rPr>
+          <w:rStyle w:val="Formatvorlage1Zchn"/>
         </w:rPr>
         <w:t>&lt;</w:t>
       </w:r>
       <w:r>
         <w:rPr>
-          <w:rStyle w:val="Hervorhebung"/>
-          <w:i w:val="0"/>
-          <w:iCs w:val="0"/>
-          <w:lang w:val="de-CH"/>
-        </w:rPr>
-        <w:t>Einsatz von n</w:t>
-      </w:r>
-      <w:r>
-        <w:rPr>
-          <w:rStyle w:val="Hervorhebung"/>
-          <w:i w:val="0"/>
-          <w:iCs w:val="0"/>
-          <w:lang w:val="de-CH"/>
-        </w:rPr>
-        <w:t>icht XML-Technologien</w:t>
-      </w:r>
-      <w:r>
-        <w:rPr>
-          <w:rStyle w:val="Hervorhebung"/>
-          <w:i w:val="0"/>
-          <w:iCs w:val="0"/>
-          <w:lang w:val="de-CH"/>
+          <w:rStyle w:val="Formatvorlage1Zchn"/>
+        </w:rPr>
+        <w:t>Einsatz von nicht XML-Technologien</w:t>
+      </w:r>
+      <w:r>
+        <w:rPr>
+          <w:rStyle w:val="Formatvorlage1Zchn"/>
         </w:rPr>
         <w:t xml:space="preserve"> /&gt;</w:t>
       </w:r>
-    </w:p>
-    <w:p>
-      <w:pPr>
-        <w:rPr>
-          <w:lang w:val="de-CH"/>
-        </w:rPr>
-      </w:pPr>
     </w:p>
     <w:p>
       <w:pPr>
@@ -1376,34 +1547,15 @@
     </w:p>
     <w:p>
       <w:pPr>
-        <w:pStyle w:val="Listenabsatz"/>
-        <w:numPr>
-          <w:ilvl w:val="0"/>
-          <w:numId w:val="1"/>
-        </w:numPr>
-        <w:rPr>
-          <w:lang w:val="de-CH"/>
-        </w:rPr>
-      </w:pPr>
-      <w:r>
-        <w:rPr>
-          <w:lang w:val="de-CH"/>
-        </w:rPr>
-        <w:t xml:space="preserve">Pro Seite existiert ein PHP </w:t>
-      </w:r>
-      <w:proofErr w:type="spellStart"/>
-      <w:r>
-        <w:rPr>
-          <w:lang w:val="de-CH"/>
-        </w:rPr>
-        <w:t>Script</w:t>
-      </w:r>
-      <w:proofErr w:type="spellEnd"/>
-      <w:r>
-        <w:rPr>
-          <w:lang w:val="de-CH"/>
-        </w:rPr>
-        <w:t xml:space="preserve">. Beim Aufruf der PHP Scripts wird das XSLT Sheet im XML Dokument ersetzt, damit das korrekte XHTML Dokument geladen und angezeigt wird. Wir haben keine andere Variante gefunden, um in einem XML Dokument mehrere XSLT anwenden zu können. </w:t>
+        <w:rPr>
+          <w:lang w:val="de-CH"/>
+        </w:rPr>
+      </w:pPr>
+      <w:r>
+        <w:rPr>
+          <w:lang w:val="de-CH"/>
+        </w:rPr>
+        <w:t xml:space="preserve">Pro Seite existiert ein PHP Script. Beim Aufruf der PHP Scripts wird das XSLT Sheet im XML Dokument ersetzt, damit das korrekte XHTML Dokument geladen und angezeigt wird. Wir haben keine andere Variante gefunden, um in einem XML Dokument mehrere XSLT anwenden zu können. </w:t>
       </w:r>
     </w:p>
     <w:p>
@@ -1425,11 +1577,6 @@
     </w:p>
     <w:p>
       <w:pPr>
-        <w:pStyle w:val="Listenabsatz"/>
-        <w:numPr>
-          <w:ilvl w:val="0"/>
-          <w:numId w:val="1"/>
-        </w:numPr>
         <w:rPr>
           <w:lang w:val="de-CH"/>
         </w:rPr>
@@ -1466,26 +1613,27 @@
     </w:p>
     <w:p>
       <w:pPr>
-        <w:pStyle w:val="Listenabsatz"/>
-        <w:numPr>
-          <w:ilvl w:val="0"/>
-          <w:numId w:val="1"/>
-        </w:numPr>
-        <w:rPr>
-          <w:lang w:val="de-CH"/>
-        </w:rPr>
-      </w:pPr>
-      <w:r>
-        <w:rPr>
-          <w:lang w:val="de-CH"/>
-        </w:rPr>
-        <w:t xml:space="preserve">Da Design und Responsive Design nicht im Fokus dieser Arbeit sind, jedoch die Bedienbarkeit und Darstellung verbessern, haben wir uns für das Bootstrap Framework entschieden. Dabei wird </w:t>
-      </w:r>
-      <w:r>
-        <w:rPr>
-          <w:lang w:val="de-CH"/>
-        </w:rPr>
-        <w:t>Java</w:t>
+        <w:rPr>
+          <w:lang w:val="de-CH"/>
+        </w:rPr>
+      </w:pPr>
+      <w:r>
+        <w:rPr>
+          <w:lang w:val="de-CH"/>
+        </w:rPr>
+        <w:t xml:space="preserve">Client-seitige Validierung </w:t>
+      </w:r>
+      <w:r>
+        <w:rPr>
+          <w:lang w:val="de-CH"/>
+        </w:rPr>
+        <w:t>d</w:t>
+      </w:r>
+      <w:r>
+        <w:rPr>
+          <w:lang w:val="de-CH"/>
+        </w:rPr>
+        <w:t>er Forms wird mit Java</w:t>
       </w:r>
       <w:r>
         <w:rPr>
@@ -1497,42 +1645,6 @@
         <w:rPr>
           <w:lang w:val="de-CH"/>
         </w:rPr>
-        <w:t xml:space="preserve">cript </w:t>
-      </w:r>
-      <w:r>
-        <w:rPr>
-          <w:lang w:val="de-CH"/>
-        </w:rPr>
-        <w:t xml:space="preserve">von Bootstrap genutzt. </w:t>
-      </w:r>
-    </w:p>
-    <w:p>
-      <w:pPr>
-        <w:pStyle w:val="Listenabsatz"/>
-        <w:numPr>
-          <w:ilvl w:val="0"/>
-          <w:numId w:val="1"/>
-        </w:numPr>
-        <w:rPr>
-          <w:lang w:val="de-CH"/>
-        </w:rPr>
-      </w:pPr>
-      <w:r>
-        <w:rPr>
-          <w:lang w:val="de-CH"/>
-        </w:rPr>
-        <w:t>Client-seitige Validierung wer Forms wird mit Java</w:t>
-      </w:r>
-      <w:r>
-        <w:rPr>
-          <w:lang w:val="de-CH"/>
-        </w:rPr>
-        <w:t>S</w:t>
-      </w:r>
-      <w:r>
-        <w:rPr>
-          <w:lang w:val="de-CH"/>
-        </w:rPr>
         <w:t xml:space="preserve">cript durchgeführt. Dies dient er Benutzerfreundlichkeit und ermöglicht den User auf falsche Inputs hinzuweisen. Server-seitig wird jedoch </w:t>
       </w:r>
       <w:r>
@@ -1550,34 +1662,15 @@
     </w:p>
     <w:p>
       <w:pPr>
-        <w:rPr>
-          <w:lang w:val="de-CH"/>
-        </w:rPr>
-      </w:pPr>
-    </w:p>
-    <w:p>
-      <w:pPr>
-        <w:pStyle w:val="berschrift1"/>
-        <w:rPr>
-          <w:lang w:val="de-CH"/>
-        </w:rPr>
-      </w:pPr>
-      <w:r>
-        <w:rPr>
-          <w:lang w:val="de-CH"/>
-        </w:rPr>
+        <w:pStyle w:val="Formatvorlage1"/>
+      </w:pPr>
+      <w:r>
         <w:t>&lt;</w:t>
       </w:r>
       <w:r>
-        <w:rPr>
-          <w:lang w:val="de-CH"/>
-        </w:rPr>
         <w:t>Fazit</w:t>
       </w:r>
       <w:r>
-        <w:rPr>
-          <w:lang w:val="de-CH"/>
-        </w:rPr>
         <w:t xml:space="preserve"> /&gt;</w:t>
       </w:r>
     </w:p>
@@ -1587,6 +1680,61 @@
           <w:lang w:val="de-CH"/>
         </w:rPr>
       </w:pPr>
+      <w:r>
+        <w:rPr>
+          <w:lang w:val="de-CH"/>
+        </w:rPr>
+        <w:t>Wir alle im Team sind positiv überrascht wie schnell wir, trotz einer uns vorher nicht geläufigen Technologie, eine Webseite entwickeln konnten.</w:t>
+      </w:r>
+      <w:r>
+        <w:rPr>
+          <w:lang w:val="de-CH"/>
+        </w:rPr>
+        <w:t xml:space="preserve"> XML in Verbindung mit gut definierten Schemas und der Möglichkeit diese zu transformieren sind ein mächtiges Werkzeug.</w:t>
+      </w:r>
+    </w:p>
+    <w:p>
+      <w:pPr>
+        <w:rPr>
+          <w:lang w:val="de-CH"/>
+        </w:rPr>
+      </w:pPr>
+      <w:r>
+        <w:rPr>
+          <w:lang w:val="de-CH"/>
+        </w:rPr>
+        <w:t xml:space="preserve">Für das Erstellen einer Webseite, würden wir nach wie vor auf konventionelle Technologien setzen.  Wir sind jedoch überzeugt, dass die Komibation der XML Technologien überal da Sinn macht, wo Dokumente </w:t>
+      </w:r>
+      <w:r>
+        <w:rPr>
+          <w:lang w:val="de-CH"/>
+        </w:rPr>
+        <w:t xml:space="preserve">in einem grossen Mass dynamisch </w:t>
+      </w:r>
+      <w:r>
+        <w:rPr>
+          <w:lang w:val="de-CH"/>
+        </w:rPr>
+        <w:t xml:space="preserve">erstellt </w:t>
+      </w:r>
+      <w:r>
+        <w:rPr>
+          <w:lang w:val="de-CH"/>
+        </w:rPr>
+        <w:t xml:space="preserve">und bearbeitet </w:t>
+      </w:r>
+      <w:r>
+        <w:rPr>
+          <w:lang w:val="de-CH"/>
+        </w:rPr>
+        <w:t>werden</w:t>
+      </w:r>
+      <w:r>
+        <w:rPr>
+          <w:lang w:val="de-CH"/>
+        </w:rPr>
+        <w:t xml:space="preserve">. </w:t>
+      </w:r>
     </w:p>
     <w:sectPr>
       <w:pgSz w:w="12240" w:h="15840"/>
@@ -2277,7 +2425,7 @@
       </w:pPr>
     </w:pPrDefault>
   </w:docDefaults>
-  <w:latentStyles w:defLockedState="0" w:defUIPriority="99" w:defSemiHidden="0" w:defUnhideWhenUsed="0" w:defQFormat="0" w:count="377">
+  <w:latentStyles w:defLockedState="0" w:defUIPriority="99" w:defSemiHidden="0" w:defUnhideWhenUsed="0" w:defQFormat="0" w:count="376">
     <w:lsdException w:name="Normal" w:uiPriority="0" w:qFormat="1"/>
     <w:lsdException w:name="heading 1" w:uiPriority="9" w:qFormat="1"/>
     <w:lsdException w:name="heading 2" w:semiHidden="1" w:uiPriority="9" w:unhideWhenUsed="1" w:qFormat="1"/>
@@ -2654,11 +2802,14 @@
     <w:lsdException w:name="Hashtag" w:semiHidden="1" w:unhideWhenUsed="1"/>
     <w:lsdException w:name="Unresolved Mention" w:semiHidden="1" w:unhideWhenUsed="1"/>
     <w:lsdException w:name="Smart Link" w:semiHidden="1" w:unhideWhenUsed="1"/>
-    <w:lsdException w:name="Smart Link Error" w:semiHidden="1" w:unhideWhenUsed="1"/>
   </w:latentStyles>
   <w:style w:type="paragraph" w:default="1" w:styleId="Standard">
     <w:name w:val="Normal"/>
     <w:qFormat/>
+    <w:rsid w:val="00735A53"/>
+    <w:pPr>
+      <w:spacing w:after="120"/>
+    </w:pPr>
   </w:style>
   <w:style w:type="paragraph" w:styleId="berschrift1">
     <w:name w:val="heading 1"/>
@@ -2684,6 +2835,7 @@
   <w:style w:type="character" w:default="1" w:styleId="Absatz-Standardschriftart">
     <w:name w:val="Default Paragraph Font"/>
     <w:uiPriority w:val="1"/>
+    <w:semiHidden/>
     <w:unhideWhenUsed/>
   </w:style>
   <w:style w:type="table" w:default="1" w:styleId="NormaleTabelle">
@@ -2847,6 +2999,44 @@
       <w:color w:val="44546A" w:themeColor="text2"/>
       <w:sz w:val="18"/>
       <w:szCs w:val="18"/>
+    </w:rPr>
+  </w:style>
+  <w:style w:type="character" w:styleId="BesuchterLink">
+    <w:name w:val="FollowedHyperlink"/>
+    <w:basedOn w:val="Absatz-Standardschriftart"/>
+    <w:uiPriority w:val="99"/>
+    <w:semiHidden/>
+    <w:unhideWhenUsed/>
+    <w:rsid w:val="00E54A9B"/>
+    <w:rPr>
+      <w:color w:val="954F72" w:themeColor="followedHyperlink"/>
+      <w:u w:val="single"/>
+    </w:rPr>
+  </w:style>
+  <w:style w:type="paragraph" w:customStyle="1" w:styleId="Formatvorlage1">
+    <w:name w:val="Formatvorlage1"/>
+    <w:basedOn w:val="berschrift1"/>
+    <w:link w:val="Formatvorlage1Zchn"/>
+    <w:qFormat/>
+    <w:rsid w:val="00554C5E"/>
+    <w:pPr>
+      <w:spacing w:before="360" w:after="240"/>
+    </w:pPr>
+    <w:rPr>
+      <w:lang w:val="de-CH"/>
+    </w:rPr>
+  </w:style>
+  <w:style w:type="character" w:customStyle="1" w:styleId="Formatvorlage1Zchn">
+    <w:name w:val="Formatvorlage1 Zchn"/>
+    <w:basedOn w:val="berschrift1Zchn"/>
+    <w:link w:val="Formatvorlage1"/>
+    <w:rsid w:val="00554C5E"/>
+    <w:rPr>
+      <w:rFonts w:ascii="Bahnschrift Light" w:eastAsiaTheme="majorEastAsia" w:hAnsi="Bahnschrift Light" w:cstheme="majorBidi"/>
+      <w:color w:val="000000" w:themeColor="text1"/>
+      <w:sz w:val="32"/>
+      <w:szCs w:val="32"/>
+      <w:lang w:val="de-CH"/>
     </w:rPr>
   </w:style>
 </w:styles>
@@ -3152,7 +3342,7 @@
 </file>
 
 <file path=customXml/itemProps1.xml><?xml version="1.0" encoding="utf-8"?>
-<ds:datastoreItem xmlns:ds="http://schemas.openxmlformats.org/officeDocument/2006/customXml" ds:itemID="{EBEB6238-CD0A-4DF4-935C-4017910233AB}">
+<ds:datastoreItem xmlns:ds="http://schemas.openxmlformats.org/officeDocument/2006/customXml" ds:itemID="{76305BFE-D975-4C91-A5BB-DF4458D48671}">
   <ds:schemaRefs>
     <ds:schemaRef ds:uri="http://schemas.openxmlformats.org/officeDocument/2006/bibliography"/>
   </ds:schemaRefs>

</xml_diff>

<commit_message>
add debugger to pitfalls
</commit_message>
<xml_diff>
--- a/doc/Factsheet.docx
+++ b/doc/Factsheet.docx
@@ -4,7 +4,7 @@
   <w:body>
     <w:p>
       <w:pPr>
-        <w:pStyle w:val="Titel"/>
+        <w:pStyle w:val="Title"/>
         <w:jc w:val="center"/>
         <w:rPr>
           <w:lang w:val="de-CH"/>
@@ -13,7 +13,7 @@
     </w:p>
     <w:p>
       <w:pPr>
-        <w:pStyle w:val="Titel"/>
+        <w:pStyle w:val="Title"/>
         <w:jc w:val="center"/>
         <w:rPr>
           <w:lang w:val="de-CH"/>
@@ -22,7 +22,7 @@
     </w:p>
     <w:p>
       <w:pPr>
-        <w:pStyle w:val="Titel"/>
+        <w:pStyle w:val="Title"/>
         <w:jc w:val="center"/>
         <w:rPr>
           <w:lang w:val="de-CH"/>
@@ -31,7 +31,7 @@
     </w:p>
     <w:p>
       <w:pPr>
-        <w:pStyle w:val="Titel"/>
+        <w:pStyle w:val="Title"/>
         <w:jc w:val="center"/>
         <w:rPr>
           <w:lang w:val="de-CH"/>
@@ -40,7 +40,7 @@
     </w:p>
     <w:p>
       <w:pPr>
-        <w:pStyle w:val="Titel"/>
+        <w:pStyle w:val="Title"/>
         <w:jc w:val="center"/>
         <w:rPr>
           <w:lang w:val="de-CH"/>
@@ -55,7 +55,7 @@
     </w:p>
     <w:p>
       <w:pPr>
-        <w:pStyle w:val="Untertitel"/>
+        <w:pStyle w:val="Subtitle"/>
         <w:jc w:val="center"/>
         <w:rPr>
           <w:lang w:val="de-CH"/>
@@ -79,7 +79,7 @@
       <w:pPr>
         <w:jc w:val="center"/>
         <w:rPr>
-          <w:rStyle w:val="Hervorhebung"/>
+          <w:rStyle w:val="Emphasis"/>
           <w:b/>
           <w:bCs/>
           <w:lang w:val="de-CH"/>
@@ -87,7 +87,7 @@
       </w:pPr>
       <w:r>
         <w:rPr>
-          <w:rStyle w:val="Hervorhebung"/>
+          <w:rStyle w:val="Emphasis"/>
           <w:b/>
           <w:bCs/>
           <w:i w:val="0"/>
@@ -101,13 +101,13 @@
       <w:pPr>
         <w:jc w:val="center"/>
         <w:rPr>
-          <w:rStyle w:val="Hervorhebung"/>
-          <w:lang w:val="de-CH"/>
-        </w:rPr>
-      </w:pPr>
-      <w:r>
-        <w:rPr>
-          <w:rStyle w:val="Hervorhebung"/>
+          <w:rStyle w:val="Emphasis"/>
+          <w:lang w:val="de-CH"/>
+        </w:rPr>
+      </w:pPr>
+      <w:r>
+        <w:rPr>
+          <w:rStyle w:val="Emphasis"/>
           <w:lang w:val="de-CH"/>
         </w:rPr>
         <w:t>Julien Grüter</w:t>
@@ -117,13 +117,13 @@
       <w:pPr>
         <w:jc w:val="center"/>
         <w:rPr>
-          <w:rStyle w:val="Hervorhebung"/>
-          <w:lang w:val="de-CH"/>
-        </w:rPr>
-      </w:pPr>
-      <w:r>
-        <w:rPr>
-          <w:rStyle w:val="Hervorhebung"/>
+          <w:rStyle w:val="Emphasis"/>
+          <w:lang w:val="de-CH"/>
+        </w:rPr>
+      </w:pPr>
+      <w:r>
+        <w:rPr>
+          <w:rStyle w:val="Emphasis"/>
           <w:lang w:val="de-CH"/>
         </w:rPr>
         <w:t>Joshua Heller</w:t>
@@ -133,13 +133,13 @@
       <w:pPr>
         <w:jc w:val="center"/>
         <w:rPr>
-          <w:rStyle w:val="Hervorhebung"/>
-          <w:lang w:val="de-CH"/>
-        </w:rPr>
-      </w:pPr>
-      <w:r>
-        <w:rPr>
-          <w:rStyle w:val="Hervorhebung"/>
+          <w:rStyle w:val="Emphasis"/>
+          <w:lang w:val="de-CH"/>
+        </w:rPr>
+      </w:pPr>
+      <w:r>
+        <w:rPr>
+          <w:rStyle w:val="Emphasis"/>
           <w:lang w:val="de-CH"/>
         </w:rPr>
         <w:t>Maurizio Hostettler</w:t>
@@ -149,23 +149,37 @@
       <w:pPr>
         <w:jc w:val="center"/>
         <w:rPr>
-          <w:rStyle w:val="Hervorhebung"/>
-          <w:lang w:val="de-CH"/>
-        </w:rPr>
-      </w:pPr>
-      <w:r>
-        <w:rPr>
-          <w:rStyle w:val="Hervorhebung"/>
-          <w:lang w:val="de-CH"/>
-        </w:rPr>
-        <w:t>Stefan Stofer</w:t>
+          <w:rStyle w:val="Emphasis"/>
+          <w:lang w:val="de-CH"/>
+        </w:rPr>
+      </w:pPr>
+      <w:r>
+        <w:rPr>
+          <w:rStyle w:val="Emphasis"/>
+          <w:lang w:val="de-CH"/>
+        </w:rPr>
+        <w:t>Ste</w:t>
+      </w:r>
+      <w:r>
+        <w:rPr>
+          <w:rStyle w:val="Emphasis"/>
+          <w:lang w:val="de-CH"/>
+        </w:rPr>
+        <w:t>ph</w:t>
+      </w:r>
+      <w:r>
+        <w:rPr>
+          <w:rStyle w:val="Emphasis"/>
+          <w:lang w:val="de-CH"/>
+        </w:rPr>
+        <w:t>an Stofer</w:t>
       </w:r>
     </w:p>
     <w:p>
       <w:pPr>
         <w:jc w:val="center"/>
         <w:rPr>
-          <w:rStyle w:val="Hervorhebung"/>
+          <w:rStyle w:val="Emphasis"/>
           <w:i w:val="0"/>
           <w:iCs w:val="0"/>
           <w:lang w:val="de-CH"/>
@@ -176,7 +190,7 @@
       <w:pPr>
         <w:jc w:val="center"/>
         <w:rPr>
-          <w:rStyle w:val="Hervorhebung"/>
+          <w:rStyle w:val="Emphasis"/>
           <w:b/>
           <w:bCs/>
           <w:lang w:val="de-CH"/>
@@ -184,7 +198,7 @@
       </w:pPr>
       <w:r>
         <w:rPr>
-          <w:rStyle w:val="Hervorhebung"/>
+          <w:rStyle w:val="Emphasis"/>
           <w:b/>
           <w:bCs/>
           <w:i w:val="0"/>
@@ -198,13 +212,13 @@
       <w:pPr>
         <w:jc w:val="center"/>
         <w:rPr>
-          <w:rStyle w:val="Hervorhebung"/>
-          <w:lang w:val="de-CH"/>
-        </w:rPr>
-      </w:pPr>
-      <w:r>
-        <w:rPr>
-          <w:rStyle w:val="Hervorhebung"/>
+          <w:rStyle w:val="Emphasis"/>
+          <w:lang w:val="de-CH"/>
+        </w:rPr>
+      </w:pPr>
+      <w:r>
+        <w:rPr>
+          <w:rStyle w:val="Emphasis"/>
           <w:lang w:val="de-CH"/>
         </w:rPr>
         <w:t>HSLU.BSCI.HS19.XML</w:t>
@@ -214,7 +228,7 @@
       <w:pPr>
         <w:jc w:val="center"/>
         <w:rPr>
-          <w:rStyle w:val="Hervorhebung"/>
+          <w:rStyle w:val="Emphasis"/>
           <w:lang w:val="de-CH"/>
         </w:rPr>
       </w:pPr>
@@ -223,7 +237,7 @@
       <w:pPr>
         <w:jc w:val="center"/>
         <w:rPr>
-          <w:rStyle w:val="Hervorhebung"/>
+          <w:rStyle w:val="Emphasis"/>
           <w:b/>
           <w:bCs/>
           <w:i w:val="0"/>
@@ -233,7 +247,7 @@
       </w:pPr>
       <w:r>
         <w:rPr>
-          <w:rStyle w:val="Hervorhebung"/>
+          <w:rStyle w:val="Emphasis"/>
           <w:b/>
           <w:bCs/>
           <w:i w:val="0"/>
@@ -247,74 +261,32 @@
       <w:pPr>
         <w:jc w:val="center"/>
         <w:rPr>
-          <w:rStyle w:val="Hervorhebung"/>
+          <w:rStyle w:val="Emphasis"/>
           <w:i w:val="0"/>
           <w:iCs w:val="0"/>
           <w:lang w:val="de-CH"/>
         </w:rPr>
       </w:pPr>
-      <w:hyperlink r:id="rId6" w:history="1">
+      <w:hyperlink r:id="rId8" w:history="1">
         <w:r>
           <w:rPr>
             <w:rStyle w:val="Hyperlink"/>
             <w:lang w:val="de-CH"/>
           </w:rPr>
-          <w:t>http://xml.jos</w:t>
-        </w:r>
-        <w:r>
-          <w:rPr>
-            <w:rStyle w:val="Hyperlink"/>
-            <w:lang w:val="de-CH"/>
-          </w:rPr>
-          <w:t>h</w:t>
-        </w:r>
-        <w:r>
-          <w:rPr>
-            <w:rStyle w:val="Hyperlink"/>
-            <w:lang w:val="de-CH"/>
-          </w:rPr>
-          <w:t>uart.ch/ind</w:t>
-        </w:r>
-        <w:r>
-          <w:rPr>
-            <w:rStyle w:val="Hyperlink"/>
-            <w:lang w:val="de-CH"/>
-          </w:rPr>
-          <w:t>e</w:t>
-        </w:r>
-        <w:r>
-          <w:rPr>
-            <w:rStyle w:val="Hyperlink"/>
-            <w:lang w:val="de-CH"/>
-          </w:rPr>
-          <w:t>x</w:t>
-        </w:r>
-        <w:r>
-          <w:rPr>
-            <w:rStyle w:val="Hyperlink"/>
-            <w:lang w:val="de-CH"/>
-          </w:rPr>
-          <w:t>.</w:t>
-        </w:r>
-        <w:r>
-          <w:rPr>
-            <w:rStyle w:val="Hyperlink"/>
-            <w:lang w:val="de-CH"/>
-          </w:rPr>
-          <w:t>php</w:t>
+          <w:t>http://xml.joshuart.ch/index.php</w:t>
         </w:r>
       </w:hyperlink>
     </w:p>
     <w:p>
       <w:pPr>
         <w:rPr>
-          <w:rStyle w:val="Hervorhebung"/>
-          <w:lang w:val="de-CH"/>
-        </w:rPr>
-      </w:pPr>
-      <w:r>
-        <w:rPr>
-          <w:rStyle w:val="Hervorhebung"/>
+          <w:rStyle w:val="Emphasis"/>
+          <w:lang w:val="de-CH"/>
+        </w:rPr>
+      </w:pPr>
+      <w:r>
+        <w:rPr>
+          <w:rStyle w:val="Emphasis"/>
           <w:lang w:val="de-CH"/>
         </w:rPr>
         <w:br w:type="page"/>
@@ -324,14 +296,14 @@
       <w:pPr>
         <w:pStyle w:val="Formatvorlage1"/>
         <w:rPr>
-          <w:rStyle w:val="Hervorhebung"/>
+          <w:rStyle w:val="Emphasis"/>
           <w:i w:val="0"/>
           <w:iCs w:val="0"/>
         </w:rPr>
       </w:pPr>
       <w:r>
         <w:rPr>
-          <w:rStyle w:val="Hervorhebung"/>
+          <w:rStyle w:val="Emphasis"/>
           <w:i w:val="0"/>
           <w:iCs w:val="0"/>
         </w:rPr>
@@ -340,7 +312,7 @@
       </w:r>
       <w:r>
         <w:rPr>
-          <w:rStyle w:val="Hervorhebung"/>
+          <w:rStyle w:val="Emphasis"/>
           <w:i w:val="0"/>
           <w:iCs w:val="0"/>
         </w:rPr>
@@ -348,7 +320,7 @@
       </w:r>
       <w:r>
         <w:rPr>
-          <w:rStyle w:val="Hervorhebung"/>
+          <w:rStyle w:val="Emphasis"/>
           <w:i w:val="0"/>
           <w:iCs w:val="0"/>
         </w:rPr>
@@ -450,15 +422,7 @@
         <w:rPr>
           <w:lang w:val="de-CH"/>
         </w:rPr>
-        <w:t>Barrier</w:t>
-      </w:r>
-      <w:bookmarkStart w:id="0" w:name="_GoBack"/>
-      <w:bookmarkEnd w:id="0"/>
-      <w:r>
-        <w:rPr>
-          <w:lang w:val="de-CH"/>
-        </w:rPr>
-        <w:t>efreie</w:t>
+        <w:t>Barrierefreie</w:t>
       </w:r>
       <w:r>
         <w:rPr>
@@ -575,14 +539,14 @@
       <w:pPr>
         <w:pStyle w:val="Formatvorlage1"/>
         <w:rPr>
-          <w:rStyle w:val="Hervorhebung"/>
+          <w:rStyle w:val="Emphasis"/>
           <w:i w:val="0"/>
           <w:iCs w:val="0"/>
         </w:rPr>
       </w:pPr>
       <w:r>
         <w:rPr>
-          <w:rStyle w:val="Hervorhebung"/>
+          <w:rStyle w:val="Emphasis"/>
           <w:i w:val="0"/>
           <w:iCs w:val="0"/>
         </w:rPr>
@@ -590,7 +554,7 @@
       </w:r>
       <w:r>
         <w:rPr>
-          <w:rStyle w:val="Hervorhebung"/>
+          <w:rStyle w:val="Emphasis"/>
           <w:i w:val="0"/>
           <w:iCs w:val="0"/>
         </w:rPr>
@@ -598,7 +562,7 @@
       </w:r>
       <w:r>
         <w:rPr>
-          <w:rStyle w:val="Hervorhebung"/>
+          <w:rStyle w:val="Emphasis"/>
           <w:i w:val="0"/>
           <w:iCs w:val="0"/>
         </w:rPr>
@@ -608,7 +572,7 @@
     <w:p>
       <w:pPr>
         <w:rPr>
-          <w:rStyle w:val="Hervorhebung"/>
+          <w:rStyle w:val="Emphasis"/>
           <w:i w:val="0"/>
           <w:iCs w:val="0"/>
           <w:lang w:val="de-CH"/>
@@ -616,7 +580,7 @@
       </w:pPr>
       <w:r>
         <w:rPr>
-          <w:rStyle w:val="Hervorhebung"/>
+          <w:rStyle w:val="Emphasis"/>
           <w:i w:val="0"/>
           <w:iCs w:val="0"/>
           <w:lang w:val="de-CH"/>
@@ -625,7 +589,7 @@
       </w:r>
       <w:r>
         <w:rPr>
-          <w:rStyle w:val="Hervorhebung"/>
+          <w:rStyle w:val="Emphasis"/>
           <w:i w:val="0"/>
           <w:iCs w:val="0"/>
           <w:lang w:val="de-CH"/>
@@ -634,7 +598,7 @@
       </w:r>
       <w:r>
         <w:rPr>
-          <w:rStyle w:val="Hervorhebung"/>
+          <w:rStyle w:val="Emphasis"/>
           <w:i w:val="0"/>
           <w:iCs w:val="0"/>
           <w:lang w:val="de-CH"/>
@@ -643,7 +607,7 @@
       </w:r>
       <w:r>
         <w:rPr>
-          <w:rStyle w:val="Hervorhebung"/>
+          <w:rStyle w:val="Emphasis"/>
           <w:i w:val="0"/>
           <w:iCs w:val="0"/>
           <w:lang w:val="de-CH"/>
@@ -652,7 +616,7 @@
       </w:r>
       <w:r>
         <w:rPr>
-          <w:rStyle w:val="Hervorhebung"/>
+          <w:rStyle w:val="Emphasis"/>
           <w:i w:val="0"/>
           <w:iCs w:val="0"/>
           <w:lang w:val="de-CH"/>
@@ -663,7 +627,7 @@
     <w:p>
       <w:pPr>
         <w:rPr>
-          <w:rStyle w:val="Hervorhebung"/>
+          <w:rStyle w:val="Emphasis"/>
           <w:i w:val="0"/>
           <w:iCs w:val="0"/>
           <w:lang w:val="de-CH"/>
@@ -691,7 +655,7 @@
                     </pic:cNvPicPr>
                   </pic:nvPicPr>
                   <pic:blipFill>
-                    <a:blip r:embed="rId7">
+                    <a:blip r:embed="rId9">
                       <a:extLst>
                         <a:ext uri="{28A0092B-C50C-407E-A947-70E740481C1C}">
                           <a14:useLocalDpi xmlns:a14="http://schemas.microsoft.com/office/drawing/2010/main" val="0"/>
@@ -725,7 +689,7 @@
     </w:p>
     <w:p>
       <w:pPr>
-        <w:pStyle w:val="Beschriftung"/>
+        <w:pStyle w:val="Caption"/>
         <w:rPr>
           <w:color w:val="auto"/>
           <w:lang w:val="de-CH"/>
@@ -884,7 +848,7 @@
                     </pic:cNvPicPr>
                   </pic:nvPicPr>
                   <pic:blipFill>
-                    <a:blip r:embed="rId8">
+                    <a:blip r:embed="rId10">
                       <a:extLst>
                         <a:ext uri="{28A0092B-C50C-407E-A947-70E740481C1C}">
                           <a14:useLocalDpi xmlns:a14="http://schemas.microsoft.com/office/drawing/2010/main" val="0"/>
@@ -918,7 +882,7 @@
     </w:p>
     <w:p>
       <w:pPr>
-        <w:pStyle w:val="Beschriftung"/>
+        <w:pStyle w:val="Caption"/>
         <w:rPr>
           <w:lang w:val="de-CH"/>
         </w:rPr>
@@ -955,21 +919,33 @@
         <w:rPr>
           <w:lang w:val="de-CH"/>
         </w:rPr>
-        <w:t xml:space="preserve"> Detailierte Use-Case Übersicht</w:t>
+        <w:t xml:space="preserve"> </w:t>
+      </w:r>
+      <w:r>
+        <w:rPr>
+          <w:lang w:val="de-CH"/>
+        </w:rPr>
+        <w:t>Detaillierte</w:t>
+      </w:r>
+      <w:r>
+        <w:rPr>
+          <w:lang w:val="de-CH"/>
+        </w:rPr>
+        <w:t xml:space="preserve"> Use-Case Übersicht</w:t>
       </w:r>
     </w:p>
     <w:p>
       <w:pPr>
         <w:pStyle w:val="Formatvorlage1"/>
         <w:rPr>
-          <w:rStyle w:val="Hervorhebung"/>
+          <w:rStyle w:val="Emphasis"/>
           <w:i w:val="0"/>
           <w:iCs w:val="0"/>
         </w:rPr>
       </w:pPr>
       <w:r>
         <w:rPr>
-          <w:rStyle w:val="Hervorhebung"/>
+          <w:rStyle w:val="Emphasis"/>
           <w:i w:val="0"/>
           <w:iCs w:val="0"/>
         </w:rPr>
@@ -977,7 +953,7 @@
       </w:r>
       <w:r>
         <w:rPr>
-          <w:rStyle w:val="Hervorhebung"/>
+          <w:rStyle w:val="Emphasis"/>
           <w:i w:val="0"/>
           <w:iCs w:val="0"/>
         </w:rPr>
@@ -985,7 +961,7 @@
       </w:r>
       <w:r>
         <w:rPr>
-          <w:rStyle w:val="Hervorhebung"/>
+          <w:rStyle w:val="Emphasis"/>
           <w:i w:val="0"/>
           <w:iCs w:val="0"/>
         </w:rPr>
@@ -1068,7 +1044,7 @@
     <w:p>
       <w:pPr>
         <w:rPr>
-          <w:rStyle w:val="Hervorhebung"/>
+          <w:rStyle w:val="Emphasis"/>
           <w:i w:val="0"/>
           <w:iCs w:val="0"/>
           <w:lang w:val="de-CH"/>
@@ -1085,14 +1061,14 @@
       <w:pPr>
         <w:pStyle w:val="Formatvorlage1"/>
         <w:rPr>
-          <w:rStyle w:val="Hervorhebung"/>
+          <w:rStyle w:val="Emphasis"/>
           <w:i w:val="0"/>
           <w:iCs w:val="0"/>
         </w:rPr>
       </w:pPr>
       <w:r>
         <w:rPr>
-          <w:rStyle w:val="Hervorhebung"/>
+          <w:rStyle w:val="Emphasis"/>
           <w:i w:val="0"/>
           <w:iCs w:val="0"/>
         </w:rPr>
@@ -1100,7 +1076,7 @@
       </w:r>
       <w:r>
         <w:rPr>
-          <w:rStyle w:val="Hervorhebung"/>
+          <w:rStyle w:val="Emphasis"/>
           <w:i w:val="0"/>
           <w:iCs w:val="0"/>
         </w:rPr>
@@ -1108,7 +1084,7 @@
       </w:r>
       <w:r>
         <w:rPr>
-          <w:rStyle w:val="Hervorhebung"/>
+          <w:rStyle w:val="Emphasis"/>
           <w:i w:val="0"/>
           <w:iCs w:val="0"/>
         </w:rPr>
@@ -1118,27 +1094,27 @@
     <w:p>
       <w:pPr>
         <w:rPr>
-          <w:rStyle w:val="Fett"/>
-          <w:lang w:val="de-CH"/>
-        </w:rPr>
-      </w:pPr>
-      <w:r>
-        <w:rPr>
-          <w:rStyle w:val="Fett"/>
+          <w:rStyle w:val="Strong"/>
+          <w:lang w:val="de-CH"/>
+        </w:rPr>
+      </w:pPr>
+      <w:r>
+        <w:rPr>
+          <w:rStyle w:val="Strong"/>
           <w:lang w:val="de-CH"/>
         </w:rPr>
         <w:t>XSL</w:t>
       </w:r>
       <w:r>
         <w:rPr>
-          <w:rStyle w:val="Fett"/>
+          <w:rStyle w:val="Strong"/>
           <w:lang w:val="de-CH"/>
         </w:rPr>
         <w:t>T in XML Quelle e</w:t>
       </w:r>
       <w:r>
         <w:rPr>
-          <w:rStyle w:val="Fett"/>
+          <w:rStyle w:val="Strong"/>
           <w:lang w:val="de-CH"/>
         </w:rPr>
         <w:t>rsetzen</w:t>
@@ -1147,7 +1123,7 @@
     <w:p>
       <w:pPr>
         <w:rPr>
-          <w:rStyle w:val="Hervorhebung"/>
+          <w:rStyle w:val="Emphasis"/>
           <w:i w:val="0"/>
           <w:iCs w:val="0"/>
           <w:lang w:val="de-CH"/>
@@ -1155,7 +1131,7 @@
       </w:pPr>
       <w:r>
         <w:rPr>
-          <w:rStyle w:val="Hervorhebung"/>
+          <w:rStyle w:val="Emphasis"/>
           <w:i w:val="0"/>
           <w:iCs w:val="0"/>
           <w:lang w:val="de-CH"/>
@@ -1164,7 +1140,7 @@
       </w:r>
       <w:r>
         <w:rPr>
-          <w:rStyle w:val="Hervorhebung"/>
+          <w:rStyle w:val="Emphasis"/>
           <w:i w:val="0"/>
           <w:iCs w:val="0"/>
           <w:lang w:val="de-CH"/>
@@ -1173,7 +1149,7 @@
       </w:r>
       <w:r>
         <w:rPr>
-          <w:rStyle w:val="Hervorhebung"/>
+          <w:rStyle w:val="Emphasis"/>
           <w:i w:val="0"/>
           <w:iCs w:val="0"/>
           <w:lang w:val="de-CH"/>
@@ -1182,7 +1158,7 @@
       </w:r>
       <w:r>
         <w:rPr>
-          <w:rStyle w:val="Hervorhebung"/>
+          <w:rStyle w:val="Emphasis"/>
           <w:i w:val="0"/>
           <w:iCs w:val="0"/>
           <w:lang w:val="de-CH"/>
@@ -1191,7 +1167,7 @@
       </w:r>
       <w:r>
         <w:rPr>
-          <w:rStyle w:val="Hervorhebung"/>
+          <w:rStyle w:val="Emphasis"/>
           <w:i w:val="0"/>
           <w:iCs w:val="0"/>
           <w:lang w:val="de-CH"/>
@@ -1200,7 +1176,7 @@
       </w:r>
       <w:r>
         <w:rPr>
-          <w:rStyle w:val="Hervorhebung"/>
+          <w:rStyle w:val="Emphasis"/>
           <w:i w:val="0"/>
           <w:iCs w:val="0"/>
           <w:lang w:val="de-CH"/>
@@ -1209,7 +1185,7 @@
       </w:r>
       <w:r>
         <w:rPr>
-          <w:rStyle w:val="Hervorhebung"/>
+          <w:rStyle w:val="Emphasis"/>
           <w:i w:val="0"/>
           <w:iCs w:val="0"/>
           <w:lang w:val="de-CH"/>
@@ -1220,28 +1196,42 @@
     <w:p>
       <w:pPr>
         <w:rPr>
-          <w:rStyle w:val="Fett"/>
-          <w:lang w:val="de-CH"/>
-        </w:rPr>
-      </w:pPr>
-      <w:r>
-        <w:rPr>
-          <w:rStyle w:val="Fett"/>
-          <w:lang w:val="de-CH"/>
-        </w:rPr>
-        <w:t>Docker Read-only</w:t>
-      </w:r>
-    </w:p>
-    <w:p>
-      <w:pPr>
-        <w:rPr>
-          <w:rStyle w:val="Fett"/>
-          <w:lang w:val="de-CH"/>
-        </w:rPr>
-      </w:pPr>
-      <w:r>
-        <w:rPr>
-          <w:rStyle w:val="Fett"/>
+          <w:rStyle w:val="Strong"/>
+          <w:lang w:val="de-CH"/>
+        </w:rPr>
+      </w:pPr>
+      <w:r>
+        <w:rPr>
+          <w:rStyle w:val="Strong"/>
+          <w:lang w:val="de-CH"/>
+        </w:rPr>
+        <w:t>Docker Read-</w:t>
+      </w:r>
+      <w:r>
+        <w:rPr>
+          <w:rStyle w:val="Strong"/>
+          <w:lang w:val="de-CH"/>
+        </w:rPr>
+        <w:t>O</w:t>
+      </w:r>
+      <w:r>
+        <w:rPr>
+          <w:rStyle w:val="Strong"/>
+          <w:lang w:val="de-CH"/>
+        </w:rPr>
+        <w:t>nly</w:t>
+      </w:r>
+    </w:p>
+    <w:p>
+      <w:pPr>
+        <w:rPr>
+          <w:rStyle w:val="Strong"/>
+          <w:lang w:val="de-CH"/>
+        </w:rPr>
+      </w:pPr>
+      <w:r>
+        <w:rPr>
+          <w:rStyle w:val="Strong"/>
           <w:b w:val="0"/>
           <w:bCs w:val="0"/>
           <w:lang w:val="de-CH"/>
@@ -1250,256 +1240,423 @@
       </w:r>
       <w:r>
         <w:rPr>
-          <w:rStyle w:val="Fett"/>
+          <w:rStyle w:val="Strong"/>
           <w:b w:val="0"/>
           <w:bCs w:val="0"/>
           <w:lang w:val="de-CH"/>
         </w:rPr>
-        <w:t xml:space="preserve">ein Dockerfile genutzt, um den PHP Webserver, mit der Webseite als Inhalt, zu bauen.  </w:t>
-      </w:r>
-      <w:r>
-        <w:rPr>
-          <w:rStyle w:val="Fett"/>
+        <w:t xml:space="preserve">ein </w:t>
+      </w:r>
+      <w:r>
+        <w:rPr>
+          <w:rStyle w:val="Strong"/>
           <w:b w:val="0"/>
           <w:bCs w:val="0"/>
           <w:lang w:val="de-CH"/>
         </w:rPr>
-        <w:t xml:space="preserve">Die ersten Probleme sind beim Anmeldeformular aufgetreten. Die Anmeldedaten können nicht </w:t>
-      </w:r>
-      <w:r>
-        <w:rPr>
-          <w:rStyle w:val="Fett"/>
+        <w:t>Docker File</w:t>
+      </w:r>
+      <w:r>
+        <w:rPr>
+          <w:rStyle w:val="Strong"/>
           <w:b w:val="0"/>
           <w:bCs w:val="0"/>
           <w:lang w:val="de-CH"/>
         </w:rPr>
-        <w:lastRenderedPageBreak/>
-        <w:t xml:space="preserve">ins XML geschrieben werden, da Docker Container read-only sind. Darauf hin haben wir uns für XAMPP entschieden. </w:t>
-      </w:r>
-    </w:p>
-    <w:p>
-      <w:pPr>
-        <w:rPr>
-          <w:rStyle w:val="Fett"/>
-          <w:lang w:val="de-CH"/>
-        </w:rPr>
-      </w:pPr>
-      <w:r>
-        <w:rPr>
-          <w:rStyle w:val="Fett"/>
-          <w:lang w:val="de-CH"/>
-        </w:rPr>
-        <w:t>XAMPP und XS</w:t>
-      </w:r>
-      <w:r>
-        <w:rPr>
-          <w:rStyle w:val="Fett"/>
-          <w:lang w:val="de-CH"/>
-        </w:rPr>
-        <w:t>LT</w:t>
-      </w:r>
-    </w:p>
-    <w:p>
-      <w:pPr>
-        <w:rPr>
-          <w:rStyle w:val="Fett"/>
-          <w:lang w:val="de-CH"/>
-        </w:rPr>
-      </w:pPr>
-      <w:r>
-        <w:rPr>
-          <w:rStyle w:val="Fett"/>
+        <w:t xml:space="preserve"> genutzt, um den PHP Webserver, mit der Webseite als Inhalt, zu bauen.  </w:t>
+      </w:r>
+      <w:r>
+        <w:rPr>
+          <w:rStyle w:val="Strong"/>
           <w:b w:val="0"/>
           <w:bCs w:val="0"/>
           <w:lang w:val="de-CH"/>
         </w:rPr>
-        <w:t xml:space="preserve">Der XAMPP </w:t>
-      </w:r>
-      <w:r>
-        <w:rPr>
-          <w:rStyle w:val="Fett"/>
+        <w:t xml:space="preserve">Die ersten Probleme sind beim Anmeldeformular aufgetreten. Die Anmeldedaten können nicht </w:t>
+      </w:r>
+      <w:r>
+        <w:rPr>
+          <w:rStyle w:val="Strong"/>
           <w:b w:val="0"/>
           <w:bCs w:val="0"/>
           <w:lang w:val="de-CH"/>
         </w:rPr>
-        <w:t>hat</w:t>
-      </w:r>
-      <w:r>
-        <w:rPr>
-          <w:rStyle w:val="Fett"/>
+        <w:lastRenderedPageBreak/>
+        <w:t xml:space="preserve">ins XML geschrieben werden, da Docker Container read-only sind. Daraufhin haben wir uns für XAMPP entschieden. </w:t>
+      </w:r>
+    </w:p>
+    <w:p>
+      <w:pPr>
+        <w:rPr>
+          <w:rStyle w:val="Strong"/>
+          <w:lang w:val="de-CH"/>
+        </w:rPr>
+      </w:pPr>
+      <w:r>
+        <w:rPr>
+          <w:rStyle w:val="Strong"/>
+          <w:lang w:val="de-CH"/>
+        </w:rPr>
+        <w:t>XAMPP und XS</w:t>
+      </w:r>
+      <w:r>
+        <w:rPr>
+          <w:rStyle w:val="Strong"/>
+          <w:lang w:val="de-CH"/>
+        </w:rPr>
+        <w:t>LT</w:t>
+      </w:r>
+    </w:p>
+    <w:p>
+      <w:pPr>
+        <w:rPr>
+          <w:rStyle w:val="Strong"/>
+          <w:lang w:val="de-CH"/>
+        </w:rPr>
+      </w:pPr>
+      <w:r>
+        <w:rPr>
+          <w:rStyle w:val="Strong"/>
           <w:b w:val="0"/>
           <w:bCs w:val="0"/>
           <w:lang w:val="de-CH"/>
         </w:rPr>
-        <w:t xml:space="preserve"> keine X</w:t>
-      </w:r>
-      <w:r>
-        <w:rPr>
-          <w:rStyle w:val="Fett"/>
+        <w:t xml:space="preserve">Der XAMPP </w:t>
+      </w:r>
+      <w:r>
+        <w:rPr>
+          <w:rStyle w:val="Strong"/>
           <w:b w:val="0"/>
           <w:bCs w:val="0"/>
           <w:lang w:val="de-CH"/>
         </w:rPr>
-        <w:t xml:space="preserve">SL Transformationen ausgeführt. Es musste im php.ini den XSLT-Support manuell eingeschaltet werden. </w:t>
-      </w:r>
-    </w:p>
-    <w:p>
-      <w:pPr>
-        <w:rPr>
-          <w:rStyle w:val="Fett"/>
-          <w:lang w:val="de-CH"/>
-        </w:rPr>
-      </w:pPr>
-      <w:r>
-        <w:rPr>
-          <w:rStyle w:val="Fett"/>
-          <w:lang w:val="de-CH"/>
-        </w:rPr>
-        <w:t>Git</w:t>
-      </w:r>
-    </w:p>
-    <w:p>
-      <w:pPr>
-        <w:rPr>
-          <w:rStyle w:val="Fett"/>
-          <w:lang w:val="de-CH"/>
-        </w:rPr>
-      </w:pPr>
-      <w:r>
-        <w:rPr>
-          <w:rStyle w:val="Fett"/>
+        <w:t>hat</w:t>
+      </w:r>
+      <w:r>
+        <w:rPr>
+          <w:rStyle w:val="Strong"/>
           <w:b w:val="0"/>
           <w:bCs w:val="0"/>
           <w:lang w:val="de-CH"/>
         </w:rPr>
-        <w:t>Da die Verwendung von git im Rahmen eines solchen Projektes relativ neu ist, hat die Implementation von git selber auch einiges an Zeit in Anspruch genommen. Für ein neues Projekt ist nicht implizit klar welche branch Strategie man verwenden will und das muss jeweils im Team abgemacht werden.</w:t>
-      </w:r>
-    </w:p>
-    <w:p>
-      <w:pPr>
-        <w:rPr>
-          <w:rStyle w:val="Fett"/>
-          <w:lang w:val="de-CH"/>
-        </w:rPr>
-      </w:pPr>
-      <w:r>
-        <w:rPr>
-          <w:rStyle w:val="Fett"/>
-          <w:lang w:val="de-CH"/>
-        </w:rPr>
-        <w:t>D</w:t>
-      </w:r>
-      <w:r>
-        <w:rPr>
-          <w:rStyle w:val="Fett"/>
-          <w:lang w:val="de-CH"/>
-        </w:rPr>
-        <w:t>OM</w:t>
-      </w:r>
-      <w:r>
-        <w:rPr>
-          <w:rStyle w:val="Fett"/>
-          <w:lang w:val="de-CH"/>
-        </w:rPr>
-        <w:t xml:space="preserve"> Manupulationen in php</w:t>
-      </w:r>
-    </w:p>
-    <w:p>
-      <w:pPr>
-        <w:rPr>
-          <w:rStyle w:val="Fett"/>
-          <w:lang w:val="de-CH"/>
-        </w:rPr>
-      </w:pPr>
-      <w:r>
-        <w:rPr>
-          <w:rStyle w:val="Fett"/>
+        <w:t xml:space="preserve"> keine X</w:t>
+      </w:r>
+      <w:r>
+        <w:rPr>
+          <w:rStyle w:val="Strong"/>
           <w:b w:val="0"/>
           <w:bCs w:val="0"/>
           <w:lang w:val="de-CH"/>
         </w:rPr>
-        <w:t>Das Erstellen/</w:t>
-      </w:r>
-      <w:r>
-        <w:rPr>
-          <w:rStyle w:val="Fett"/>
+        <w:t xml:space="preserve">SL Transformationen ausgeführt. Es musste im php.ini den XSLT-Support manuell eingeschaltet werden. </w:t>
+      </w:r>
+    </w:p>
+    <w:p>
+      <w:pPr>
+        <w:rPr>
+          <w:rStyle w:val="Strong"/>
+          <w:lang w:val="de-CH"/>
+        </w:rPr>
+      </w:pPr>
+      <w:r>
+        <w:rPr>
+          <w:rStyle w:val="Strong"/>
+          <w:lang w:val="de-CH"/>
+        </w:rPr>
+        <w:t>Git</w:t>
+      </w:r>
+    </w:p>
+    <w:p>
+      <w:pPr>
+        <w:rPr>
+          <w:rStyle w:val="Strong"/>
+          <w:lang w:val="de-CH"/>
+        </w:rPr>
+      </w:pPr>
+      <w:r>
+        <w:rPr>
+          <w:rStyle w:val="Strong"/>
           <w:b w:val="0"/>
           <w:bCs w:val="0"/>
           <w:lang w:val="de-CH"/>
         </w:rPr>
-        <w:t>B</w:t>
-      </w:r>
-      <w:r>
-        <w:rPr>
-          <w:rStyle w:val="Fett"/>
+        <w:t xml:space="preserve">Da die Verwendung von git im Rahmen eines solchen Projektes relativ neu ist, hat die Implementation von git selber auch einiges an Zeit in Anspruch genommen. Für ein neues Projekt ist nicht implizit klar welche </w:t>
+      </w:r>
+      <w:r>
+        <w:rPr>
+          <w:rStyle w:val="Strong"/>
           <w:b w:val="0"/>
           <w:bCs w:val="0"/>
           <w:lang w:val="de-CH"/>
         </w:rPr>
-        <w:t xml:space="preserve">earbeiten von XML Strukturen via DomDocument funktioniert zwar sehr gut. </w:t>
-      </w:r>
-      <w:r>
-        <w:rPr>
-          <w:rStyle w:val="Fett"/>
+        <w:t>B</w:t>
+      </w:r>
+      <w:r>
+        <w:rPr>
+          <w:rStyle w:val="Strong"/>
           <w:b w:val="0"/>
           <w:bCs w:val="0"/>
           <w:lang w:val="de-CH"/>
         </w:rPr>
-        <w:t>E</w:t>
-      </w:r>
-      <w:r>
-        <w:rPr>
-          <w:rStyle w:val="Fett"/>
+        <w:t>ranch</w:t>
+      </w:r>
+      <w:r>
+        <w:rPr>
+          <w:rStyle w:val="Strong"/>
           <w:b w:val="0"/>
           <w:bCs w:val="0"/>
           <w:lang w:val="de-CH"/>
         </w:rPr>
-        <w:t xml:space="preserve">s geht </w:t>
-      </w:r>
-      <w:r>
-        <w:rPr>
-          <w:rStyle w:val="Fett"/>
+        <w:t>-</w:t>
+      </w:r>
+      <w:r>
+        <w:rPr>
+          <w:rStyle w:val="Strong"/>
           <w:b w:val="0"/>
           <w:bCs w:val="0"/>
           <w:lang w:val="de-CH"/>
         </w:rPr>
-        <w:t xml:space="preserve">jedoch </w:t>
-      </w:r>
-      <w:r>
-        <w:rPr>
-          <w:rStyle w:val="Fett"/>
+        <w:t>Strategie man verwenden will und das muss jeweils im Team abgemacht werden.</w:t>
+      </w:r>
+    </w:p>
+    <w:p>
+      <w:pPr>
+        <w:rPr>
+          <w:rStyle w:val="Strong"/>
+          <w:lang w:val="de-CH"/>
+        </w:rPr>
+      </w:pPr>
+      <w:r>
+        <w:rPr>
+          <w:rStyle w:val="Strong"/>
+          <w:lang w:val="de-CH"/>
+        </w:rPr>
+        <w:t>D</w:t>
+      </w:r>
+      <w:r>
+        <w:rPr>
+          <w:rStyle w:val="Strong"/>
+          <w:lang w:val="de-CH"/>
+        </w:rPr>
+        <w:t>OM</w:t>
+      </w:r>
+      <w:r>
+        <w:rPr>
+          <w:rStyle w:val="Strong"/>
+          <w:lang w:val="de-CH"/>
+        </w:rPr>
+        <w:t xml:space="preserve"> Man</w:t>
+      </w:r>
+      <w:r>
+        <w:rPr>
+          <w:rStyle w:val="Strong"/>
+          <w:lang w:val="de-CH"/>
+        </w:rPr>
+        <w:t>i</w:t>
+      </w:r>
+      <w:r>
+        <w:rPr>
+          <w:rStyle w:val="Strong"/>
+          <w:lang w:val="de-CH"/>
+        </w:rPr>
+        <w:t>pulationen in php</w:t>
+      </w:r>
+    </w:p>
+    <w:p>
+      <w:pPr>
+        <w:rPr>
+          <w:rStyle w:val="Strong"/>
           <w:b w:val="0"/>
           <w:bCs w:val="0"/>
           <w:lang w:val="de-CH"/>
         </w:rPr>
-        <w:t xml:space="preserve">nicht </w:t>
-      </w:r>
-      <w:r>
-        <w:rPr>
-          <w:rStyle w:val="Fett"/>
+      </w:pPr>
+      <w:r>
+        <w:rPr>
+          <w:rStyle w:val="Strong"/>
           <w:b w:val="0"/>
           <w:bCs w:val="0"/>
           <w:lang w:val="de-CH"/>
         </w:rPr>
-        <w:t xml:space="preserve">einfach </w:t>
-      </w:r>
-      <w:r>
-        <w:rPr>
-          <w:rStyle w:val="Fett"/>
+        <w:t>Das Erstellen/</w:t>
+      </w:r>
+      <w:r>
+        <w:rPr>
+          <w:rStyle w:val="Strong"/>
           <w:b w:val="0"/>
           <w:bCs w:val="0"/>
           <w:lang w:val="de-CH"/>
         </w:rPr>
-        <w:t>von der Hand und wirkt umständlich. Dies ist einerseits gegeben durch die PHP Syntax, andererseits aber auch durch die Verschachtelung der Attributte und Element</w:t>
-      </w:r>
-      <w:r>
-        <w:rPr>
-          <w:rStyle w:val="Fett"/>
+        <w:t>B</w:t>
+      </w:r>
+      <w:r>
+        <w:rPr>
+          <w:rStyle w:val="Strong"/>
           <w:b w:val="0"/>
           <w:bCs w:val="0"/>
           <w:lang w:val="de-CH"/>
         </w:rPr>
+        <w:t xml:space="preserve">earbeiten von XML Strukturen via DomDocument funktioniert zwar sehr gut. </w:t>
+      </w:r>
+      <w:r>
+        <w:rPr>
+          <w:rStyle w:val="Strong"/>
+          <w:b w:val="0"/>
+          <w:bCs w:val="0"/>
+          <w:lang w:val="de-CH"/>
+        </w:rPr>
+        <w:t>E</w:t>
+      </w:r>
+      <w:r>
+        <w:rPr>
+          <w:rStyle w:val="Strong"/>
+          <w:b w:val="0"/>
+          <w:bCs w:val="0"/>
+          <w:lang w:val="de-CH"/>
+        </w:rPr>
+        <w:t xml:space="preserve">s geht </w:t>
+      </w:r>
+      <w:r>
+        <w:rPr>
+          <w:rStyle w:val="Strong"/>
+          <w:b w:val="0"/>
+          <w:bCs w:val="0"/>
+          <w:lang w:val="de-CH"/>
+        </w:rPr>
+        <w:t xml:space="preserve">jedoch </w:t>
+      </w:r>
+      <w:r>
+        <w:rPr>
+          <w:rStyle w:val="Strong"/>
+          <w:b w:val="0"/>
+          <w:bCs w:val="0"/>
+          <w:lang w:val="de-CH"/>
+        </w:rPr>
+        <w:t xml:space="preserve">nicht </w:t>
+      </w:r>
+      <w:r>
+        <w:rPr>
+          <w:rStyle w:val="Strong"/>
+          <w:b w:val="0"/>
+          <w:bCs w:val="0"/>
+          <w:lang w:val="de-CH"/>
+        </w:rPr>
+        <w:t xml:space="preserve">einfach </w:t>
+      </w:r>
+      <w:r>
+        <w:rPr>
+          <w:rStyle w:val="Strong"/>
+          <w:b w:val="0"/>
+          <w:bCs w:val="0"/>
+          <w:lang w:val="de-CH"/>
+        </w:rPr>
+        <w:t xml:space="preserve">von der Hand und wirkt umständlich. Dies ist einerseits gegeben durch die PHP Syntax, andererseits aber auch durch die Verschachtelung der </w:t>
+      </w:r>
+      <w:r>
+        <w:rPr>
+          <w:rStyle w:val="Strong"/>
+          <w:b w:val="0"/>
+          <w:bCs w:val="0"/>
+          <w:lang w:val="de-CH"/>
+        </w:rPr>
+        <w:t>Attribute</w:t>
+      </w:r>
+      <w:r>
+        <w:rPr>
+          <w:rStyle w:val="Strong"/>
+          <w:b w:val="0"/>
+          <w:bCs w:val="0"/>
+          <w:lang w:val="de-CH"/>
+        </w:rPr>
+        <w:t xml:space="preserve"> und Element</w:t>
+      </w:r>
+      <w:r>
+        <w:rPr>
+          <w:rStyle w:val="Strong"/>
+          <w:b w:val="0"/>
+          <w:bCs w:val="0"/>
+          <w:lang w:val="de-CH"/>
+        </w:rPr>
         <w:t>e.</w:t>
+      </w:r>
+    </w:p>
+    <w:p>
+      <w:pPr>
+        <w:rPr>
+          <w:rStyle w:val="Strong"/>
+          <w:lang w:val="de-CH"/>
+        </w:rPr>
+      </w:pPr>
+      <w:r>
+        <w:rPr>
+          <w:rStyle w:val="Strong"/>
+          <w:lang w:val="de-CH"/>
+        </w:rPr>
+        <w:t>Debugger sehnlichst vermisst</w:t>
+      </w:r>
+    </w:p>
+    <w:p>
+      <w:pPr>
+        <w:rPr>
+          <w:rStyle w:val="Strong"/>
+          <w:b w:val="0"/>
+          <w:bCs w:val="0"/>
+          <w:lang w:val="de-CH"/>
+        </w:rPr>
+      </w:pPr>
+      <w:r>
+        <w:rPr>
+          <w:rStyle w:val="Strong"/>
+          <w:b w:val="0"/>
+          <w:bCs w:val="0"/>
+          <w:lang w:val="de-CH"/>
+        </w:rPr>
+        <w:t>Ein Debugger</w:t>
+      </w:r>
+      <w:r>
+        <w:rPr>
+          <w:rStyle w:val="Strong"/>
+          <w:b w:val="0"/>
+          <w:bCs w:val="0"/>
+          <w:lang w:val="de-CH"/>
+        </w:rPr>
+        <w:t xml:space="preserve"> für die XSLT-Transformation</w:t>
+      </w:r>
+      <w:r>
+        <w:rPr>
+          <w:rStyle w:val="Strong"/>
+          <w:b w:val="0"/>
+          <w:bCs w:val="0"/>
+          <w:lang w:val="de-CH"/>
+        </w:rPr>
+        <w:t>, insbesondere bei FO,</w:t>
+      </w:r>
+      <w:r>
+        <w:rPr>
+          <w:rStyle w:val="Strong"/>
+          <w:b w:val="0"/>
+          <w:bCs w:val="0"/>
+          <w:lang w:val="de-CH"/>
+        </w:rPr>
+        <w:t xml:space="preserve"> haben wir in etlichen Situationen vermisst. Dies hatte</w:t>
+      </w:r>
+      <w:r>
+        <w:rPr>
+          <w:rStyle w:val="Strong"/>
+          <w:b w:val="0"/>
+          <w:bCs w:val="0"/>
+          <w:lang w:val="de-CH"/>
+        </w:rPr>
+        <w:t xml:space="preserve"> uns</w:t>
+      </w:r>
+      <w:r>
+        <w:rPr>
+          <w:rStyle w:val="Strong"/>
+          <w:b w:val="0"/>
+          <w:bCs w:val="0"/>
+          <w:lang w:val="de-CH"/>
+        </w:rPr>
+        <w:t xml:space="preserve"> viel Nerven und Zeit gekostet. </w:t>
       </w:r>
     </w:p>
     <w:p>
@@ -1703,7 +1860,32 @@
         <w:rPr>
           <w:lang w:val="de-CH"/>
         </w:rPr>
-        <w:t xml:space="preserve">Für das Erstellen einer Webseite, würden wir nach wie vor auf konventionelle Technologien setzen.  Wir sind jedoch überzeugt, dass die Komibation der XML Technologien überal da Sinn macht, wo Dokumente </w:t>
+        <w:lastRenderedPageBreak/>
+        <w:t xml:space="preserve">Für das Erstellen einer Webseite, würden wir nach wie vor auf konventionelle Technologien setzen. Wir sind jedoch überzeugt, dass die </w:t>
+      </w:r>
+      <w:r>
+        <w:rPr>
+          <w:lang w:val="de-CH"/>
+        </w:rPr>
+        <w:t>Kombination</w:t>
+      </w:r>
+      <w:r>
+        <w:rPr>
+          <w:lang w:val="de-CH"/>
+        </w:rPr>
+        <w:t xml:space="preserve"> der XML Technologien </w:t>
+      </w:r>
+      <w:r>
+        <w:rPr>
+          <w:lang w:val="de-CH"/>
+        </w:rPr>
+        <w:t>überall</w:t>
+      </w:r>
+      <w:r>
+        <w:rPr>
+          <w:lang w:val="de-CH"/>
+        </w:rPr>
+        <w:t xml:space="preserve"> da Sinn macht, wo Dokumente </w:t>
       </w:r>
       <w:r>
         <w:rPr>
@@ -1737,13 +1919,183 @@
       </w:r>
     </w:p>
     <w:sectPr>
+      <w:footerReference w:type="even" r:id="rId11"/>
+      <w:footerReference w:type="default" r:id="rId12"/>
       <w:pgSz w:w="12240" w:h="15840"/>
       <w:pgMar w:top="1440" w:right="1440" w:bottom="1440" w:left="1440" w:header="720" w:footer="720" w:gutter="0"/>
       <w:cols w:space="720"/>
+      <w:titlePg/>
       <w:docGrid w:linePitch="360"/>
     </w:sectPr>
   </w:body>
 </w:document>
+</file>
+
+<file path=word/endnotes.xml><?xml version="1.0" encoding="utf-8"?>
+<w:endnotes xmlns:wpc="http://schemas.microsoft.com/office/word/2010/wordprocessingCanvas" xmlns:cx="http://schemas.microsoft.com/office/drawing/2014/chartex" xmlns:cx1="http://schemas.microsoft.com/office/drawing/2015/9/8/chartex" xmlns:cx2="http://schemas.microsoft.com/office/drawing/2015/10/21/chartex" xmlns:cx3="http://schemas.microsoft.com/office/drawing/2016/5/9/chartex" xmlns:cx4="http://schemas.microsoft.com/office/drawing/2016/5/10/chartex" xmlns:cx5="http://schemas.microsoft.com/office/drawing/2016/5/11/chartex" xmlns:cx6="http://schemas.microsoft.com/office/drawing/2016/5/12/chartex" xmlns:cx7="http://schemas.microsoft.com/office/drawing/2016/5/13/chartex" xmlns:cx8="http://schemas.microsoft.com/office/drawing/2016/5/14/chartex" xmlns:mc="http://schemas.openxmlformats.org/markup-compatibility/2006" xmlns:aink="http://schemas.microsoft.com/office/drawing/2016/ink" xmlns:am3d="http://schemas.microsoft.com/office/drawing/2017/model3d" xmlns:o="urn:schemas-microsoft-com:office:office" xmlns:r="http://schemas.openxmlformats.org/officeDocument/2006/relationships" xmlns:m="http://schemas.openxmlformats.org/officeDocument/2006/math" xmlns:v="urn:schemas-microsoft-com:vml" xmlns:wp14="http://schemas.microsoft.com/office/word/2010/wordprocessingDrawing" xmlns:wp="http://schemas.openxmlformats.org/drawingml/2006/wordprocessingDrawing" xmlns:w10="urn:schemas-microsoft-com:office:word" xmlns:w="http://schemas.openxmlformats.org/wordprocessingml/2006/main" xmlns:w14="http://schemas.microsoft.com/office/word/2010/wordml" xmlns:w15="http://schemas.microsoft.com/office/word/2012/wordml" xmlns:w16cid="http://schemas.microsoft.com/office/word/2016/wordml/cid" xmlns:w16se="http://schemas.microsoft.com/office/word/2015/wordml/symex" xmlns:wpg="http://schemas.microsoft.com/office/word/2010/wordprocessingGroup" xmlns:wpi="http://schemas.microsoft.com/office/word/2010/wordprocessingInk" xmlns:wne="http://schemas.microsoft.com/office/word/2006/wordml" xmlns:wps="http://schemas.microsoft.com/office/word/2010/wordprocessingShape" mc:Ignorable="w14 w15 w16se w16cid wp14">
+  <w:endnote w:type="separator" w:id="-1">
+    <w:p>
+      <w:pPr>
+        <w:spacing w:after="0" w:line="240" w:lineRule="auto"/>
+      </w:pPr>
+      <w:r>
+        <w:separator/>
+      </w:r>
+    </w:p>
+  </w:endnote>
+  <w:endnote w:type="continuationSeparator" w:id="0">
+    <w:p>
+      <w:pPr>
+        <w:spacing w:after="0" w:line="240" w:lineRule="auto"/>
+      </w:pPr>
+      <w:r>
+        <w:continuationSeparator/>
+      </w:r>
+    </w:p>
+  </w:endnote>
+</w:endnotes>
+</file>
+
+<file path=word/footer1.xml><?xml version="1.0" encoding="utf-8"?>
+<w:ftr xmlns:wpc="http://schemas.microsoft.com/office/word/2010/wordprocessingCanvas" xmlns:cx="http://schemas.microsoft.com/office/drawing/2014/chartex" xmlns:cx1="http://schemas.microsoft.com/office/drawing/2015/9/8/chartex" xmlns:cx2="http://schemas.microsoft.com/office/drawing/2015/10/21/chartex" xmlns:cx3="http://schemas.microsoft.com/office/drawing/2016/5/9/chartex" xmlns:cx4="http://schemas.microsoft.com/office/drawing/2016/5/10/chartex" xmlns:cx5="http://schemas.microsoft.com/office/drawing/2016/5/11/chartex" xmlns:cx6="http://schemas.microsoft.com/office/drawing/2016/5/12/chartex" xmlns:cx7="http://schemas.microsoft.com/office/drawing/2016/5/13/chartex" xmlns:cx8="http://schemas.microsoft.com/office/drawing/2016/5/14/chartex" xmlns:mc="http://schemas.openxmlformats.org/markup-compatibility/2006" xmlns:aink="http://schemas.microsoft.com/office/drawing/2016/ink" xmlns:am3d="http://schemas.microsoft.com/office/drawing/2017/model3d" xmlns:o="urn:schemas-microsoft-com:office:office" xmlns:r="http://schemas.openxmlformats.org/officeDocument/2006/relationships" xmlns:m="http://schemas.openxmlformats.org/officeDocument/2006/math" xmlns:v="urn:schemas-microsoft-com:vml" xmlns:wp14="http://schemas.microsoft.com/office/word/2010/wordprocessingDrawing" xmlns:wp="http://schemas.openxmlformats.org/drawingml/2006/wordprocessingDrawing" xmlns:w10="urn:schemas-microsoft-com:office:word" xmlns:w="http://schemas.openxmlformats.org/wordprocessingml/2006/main" xmlns:w14="http://schemas.microsoft.com/office/word/2010/wordml" xmlns:w15="http://schemas.microsoft.com/office/word/2012/wordml" xmlns:w16cid="http://schemas.microsoft.com/office/word/2016/wordml/cid" xmlns:w16se="http://schemas.microsoft.com/office/word/2015/wordml/symex" xmlns:wpg="http://schemas.microsoft.com/office/word/2010/wordprocessingGroup" xmlns:wpi="http://schemas.microsoft.com/office/word/2010/wordprocessingInk" xmlns:wne="http://schemas.microsoft.com/office/word/2006/wordml" xmlns:wps="http://schemas.microsoft.com/office/word/2010/wordprocessingShape" mc:Ignorable="w14 w15 w16se w16cid wp14">
+  <w:sdt>
+    <w:sdtPr>
+      <w:rPr>
+        <w:rStyle w:val="PageNumber"/>
+      </w:rPr>
+      <w:id w:val="-65111188"/>
+      <w:docPartObj>
+        <w:docPartGallery w:val="Page Numbers (Bottom of Page)"/>
+        <w:docPartUnique/>
+      </w:docPartObj>
+    </w:sdtPr>
+    <w:sdtContent>
+      <w:p>
+        <w:pPr>
+          <w:pStyle w:val="Footer"/>
+          <w:framePr w:wrap="none" w:vAnchor="text" w:hAnchor="margin" w:xAlign="right" w:y="1"/>
+          <w:rPr>
+            <w:rStyle w:val="PageNumber"/>
+          </w:rPr>
+        </w:pPr>
+        <w:r>
+          <w:rPr>
+            <w:rStyle w:val="PageNumber"/>
+          </w:rPr>
+          <w:fldChar w:fldCharType="begin"/>
+        </w:r>
+        <w:r>
+          <w:rPr>
+            <w:rStyle w:val="PageNumber"/>
+          </w:rPr>
+          <w:instrText xml:space="preserve"> PAGE </w:instrText>
+        </w:r>
+        <w:r>
+          <w:rPr>
+            <w:rStyle w:val="PageNumber"/>
+          </w:rPr>
+          <w:fldChar w:fldCharType="end"/>
+        </w:r>
+      </w:p>
+    </w:sdtContent>
+  </w:sdt>
+  <w:p>
+    <w:pPr>
+      <w:pStyle w:val="Footer"/>
+      <w:ind w:right="360"/>
+    </w:pPr>
+  </w:p>
+</w:ftr>
+</file>
+
+<file path=word/footer2.xml><?xml version="1.0" encoding="utf-8"?>
+<w:ftr xmlns:wpc="http://schemas.microsoft.com/office/word/2010/wordprocessingCanvas" xmlns:cx="http://schemas.microsoft.com/office/drawing/2014/chartex" xmlns:cx1="http://schemas.microsoft.com/office/drawing/2015/9/8/chartex" xmlns:cx2="http://schemas.microsoft.com/office/drawing/2015/10/21/chartex" xmlns:cx3="http://schemas.microsoft.com/office/drawing/2016/5/9/chartex" xmlns:cx4="http://schemas.microsoft.com/office/drawing/2016/5/10/chartex" xmlns:cx5="http://schemas.microsoft.com/office/drawing/2016/5/11/chartex" xmlns:cx6="http://schemas.microsoft.com/office/drawing/2016/5/12/chartex" xmlns:cx7="http://schemas.microsoft.com/office/drawing/2016/5/13/chartex" xmlns:cx8="http://schemas.microsoft.com/office/drawing/2016/5/14/chartex" xmlns:mc="http://schemas.openxmlformats.org/markup-compatibility/2006" xmlns:aink="http://schemas.microsoft.com/office/drawing/2016/ink" xmlns:am3d="http://schemas.microsoft.com/office/drawing/2017/model3d" xmlns:o="urn:schemas-microsoft-com:office:office" xmlns:r="http://schemas.openxmlformats.org/officeDocument/2006/relationships" xmlns:m="http://schemas.openxmlformats.org/officeDocument/2006/math" xmlns:v="urn:schemas-microsoft-com:vml" xmlns:wp14="http://schemas.microsoft.com/office/word/2010/wordprocessingDrawing" xmlns:wp="http://schemas.openxmlformats.org/drawingml/2006/wordprocessingDrawing" xmlns:w10="urn:schemas-microsoft-com:office:word" xmlns:w="http://schemas.openxmlformats.org/wordprocessingml/2006/main" xmlns:w14="http://schemas.microsoft.com/office/word/2010/wordml" xmlns:w15="http://schemas.microsoft.com/office/word/2012/wordml" xmlns:w16cid="http://schemas.microsoft.com/office/word/2016/wordml/cid" xmlns:w16se="http://schemas.microsoft.com/office/word/2015/wordml/symex" xmlns:wpg="http://schemas.microsoft.com/office/word/2010/wordprocessingGroup" xmlns:wpi="http://schemas.microsoft.com/office/word/2010/wordprocessingInk" xmlns:wne="http://schemas.microsoft.com/office/word/2006/wordml" xmlns:wps="http://schemas.microsoft.com/office/word/2010/wordprocessingShape" mc:Ignorable="w14 w15 w16se w16cid wp14">
+  <w:sdt>
+    <w:sdtPr>
+      <w:rPr>
+        <w:rStyle w:val="PageNumber"/>
+      </w:rPr>
+      <w:id w:val="-1291432277"/>
+      <w:docPartObj>
+        <w:docPartGallery w:val="Page Numbers (Bottom of Page)"/>
+        <w:docPartUnique/>
+      </w:docPartObj>
+    </w:sdtPr>
+    <w:sdtContent>
+      <w:p>
+        <w:pPr>
+          <w:pStyle w:val="Footer"/>
+          <w:framePr w:wrap="none" w:vAnchor="text" w:hAnchor="margin" w:xAlign="right" w:y="1"/>
+          <w:rPr>
+            <w:rStyle w:val="PageNumber"/>
+          </w:rPr>
+        </w:pPr>
+        <w:r>
+          <w:rPr>
+            <w:rStyle w:val="PageNumber"/>
+          </w:rPr>
+          <w:fldChar w:fldCharType="begin"/>
+        </w:r>
+        <w:r>
+          <w:rPr>
+            <w:rStyle w:val="PageNumber"/>
+          </w:rPr>
+          <w:instrText xml:space="preserve"> PAGE </w:instrText>
+        </w:r>
+        <w:r>
+          <w:rPr>
+            <w:rStyle w:val="PageNumber"/>
+          </w:rPr>
+          <w:fldChar w:fldCharType="separate"/>
+        </w:r>
+        <w:r>
+          <w:rPr>
+            <w:rStyle w:val="PageNumber"/>
+            <w:noProof/>
+          </w:rPr>
+          <w:t>1</w:t>
+        </w:r>
+        <w:r>
+          <w:rPr>
+            <w:rStyle w:val="PageNumber"/>
+          </w:rPr>
+          <w:fldChar w:fldCharType="end"/>
+        </w:r>
+      </w:p>
+    </w:sdtContent>
+  </w:sdt>
+  <w:p>
+    <w:pPr>
+      <w:pStyle w:val="Footer"/>
+      <w:ind w:right="360"/>
+    </w:pPr>
+  </w:p>
+</w:ftr>
+</file>
+
+<file path=word/footnotes.xml><?xml version="1.0" encoding="utf-8"?>
+<w:footnotes xmlns:wpc="http://schemas.microsoft.com/office/word/2010/wordprocessingCanvas" xmlns:cx="http://schemas.microsoft.com/office/drawing/2014/chartex" xmlns:cx1="http://schemas.microsoft.com/office/drawing/2015/9/8/chartex" xmlns:cx2="http://schemas.microsoft.com/office/drawing/2015/10/21/chartex" xmlns:cx3="http://schemas.microsoft.com/office/drawing/2016/5/9/chartex" xmlns:cx4="http://schemas.microsoft.com/office/drawing/2016/5/10/chartex" xmlns:cx5="http://schemas.microsoft.com/office/drawing/2016/5/11/chartex" xmlns:cx6="http://schemas.microsoft.com/office/drawing/2016/5/12/chartex" xmlns:cx7="http://schemas.microsoft.com/office/drawing/2016/5/13/chartex" xmlns:cx8="http://schemas.microsoft.com/office/drawing/2016/5/14/chartex" xmlns:mc="http://schemas.openxmlformats.org/markup-compatibility/2006" xmlns:aink="http://schemas.microsoft.com/office/drawing/2016/ink" xmlns:am3d="http://schemas.microsoft.com/office/drawing/2017/model3d" xmlns:o="urn:schemas-microsoft-com:office:office" xmlns:r="http://schemas.openxmlformats.org/officeDocument/2006/relationships" xmlns:m="http://schemas.openxmlformats.org/officeDocument/2006/math" xmlns:v="urn:schemas-microsoft-com:vml" xmlns:wp14="http://schemas.microsoft.com/office/word/2010/wordprocessingDrawing" xmlns:wp="http://schemas.openxmlformats.org/drawingml/2006/wordprocessingDrawing" xmlns:w10="urn:schemas-microsoft-com:office:word" xmlns:w="http://schemas.openxmlformats.org/wordprocessingml/2006/main" xmlns:w14="http://schemas.microsoft.com/office/word/2010/wordml" xmlns:w15="http://schemas.microsoft.com/office/word/2012/wordml" xmlns:w16cid="http://schemas.microsoft.com/office/word/2016/wordml/cid" xmlns:w16se="http://schemas.microsoft.com/office/word/2015/wordml/symex" xmlns:wpg="http://schemas.microsoft.com/office/word/2010/wordprocessingGroup" xmlns:wpi="http://schemas.microsoft.com/office/word/2010/wordprocessingInk" xmlns:wne="http://schemas.microsoft.com/office/word/2006/wordml" xmlns:wps="http://schemas.microsoft.com/office/word/2010/wordprocessingShape" mc:Ignorable="w14 w15 w16se w16cid wp14">
+  <w:footnote w:type="separator" w:id="-1">
+    <w:p>
+      <w:pPr>
+        <w:spacing w:after="0" w:line="240" w:lineRule="auto"/>
+      </w:pPr>
+      <w:r>
+        <w:separator/>
+      </w:r>
+    </w:p>
+  </w:footnote>
+  <w:footnote w:type="continuationSeparator" w:id="0">
+    <w:p>
+      <w:pPr>
+        <w:spacing w:after="0" w:line="240" w:lineRule="auto"/>
+      </w:pPr>
+      <w:r>
+        <w:continuationSeparator/>
+      </w:r>
+    </w:p>
+  </w:footnote>
+</w:footnotes>
 </file>
 
 <file path=word/numbering.xml><?xml version="1.0" encoding="utf-8"?>
@@ -2803,7 +3155,7 @@
     <w:lsdException w:name="Unresolved Mention" w:semiHidden="1" w:unhideWhenUsed="1"/>
     <w:lsdException w:name="Smart Link" w:semiHidden="1" w:unhideWhenUsed="1"/>
   </w:latentStyles>
-  <w:style w:type="paragraph" w:default="1" w:styleId="Standard">
+  <w:style w:type="paragraph" w:default="1" w:styleId="Normal">
     <w:name w:val="Normal"/>
     <w:qFormat/>
     <w:rsid w:val="00735A53"/>
@@ -2811,11 +3163,11 @@
       <w:spacing w:after="120"/>
     </w:pPr>
   </w:style>
-  <w:style w:type="paragraph" w:styleId="berschrift1">
+  <w:style w:type="paragraph" w:styleId="Heading1">
     <w:name w:val="heading 1"/>
-    <w:basedOn w:val="Standard"/>
-    <w:next w:val="Standard"/>
-    <w:link w:val="berschrift1Zchn"/>
+    <w:basedOn w:val="Normal"/>
+    <w:next w:val="Normal"/>
+    <w:link w:val="Heading1Char"/>
     <w:uiPriority w:val="9"/>
     <w:qFormat/>
     <w:rsid w:val="00A73280"/>
@@ -2832,13 +3184,13 @@
       <w:szCs w:val="32"/>
     </w:rPr>
   </w:style>
-  <w:style w:type="character" w:default="1" w:styleId="Absatz-Standardschriftart">
+  <w:style w:type="character" w:default="1" w:styleId="DefaultParagraphFont">
     <w:name w:val="Default Paragraph Font"/>
     <w:uiPriority w:val="1"/>
     <w:semiHidden/>
     <w:unhideWhenUsed/>
   </w:style>
-  <w:style w:type="table" w:default="1" w:styleId="NormaleTabelle">
+  <w:style w:type="table" w:default="1" w:styleId="TableNormal">
     <w:name w:val="Normal Table"/>
     <w:uiPriority w:val="99"/>
     <w:semiHidden/>
@@ -2853,17 +3205,17 @@
       </w:tblCellMar>
     </w:tblPr>
   </w:style>
-  <w:style w:type="numbering" w:default="1" w:styleId="KeineListe">
+  <w:style w:type="numbering" w:default="1" w:styleId="NoList">
     <w:name w:val="No List"/>
     <w:uiPriority w:val="99"/>
     <w:semiHidden/>
     <w:unhideWhenUsed/>
   </w:style>
-  <w:style w:type="paragraph" w:styleId="Titel">
+  <w:style w:type="paragraph" w:styleId="Title">
     <w:name w:val="Title"/>
-    <w:basedOn w:val="Standard"/>
-    <w:next w:val="Standard"/>
-    <w:link w:val="TitelZchn"/>
+    <w:basedOn w:val="Normal"/>
+    <w:next w:val="Normal"/>
+    <w:link w:val="TitleChar"/>
     <w:uiPriority w:val="10"/>
     <w:qFormat/>
     <w:rsid w:val="00C0456C"/>
@@ -2879,10 +3231,10 @@
       <w:szCs w:val="56"/>
     </w:rPr>
   </w:style>
-  <w:style w:type="character" w:customStyle="1" w:styleId="TitelZchn">
-    <w:name w:val="Titel Zchn"/>
-    <w:basedOn w:val="Absatz-Standardschriftart"/>
-    <w:link w:val="Titel"/>
+  <w:style w:type="character" w:customStyle="1" w:styleId="TitleChar">
+    <w:name w:val="Title Char"/>
+    <w:basedOn w:val="DefaultParagraphFont"/>
+    <w:link w:val="Title"/>
     <w:uiPriority w:val="10"/>
     <w:rsid w:val="00C0456C"/>
     <w:rPr>
@@ -2893,11 +3245,11 @@
       <w:szCs w:val="56"/>
     </w:rPr>
   </w:style>
-  <w:style w:type="paragraph" w:styleId="Untertitel">
+  <w:style w:type="paragraph" w:styleId="Subtitle">
     <w:name w:val="Subtitle"/>
-    <w:basedOn w:val="Standard"/>
-    <w:next w:val="Standard"/>
-    <w:link w:val="UntertitelZchn"/>
+    <w:basedOn w:val="Normal"/>
+    <w:next w:val="Normal"/>
+    <w:link w:val="SubtitleChar"/>
     <w:uiPriority w:val="11"/>
     <w:qFormat/>
     <w:rsid w:val="00C0456C"/>
@@ -2912,10 +3264,10 @@
       <w:spacing w:val="15"/>
     </w:rPr>
   </w:style>
-  <w:style w:type="character" w:customStyle="1" w:styleId="UntertitelZchn">
-    <w:name w:val="Untertitel Zchn"/>
-    <w:basedOn w:val="Absatz-Standardschriftart"/>
-    <w:link w:val="Untertitel"/>
+  <w:style w:type="character" w:customStyle="1" w:styleId="SubtitleChar">
+    <w:name w:val="Subtitle Char"/>
+    <w:basedOn w:val="DefaultParagraphFont"/>
+    <w:link w:val="Subtitle"/>
     <w:uiPriority w:val="11"/>
     <w:rsid w:val="00C0456C"/>
     <w:rPr>
@@ -2924,9 +3276,9 @@
       <w:spacing w:val="15"/>
     </w:rPr>
   </w:style>
-  <w:style w:type="character" w:styleId="Hervorhebung">
+  <w:style w:type="character" w:styleId="Emphasis">
     <w:name w:val="Emphasis"/>
-    <w:basedOn w:val="Absatz-Standardschriftart"/>
+    <w:basedOn w:val="DefaultParagraphFont"/>
     <w:uiPriority w:val="20"/>
     <w:qFormat/>
     <w:rsid w:val="00C0456C"/>
@@ -2937,7 +3289,7 @@
   </w:style>
   <w:style w:type="character" w:styleId="Hyperlink">
     <w:name w:val="Hyperlink"/>
-    <w:basedOn w:val="Absatz-Standardschriftart"/>
+    <w:basedOn w:val="DefaultParagraphFont"/>
     <w:uiPriority w:val="99"/>
     <w:semiHidden/>
     <w:unhideWhenUsed/>
@@ -2947,9 +3299,9 @@
       <w:u w:val="single"/>
     </w:rPr>
   </w:style>
-  <w:style w:type="character" w:styleId="Fett">
+  <w:style w:type="character" w:styleId="Strong">
     <w:name w:val="Strong"/>
-    <w:basedOn w:val="Absatz-Standardschriftart"/>
+    <w:basedOn w:val="DefaultParagraphFont"/>
     <w:uiPriority w:val="22"/>
     <w:qFormat/>
     <w:rsid w:val="00C0456C"/>
@@ -2958,10 +3310,10 @@
       <w:bCs/>
     </w:rPr>
   </w:style>
-  <w:style w:type="character" w:customStyle="1" w:styleId="berschrift1Zchn">
-    <w:name w:val="Überschrift 1 Zchn"/>
-    <w:basedOn w:val="Absatz-Standardschriftart"/>
-    <w:link w:val="berschrift1"/>
+  <w:style w:type="character" w:customStyle="1" w:styleId="Heading1Char">
+    <w:name w:val="Heading 1 Char"/>
+    <w:basedOn w:val="DefaultParagraphFont"/>
+    <w:link w:val="Heading1"/>
     <w:uiPriority w:val="9"/>
     <w:rsid w:val="00A73280"/>
     <w:rPr>
@@ -2971,9 +3323,9 @@
       <w:szCs w:val="32"/>
     </w:rPr>
   </w:style>
-  <w:style w:type="paragraph" w:styleId="Listenabsatz">
+  <w:style w:type="paragraph" w:styleId="ListParagraph">
     <w:name w:val="List Paragraph"/>
-    <w:basedOn w:val="Standard"/>
+    <w:basedOn w:val="Normal"/>
     <w:uiPriority w:val="34"/>
     <w:qFormat/>
     <w:rsid w:val="002A752C"/>
@@ -2982,10 +3334,10 @@
       <w:contextualSpacing/>
     </w:pPr>
   </w:style>
-  <w:style w:type="paragraph" w:styleId="Beschriftung">
+  <w:style w:type="paragraph" w:styleId="Caption">
     <w:name w:val="caption"/>
-    <w:basedOn w:val="Standard"/>
-    <w:next w:val="Standard"/>
+    <w:basedOn w:val="Normal"/>
+    <w:next w:val="Normal"/>
     <w:uiPriority w:val="35"/>
     <w:unhideWhenUsed/>
     <w:qFormat/>
@@ -3001,9 +3353,9 @@
       <w:szCs w:val="18"/>
     </w:rPr>
   </w:style>
-  <w:style w:type="character" w:styleId="BesuchterLink">
+  <w:style w:type="character" w:styleId="FollowedHyperlink">
     <w:name w:val="FollowedHyperlink"/>
-    <w:basedOn w:val="Absatz-Standardschriftart"/>
+    <w:basedOn w:val="DefaultParagraphFont"/>
     <w:uiPriority w:val="99"/>
     <w:semiHidden/>
     <w:unhideWhenUsed/>
@@ -3015,7 +3367,7 @@
   </w:style>
   <w:style w:type="paragraph" w:customStyle="1" w:styleId="Formatvorlage1">
     <w:name w:val="Formatvorlage1"/>
-    <w:basedOn w:val="berschrift1"/>
+    <w:basedOn w:val="Heading1"/>
     <w:link w:val="Formatvorlage1Zchn"/>
     <w:qFormat/>
     <w:rsid w:val="00554C5E"/>
@@ -3028,7 +3380,7 @@
   </w:style>
   <w:style w:type="character" w:customStyle="1" w:styleId="Formatvorlage1Zchn">
     <w:name w:val="Formatvorlage1 Zchn"/>
-    <w:basedOn w:val="berschrift1Zchn"/>
+    <w:basedOn w:val="Heading1Char"/>
     <w:link w:val="Formatvorlage1"/>
     <w:rsid w:val="00554C5E"/>
     <w:rPr>
@@ -3038,6 +3390,58 @@
       <w:szCs w:val="32"/>
       <w:lang w:val="de-CH"/>
     </w:rPr>
+  </w:style>
+  <w:style w:type="paragraph" w:styleId="Header">
+    <w:name w:val="header"/>
+    <w:basedOn w:val="Normal"/>
+    <w:link w:val="HeaderChar"/>
+    <w:uiPriority w:val="99"/>
+    <w:unhideWhenUsed/>
+    <w:rsid w:val="00F92060"/>
+    <w:pPr>
+      <w:tabs>
+        <w:tab w:val="center" w:pos="4513"/>
+        <w:tab w:val="right" w:pos="9026"/>
+      </w:tabs>
+      <w:spacing w:after="0" w:line="240" w:lineRule="auto"/>
+    </w:pPr>
+  </w:style>
+  <w:style w:type="character" w:customStyle="1" w:styleId="HeaderChar">
+    <w:name w:val="Header Char"/>
+    <w:basedOn w:val="DefaultParagraphFont"/>
+    <w:link w:val="Header"/>
+    <w:uiPriority w:val="99"/>
+    <w:rsid w:val="00F92060"/>
+  </w:style>
+  <w:style w:type="paragraph" w:styleId="Footer">
+    <w:name w:val="footer"/>
+    <w:basedOn w:val="Normal"/>
+    <w:link w:val="FooterChar"/>
+    <w:uiPriority w:val="99"/>
+    <w:unhideWhenUsed/>
+    <w:rsid w:val="00F92060"/>
+    <w:pPr>
+      <w:tabs>
+        <w:tab w:val="center" w:pos="4513"/>
+        <w:tab w:val="right" w:pos="9026"/>
+      </w:tabs>
+      <w:spacing w:after="0" w:line="240" w:lineRule="auto"/>
+    </w:pPr>
+  </w:style>
+  <w:style w:type="character" w:customStyle="1" w:styleId="FooterChar">
+    <w:name w:val="Footer Char"/>
+    <w:basedOn w:val="DefaultParagraphFont"/>
+    <w:link w:val="Footer"/>
+    <w:uiPriority w:val="99"/>
+    <w:rsid w:val="00F92060"/>
+  </w:style>
+  <w:style w:type="character" w:styleId="PageNumber">
+    <w:name w:val="page number"/>
+    <w:basedOn w:val="DefaultParagraphFont"/>
+    <w:uiPriority w:val="99"/>
+    <w:semiHidden/>
+    <w:unhideWhenUsed/>
+    <w:rsid w:val="00F92060"/>
   </w:style>
 </w:styles>
 </file>
@@ -3342,7 +3746,7 @@
 </file>
 
 <file path=customXml/itemProps1.xml><?xml version="1.0" encoding="utf-8"?>
-<ds:datastoreItem xmlns:ds="http://schemas.openxmlformats.org/officeDocument/2006/customXml" ds:itemID="{76305BFE-D975-4C91-A5BB-DF4458D48671}">
+<ds:datastoreItem xmlns:ds="http://schemas.openxmlformats.org/officeDocument/2006/customXml" ds:itemID="{54960E0D-22FE-5D49-82AA-F7AD9719DB9E}">
   <ds:schemaRefs>
     <ds:schemaRef ds:uri="http://schemas.openxmlformats.org/officeDocument/2006/bibliography"/>
   </ds:schemaRefs>

</xml_diff>

<commit_message>
update diagrams, add Auftraggeber, fix typos
</commit_message>
<xml_diff>
--- a/doc/Factsheet.docx
+++ b/doc/Factsheet.docx
@@ -150,30 +150,34 @@
         <w:jc w:val="center"/>
         <w:rPr>
           <w:rStyle w:val="Emphasis"/>
-          <w:lang w:val="de-CH"/>
-        </w:rPr>
-      </w:pPr>
-      <w:r>
-        <w:rPr>
-          <w:rStyle w:val="Emphasis"/>
-          <w:lang w:val="de-CH"/>
+        </w:rPr>
+      </w:pPr>
+      <w:r>
+        <w:rPr>
+          <w:rStyle w:val="Emphasis"/>
         </w:rPr>
         <w:t>Ste</w:t>
       </w:r>
       <w:r>
         <w:rPr>
           <w:rStyle w:val="Emphasis"/>
-          <w:lang w:val="de-CH"/>
         </w:rPr>
         <w:t>ph</w:t>
       </w:r>
       <w:r>
         <w:rPr>
           <w:rStyle w:val="Emphasis"/>
-          <w:lang w:val="de-CH"/>
-        </w:rPr>
-        <w:t>an Stofer</w:t>
-      </w:r>
+        </w:rPr>
+        <w:t xml:space="preserve">an </w:t>
+      </w:r>
+      <w:proofErr w:type="spellStart"/>
+      <w:r>
+        <w:rPr>
+          <w:rStyle w:val="Emphasis"/>
+        </w:rPr>
+        <w:t>Stofer</w:t>
+      </w:r>
+      <w:proofErr w:type="spellEnd"/>
     </w:p>
     <w:p>
       <w:pPr>
@@ -182,7 +186,6 @@
           <w:rStyle w:val="Emphasis"/>
           <w:i w:val="0"/>
           <w:iCs w:val="0"/>
-          <w:lang w:val="de-CH"/>
         </w:rPr>
       </w:pPr>
     </w:p>
@@ -193,7 +196,6 @@
           <w:rStyle w:val="Emphasis"/>
           <w:b/>
           <w:bCs/>
-          <w:lang w:val="de-CH"/>
         </w:rPr>
       </w:pPr>
       <w:r>
@@ -203,7 +205,6 @@
           <w:bCs/>
           <w:i w:val="0"/>
           <w:iCs w:val="0"/>
-          <w:lang w:val="de-CH"/>
         </w:rPr>
         <w:t>Semester</w:t>
       </w:r>
@@ -213,13 +214,11 @@
         <w:jc w:val="center"/>
         <w:rPr>
           <w:rStyle w:val="Emphasis"/>
-          <w:lang w:val="de-CH"/>
-        </w:rPr>
-      </w:pPr>
-      <w:r>
-        <w:rPr>
-          <w:rStyle w:val="Emphasis"/>
-          <w:lang w:val="de-CH"/>
+        </w:rPr>
+      </w:pPr>
+      <w:r>
+        <w:rPr>
+          <w:rStyle w:val="Emphasis"/>
         </w:rPr>
         <w:t>HSLU.BSCI.HS19.XML</w:t>
       </w:r>
@@ -229,7 +228,6 @@
         <w:jc w:val="center"/>
         <w:rPr>
           <w:rStyle w:val="Emphasis"/>
-          <w:lang w:val="de-CH"/>
         </w:rPr>
       </w:pPr>
     </w:p>
@@ -242,9 +240,9 @@
           <w:bCs/>
           <w:i w:val="0"/>
           <w:iCs w:val="0"/>
-          <w:lang w:val="de-CH"/>
-        </w:rPr>
-      </w:pPr>
+        </w:rPr>
+      </w:pPr>
+      <w:proofErr w:type="spellStart"/>
       <w:r>
         <w:rPr>
           <w:rStyle w:val="Emphasis"/>
@@ -252,10 +250,10 @@
           <w:bCs/>
           <w:i w:val="0"/>
           <w:iCs w:val="0"/>
-          <w:lang w:val="de-CH"/>
         </w:rPr>
         <w:t>Webseite</w:t>
       </w:r>
+      <w:proofErr w:type="spellEnd"/>
     </w:p>
     <w:p>
       <w:pPr>
@@ -264,14 +262,12 @@
           <w:rStyle w:val="Emphasis"/>
           <w:i w:val="0"/>
           <w:iCs w:val="0"/>
-          <w:lang w:val="de-CH"/>
         </w:rPr>
       </w:pPr>
       <w:hyperlink r:id="rId8" w:history="1">
         <w:r>
           <w:rPr>
             <w:rStyle w:val="Hyperlink"/>
-            <w:lang w:val="de-CH"/>
           </w:rPr>
           <w:t>http://xml.joshuart.ch/index.php</w:t>
         </w:r>
@@ -281,13 +277,11 @@
       <w:pPr>
         <w:rPr>
           <w:rStyle w:val="Emphasis"/>
-          <w:lang w:val="de-CH"/>
-        </w:rPr>
-      </w:pPr>
-      <w:r>
-        <w:rPr>
-          <w:rStyle w:val="Emphasis"/>
-          <w:lang w:val="de-CH"/>
+        </w:rPr>
+      </w:pPr>
+      <w:r>
+        <w:rPr>
+          <w:rStyle w:val="Emphasis"/>
         </w:rPr>
         <w:br w:type="page"/>
       </w:r>
@@ -341,50 +335,26 @@
           <w:bCs/>
           <w:lang w:val="de-CH"/>
         </w:rPr>
-        <w:t>Idee</w:t>
-      </w:r>
-    </w:p>
-    <w:p>
-      <w:pPr>
-        <w:rPr>
-          <w:lang w:val="de-CH"/>
-        </w:rPr>
-      </w:pPr>
-      <w:r>
-        <w:rPr>
-          <w:lang w:val="de-CH"/>
-        </w:rPr>
-        <w:t>Kundensegment im Behindertensport erweitern</w:t>
-      </w:r>
-      <w:r>
-        <w:rPr>
-          <w:lang w:val="de-CH"/>
-        </w:rPr>
-        <w:t xml:space="preserve">, </w:t>
-      </w:r>
-      <w:r>
-        <w:rPr>
-          <w:lang w:val="de-CH"/>
-        </w:rPr>
-        <w:t>Serviceangebote vergrössern</w:t>
-      </w:r>
-      <w:r>
-        <w:rPr>
-          <w:lang w:val="de-CH"/>
-        </w:rPr>
-        <w:t xml:space="preserve"> im Bereich Sport und Erholung. Die Erreichbarkeit durch einen </w:t>
-      </w:r>
-      <w:r>
-        <w:rPr>
-          <w:lang w:val="de-CH"/>
-        </w:rPr>
-        <w:t>Webauftritt</w:t>
-      </w:r>
-      <w:r>
-        <w:rPr>
-          <w:lang w:val="de-CH"/>
-        </w:rPr>
-        <w:t xml:space="preserve"> gewährleisten</w:t>
+        <w:t>Auftraggeber</w:t>
+      </w:r>
+    </w:p>
+    <w:p>
+      <w:pPr>
+        <w:rPr>
+          <w:lang w:val="de-CH"/>
+        </w:rPr>
+      </w:pPr>
+      <w:r>
+        <w:rPr>
+          <w:lang w:val="en-CH"/>
+        </w:rPr>
+        <w:t>Ein Sportzentrum mit diversen Sportanlagen und einem Hotelbetrieb bietet verschiedenste Sport- und Freizeitangebote</w:t>
+      </w:r>
+      <w:r>
+        <w:rPr>
+          <w:lang w:val="de-CH"/>
+        </w:rPr>
+        <w:t>.</w:t>
       </w:r>
     </w:p>
     <w:p>
@@ -401,7 +371,50 @@
           <w:bCs/>
           <w:lang w:val="de-CH"/>
         </w:rPr>
-        <w:t>Vorteile</w:t>
+        <w:t>Idee</w:t>
+      </w:r>
+    </w:p>
+    <w:p>
+      <w:pPr>
+        <w:rPr>
+          <w:lang w:val="de-CH"/>
+        </w:rPr>
+      </w:pPr>
+      <w:r>
+        <w:rPr>
+          <w:lang w:val="de-CH"/>
+        </w:rPr>
+        <w:t>Kundensegment im Behindertensport erweitern</w:t>
+      </w:r>
+      <w:r>
+        <w:rPr>
+          <w:lang w:val="de-CH"/>
+        </w:rPr>
+        <w:t xml:space="preserve">, </w:t>
+      </w:r>
+      <w:r>
+        <w:rPr>
+          <w:lang w:val="de-CH"/>
+        </w:rPr>
+        <w:t>Serviceangebote vergrössern</w:t>
+      </w:r>
+      <w:r>
+        <w:rPr>
+          <w:lang w:val="de-CH"/>
+        </w:rPr>
+        <w:t xml:space="preserve"> im Bereich Sport und Erholung. Die Erreichbarkeit durch einen </w:t>
+      </w:r>
+      <w:r>
+        <w:rPr>
+          <w:lang w:val="de-CH"/>
+        </w:rPr>
+        <w:t>Webauftritt</w:t>
+      </w:r>
+      <w:r>
+        <w:rPr>
+          <w:lang w:val="de-CH"/>
+        </w:rPr>
+        <w:t xml:space="preserve"> gewährleisten</w:t>
       </w:r>
     </w:p>
     <w:p>
@@ -414,74 +427,74 @@
       </w:pPr>
       <w:r>
         <w:rPr>
-          <w:lang w:val="de-CH"/>
-        </w:rPr>
-        <w:t xml:space="preserve">Die Webseite bietet einen </w:t>
-      </w:r>
-      <w:r>
-        <w:rPr>
-          <w:lang w:val="de-CH"/>
-        </w:rPr>
-        <w:t>Barrierefreie</w:t>
-      </w:r>
-      <w:r>
-        <w:rPr>
-          <w:lang w:val="de-CH"/>
-        </w:rPr>
-        <w:t>n</w:t>
-      </w:r>
-      <w:r>
-        <w:rPr>
-          <w:lang w:val="de-CH"/>
-        </w:rPr>
-        <w:t xml:space="preserve"> Zugang</w:t>
-      </w:r>
-      <w:r>
-        <w:rPr>
-          <w:lang w:val="de-CH"/>
-        </w:rPr>
-        <w:t xml:space="preserve">, </w:t>
-      </w:r>
-      <w:r>
-        <w:rPr>
-          <w:lang w:val="de-CH"/>
-        </w:rPr>
-        <w:t xml:space="preserve">die Möglichkeit </w:t>
-      </w:r>
-      <w:r>
-        <w:rPr>
-          <w:lang w:val="de-CH"/>
-        </w:rPr>
-        <w:t xml:space="preserve">direkt Online </w:t>
-      </w:r>
-      <w:r>
-        <w:rPr>
-          <w:lang w:val="de-CH"/>
-        </w:rPr>
-        <w:t>zu buchen</w:t>
-      </w:r>
-      <w:r>
-        <w:rPr>
-          <w:lang w:val="de-CH"/>
-        </w:rPr>
-        <w:t xml:space="preserve"> inklusive Belegungsdiagramm. Eine automatisierte Bestätigung liefert direkt ein PDF Dokument.</w:t>
-      </w:r>
-    </w:p>
-    <w:p>
-      <w:pPr>
-        <w:rPr>
           <w:b/>
           <w:bCs/>
           <w:lang w:val="de-CH"/>
         </w:rPr>
-      </w:pPr>
-      <w:r>
+        <w:t>Vorteile</w:t>
+      </w:r>
+    </w:p>
+    <w:p>
+      <w:pPr>
         <w:rPr>
           <w:b/>
           <w:bCs/>
           <w:lang w:val="de-CH"/>
         </w:rPr>
-        <w:t>Vision</w:t>
+      </w:pPr>
+      <w:r>
+        <w:rPr>
+          <w:lang w:val="de-CH"/>
+        </w:rPr>
+        <w:t xml:space="preserve">Die Webseite bietet einen </w:t>
+      </w:r>
+      <w:r>
+        <w:rPr>
+          <w:lang w:val="de-CH"/>
+        </w:rPr>
+        <w:t>Barrierefreie</w:t>
+      </w:r>
+      <w:r>
+        <w:rPr>
+          <w:lang w:val="de-CH"/>
+        </w:rPr>
+        <w:t>n</w:t>
+      </w:r>
+      <w:r>
+        <w:rPr>
+          <w:lang w:val="de-CH"/>
+        </w:rPr>
+        <w:t xml:space="preserve"> Zugang</w:t>
+      </w:r>
+      <w:r>
+        <w:rPr>
+          <w:lang w:val="de-CH"/>
+        </w:rPr>
+        <w:t xml:space="preserve">, </w:t>
+      </w:r>
+      <w:r>
+        <w:rPr>
+          <w:lang w:val="de-CH"/>
+        </w:rPr>
+        <w:t xml:space="preserve">die Möglichkeit </w:t>
+      </w:r>
+      <w:r>
+        <w:rPr>
+          <w:lang w:val="de-CH"/>
+        </w:rPr>
+        <w:t xml:space="preserve">direkt Online </w:t>
+      </w:r>
+      <w:r>
+        <w:rPr>
+          <w:lang w:val="de-CH"/>
+        </w:rPr>
+        <w:t>zu buchen</w:t>
+      </w:r>
+      <w:r>
+        <w:rPr>
+          <w:lang w:val="de-CH"/>
+        </w:rPr>
+        <w:t xml:space="preserve"> inklusive Belegungsdiagramm. Eine automatisierte Bestätigung liefert direkt ein PDF Dokument.</w:t>
       </w:r>
     </w:p>
     <w:p>
@@ -494,6 +507,23 @@
       </w:pPr>
       <w:r>
         <w:rPr>
+          <w:b/>
+          <w:bCs/>
+          <w:lang w:val="de-CH"/>
+        </w:rPr>
+        <w:t>Vision</w:t>
+      </w:r>
+    </w:p>
+    <w:p>
+      <w:pPr>
+        <w:rPr>
+          <w:b/>
+          <w:bCs/>
+          <w:lang w:val="de-CH"/>
+        </w:rPr>
+      </w:pPr>
+      <w:r>
+        <w:rPr>
           <w:lang w:val="de-CH"/>
         </w:rPr>
         <w:t>E</w:t>
@@ -638,9 +668,9 @@
           <w:noProof/>
         </w:rPr>
         <w:drawing>
-          <wp:inline distT="0" distB="0" distL="0" distR="0" wp14:anchorId="5FB7B0CD" wp14:editId="084EAF87">
-            <wp:extent cx="5761069" cy="2886075"/>
-            <wp:effectExtent l="0" t="0" r="0" b="0"/>
+          <wp:inline distT="0" distB="0" distL="0" distR="0" wp14:anchorId="5FB7B0CD" wp14:editId="2ECF37CF">
+            <wp:extent cx="5989496" cy="2994748"/>
+            <wp:effectExtent l="0" t="0" r="5080" b="2540"/>
             <wp:docPr id="1" name="Grafik 1"/>
             <wp:cNvGraphicFramePr>
               <a:graphicFrameLocks xmlns:a="http://schemas.openxmlformats.org/drawingml/2006/main" noChangeAspect="1"/>
@@ -662,7 +692,6 @@
                         </a:ext>
                       </a:extLst>
                     </a:blip>
-                    <a:srcRect/>
                     <a:stretch>
                       <a:fillRect/>
                     </a:stretch>
@@ -670,7 +699,7 @@
                   <pic:spPr bwMode="auto">
                     <a:xfrm>
                       <a:off x="0" y="0"/>
-                      <a:ext cx="5989496" cy="3000508"/>
+                      <a:ext cx="5989496" cy="2994748"/>
                     </a:xfrm>
                     <a:prstGeom prst="rect">
                       <a:avLst/>
@@ -759,20 +788,6 @@
           <w:lang w:val="de-CH"/>
         </w:rPr>
       </w:pPr>
-    </w:p>
-    <w:p>
-      <w:pPr>
-        <w:rPr>
-          <w:lang w:val="de-CH"/>
-        </w:rPr>
-      </w:pPr>
-    </w:p>
-    <w:p>
-      <w:pPr>
-        <w:rPr>
-          <w:lang w:val="de-CH"/>
-        </w:rPr>
-      </w:pPr>
       <w:r>
         <w:rPr>
           <w:lang w:val="de-CH"/>
@@ -831,9 +846,9 @@
           <w:noProof/>
         </w:rPr>
         <w:drawing>
-          <wp:inline distT="0" distB="0" distL="0" distR="0" wp14:anchorId="0A28D60B" wp14:editId="77CDAD0C">
-            <wp:extent cx="5465928" cy="2873116"/>
-            <wp:effectExtent l="0" t="0" r="1905" b="3810"/>
+          <wp:inline distT="0" distB="0" distL="0" distR="0" wp14:anchorId="0A28D60B" wp14:editId="265ED92D">
+            <wp:extent cx="5533978" cy="2907837"/>
+            <wp:effectExtent l="0" t="0" r="3810" b="635"/>
             <wp:docPr id="3" name="Grafik 3"/>
             <wp:cNvGraphicFramePr>
               <a:graphicFrameLocks xmlns:a="http://schemas.openxmlformats.org/drawingml/2006/main" noChangeAspect="1"/>
@@ -855,7 +870,6 @@
                         </a:ext>
                       </a:extLst>
                     </a:blip>
-                    <a:srcRect/>
                     <a:stretch>
                       <a:fillRect/>
                     </a:stretch>
@@ -863,7 +877,7 @@
                   <pic:spPr bwMode="auto">
                     <a:xfrm>
                       <a:off x="0" y="0"/>
-                      <a:ext cx="5533978" cy="2908886"/>
+                      <a:ext cx="5533978" cy="2907837"/>
                     </a:xfrm>
                     <a:prstGeom prst="rect">
                       <a:avLst/>
@@ -1969,6 +1983,11 @@
         <w:docPartUnique/>
       </w:docPartObj>
     </w:sdtPr>
+    <w:sdtEndPr>
+      <w:rPr>
+        <w:rStyle w:val="PageNumber"/>
+      </w:rPr>
+    </w:sdtEndPr>
     <w:sdtContent>
       <w:p>
         <w:pPr>
@@ -2021,6 +2040,11 @@
         <w:docPartUnique/>
       </w:docPartObj>
     </w:sdtPr>
+    <w:sdtEndPr>
+      <w:rPr>
+        <w:rStyle w:val="PageNumber"/>
+      </w:rPr>
+    </w:sdtEndPr>
     <w:sdtContent>
       <w:p>
         <w:pPr>

</xml_diff>

<commit_message>
biud chli chliner das aues uf 3 bzw 4 site platz het :-)
</commit_message>
<xml_diff>
--- a/doc/Factsheet.docx
+++ b/doc/Factsheet.docx
@@ -4,7 +4,7 @@
   <w:body>
     <w:p>
       <w:pPr>
-        <w:pStyle w:val="Title"/>
+        <w:pStyle w:val="Titel"/>
         <w:jc w:val="center"/>
         <w:rPr>
           <w:lang w:val="de-CH"/>
@@ -13,7 +13,7 @@
     </w:p>
     <w:p>
       <w:pPr>
-        <w:pStyle w:val="Title"/>
+        <w:pStyle w:val="Titel"/>
         <w:jc w:val="center"/>
         <w:rPr>
           <w:lang w:val="de-CH"/>
@@ -22,7 +22,7 @@
     </w:p>
     <w:p>
       <w:pPr>
-        <w:pStyle w:val="Title"/>
+        <w:pStyle w:val="Titel"/>
         <w:jc w:val="center"/>
         <w:rPr>
           <w:lang w:val="de-CH"/>
@@ -31,7 +31,7 @@
     </w:p>
     <w:p>
       <w:pPr>
-        <w:pStyle w:val="Title"/>
+        <w:pStyle w:val="Titel"/>
         <w:jc w:val="center"/>
         <w:rPr>
           <w:lang w:val="de-CH"/>
@@ -40,7 +40,7 @@
     </w:p>
     <w:p>
       <w:pPr>
-        <w:pStyle w:val="Title"/>
+        <w:pStyle w:val="Titel"/>
         <w:jc w:val="center"/>
         <w:rPr>
           <w:lang w:val="de-CH"/>
@@ -55,7 +55,7 @@
     </w:p>
     <w:p>
       <w:pPr>
-        <w:pStyle w:val="Subtitle"/>
+        <w:pStyle w:val="Untertitel"/>
         <w:jc w:val="center"/>
         <w:rPr>
           <w:lang w:val="de-CH"/>
@@ -79,7 +79,7 @@
       <w:pPr>
         <w:jc w:val="center"/>
         <w:rPr>
-          <w:rStyle w:val="Emphasis"/>
+          <w:rStyle w:val="Hervorhebung"/>
           <w:b/>
           <w:bCs/>
           <w:lang w:val="de-CH"/>
@@ -87,7 +87,7 @@
       </w:pPr>
       <w:r>
         <w:rPr>
-          <w:rStyle w:val="Emphasis"/>
+          <w:rStyle w:val="Hervorhebung"/>
           <w:b/>
           <w:bCs/>
           <w:i w:val="0"/>
@@ -101,13 +101,13 @@
       <w:pPr>
         <w:jc w:val="center"/>
         <w:rPr>
-          <w:rStyle w:val="Emphasis"/>
-          <w:lang w:val="de-CH"/>
-        </w:rPr>
-      </w:pPr>
-      <w:r>
-        <w:rPr>
-          <w:rStyle w:val="Emphasis"/>
+          <w:rStyle w:val="Hervorhebung"/>
+          <w:lang w:val="de-CH"/>
+        </w:rPr>
+      </w:pPr>
+      <w:r>
+        <w:rPr>
+          <w:rStyle w:val="Hervorhebung"/>
           <w:lang w:val="de-CH"/>
         </w:rPr>
         <w:t>Julien Grüter</w:t>
@@ -117,13 +117,13 @@
       <w:pPr>
         <w:jc w:val="center"/>
         <w:rPr>
-          <w:rStyle w:val="Emphasis"/>
-          <w:lang w:val="de-CH"/>
-        </w:rPr>
-      </w:pPr>
-      <w:r>
-        <w:rPr>
-          <w:rStyle w:val="Emphasis"/>
+          <w:rStyle w:val="Hervorhebung"/>
+          <w:lang w:val="de-CH"/>
+        </w:rPr>
+      </w:pPr>
+      <w:r>
+        <w:rPr>
+          <w:rStyle w:val="Hervorhebung"/>
           <w:lang w:val="de-CH"/>
         </w:rPr>
         <w:t>Joshua Heller</w:t>
@@ -133,13 +133,13 @@
       <w:pPr>
         <w:jc w:val="center"/>
         <w:rPr>
-          <w:rStyle w:val="Emphasis"/>
-          <w:lang w:val="de-CH"/>
-        </w:rPr>
-      </w:pPr>
-      <w:r>
-        <w:rPr>
-          <w:rStyle w:val="Emphasis"/>
+          <w:rStyle w:val="Hervorhebung"/>
+          <w:lang w:val="de-CH"/>
+        </w:rPr>
+      </w:pPr>
+      <w:r>
+        <w:rPr>
+          <w:rStyle w:val="Hervorhebung"/>
           <w:lang w:val="de-CH"/>
         </w:rPr>
         <w:t>Maurizio Hostettler</w:t>
@@ -149,41 +149,33 @@
       <w:pPr>
         <w:jc w:val="center"/>
         <w:rPr>
-          <w:rStyle w:val="Emphasis"/>
-        </w:rPr>
-      </w:pPr>
-      <w:r>
-        <w:rPr>
-          <w:rStyle w:val="Emphasis"/>
+          <w:rStyle w:val="Hervorhebung"/>
+        </w:rPr>
+      </w:pPr>
+      <w:r>
+        <w:rPr>
+          <w:rStyle w:val="Hervorhebung"/>
         </w:rPr>
         <w:t>Ste</w:t>
       </w:r>
       <w:r>
         <w:rPr>
-          <w:rStyle w:val="Emphasis"/>
+          <w:rStyle w:val="Hervorhebung"/>
         </w:rPr>
         <w:t>ph</w:t>
       </w:r>
       <w:r>
         <w:rPr>
-          <w:rStyle w:val="Emphasis"/>
-        </w:rPr>
-        <w:t xml:space="preserve">an </w:t>
-      </w:r>
-      <w:proofErr w:type="spellStart"/>
-      <w:r>
-        <w:rPr>
-          <w:rStyle w:val="Emphasis"/>
-        </w:rPr>
-        <w:t>Stofer</w:t>
-      </w:r>
-      <w:proofErr w:type="spellEnd"/>
+          <w:rStyle w:val="Hervorhebung"/>
+        </w:rPr>
+        <w:t>an Stofer</w:t>
+      </w:r>
     </w:p>
     <w:p>
       <w:pPr>
         <w:jc w:val="center"/>
         <w:rPr>
-          <w:rStyle w:val="Emphasis"/>
+          <w:rStyle w:val="Hervorhebung"/>
           <w:i w:val="0"/>
           <w:iCs w:val="0"/>
         </w:rPr>
@@ -193,14 +185,14 @@
       <w:pPr>
         <w:jc w:val="center"/>
         <w:rPr>
-          <w:rStyle w:val="Emphasis"/>
+          <w:rStyle w:val="Hervorhebung"/>
           <w:b/>
           <w:bCs/>
         </w:rPr>
       </w:pPr>
       <w:r>
         <w:rPr>
-          <w:rStyle w:val="Emphasis"/>
+          <w:rStyle w:val="Hervorhebung"/>
           <w:b/>
           <w:bCs/>
           <w:i w:val="0"/>
@@ -213,12 +205,12 @@
       <w:pPr>
         <w:jc w:val="center"/>
         <w:rPr>
-          <w:rStyle w:val="Emphasis"/>
-        </w:rPr>
-      </w:pPr>
-      <w:r>
-        <w:rPr>
-          <w:rStyle w:val="Emphasis"/>
+          <w:rStyle w:val="Hervorhebung"/>
+        </w:rPr>
+      </w:pPr>
+      <w:r>
+        <w:rPr>
+          <w:rStyle w:val="Hervorhebung"/>
         </w:rPr>
         <w:t>HSLU.BSCI.HS19.XML</w:t>
       </w:r>
@@ -227,7 +219,7 @@
       <w:pPr>
         <w:jc w:val="center"/>
         <w:rPr>
-          <w:rStyle w:val="Emphasis"/>
+          <w:rStyle w:val="Hervorhebung"/>
         </w:rPr>
       </w:pPr>
     </w:p>
@@ -235,17 +227,16 @@
       <w:pPr>
         <w:jc w:val="center"/>
         <w:rPr>
-          <w:rStyle w:val="Emphasis"/>
+          <w:rStyle w:val="Hervorhebung"/>
           <w:b/>
           <w:bCs/>
           <w:i w:val="0"/>
           <w:iCs w:val="0"/>
         </w:rPr>
       </w:pPr>
-      <w:proofErr w:type="spellStart"/>
-      <w:r>
-        <w:rPr>
-          <w:rStyle w:val="Emphasis"/>
+      <w:r>
+        <w:rPr>
+          <w:rStyle w:val="Hervorhebung"/>
           <w:b/>
           <w:bCs/>
           <w:i w:val="0"/>
@@ -253,13 +244,12 @@
         </w:rPr>
         <w:t>Webseite</w:t>
       </w:r>
-      <w:proofErr w:type="spellEnd"/>
     </w:p>
     <w:p>
       <w:pPr>
         <w:jc w:val="center"/>
         <w:rPr>
-          <w:rStyle w:val="Emphasis"/>
+          <w:rStyle w:val="Hervorhebung"/>
           <w:i w:val="0"/>
           <w:iCs w:val="0"/>
         </w:rPr>
@@ -276,12 +266,12 @@
     <w:p>
       <w:pPr>
         <w:rPr>
-          <w:rStyle w:val="Emphasis"/>
-        </w:rPr>
-      </w:pPr>
-      <w:r>
-        <w:rPr>
-          <w:rStyle w:val="Emphasis"/>
+          <w:rStyle w:val="Hervorhebung"/>
+        </w:rPr>
+      </w:pPr>
+      <w:r>
+        <w:rPr>
+          <w:rStyle w:val="Hervorhebung"/>
         </w:rPr>
         <w:br w:type="page"/>
       </w:r>
@@ -290,14 +280,14 @@
       <w:pPr>
         <w:pStyle w:val="Formatvorlage1"/>
         <w:rPr>
-          <w:rStyle w:val="Emphasis"/>
+          <w:rStyle w:val="Hervorhebung"/>
           <w:i w:val="0"/>
           <w:iCs w:val="0"/>
         </w:rPr>
       </w:pPr>
       <w:r>
         <w:rPr>
-          <w:rStyle w:val="Emphasis"/>
+          <w:rStyle w:val="Hervorhebung"/>
           <w:i w:val="0"/>
           <w:iCs w:val="0"/>
         </w:rPr>
@@ -306,7 +296,7 @@
       </w:r>
       <w:r>
         <w:rPr>
-          <w:rStyle w:val="Emphasis"/>
+          <w:rStyle w:val="Hervorhebung"/>
           <w:i w:val="0"/>
           <w:iCs w:val="0"/>
         </w:rPr>
@@ -314,7 +304,7 @@
       </w:r>
       <w:r>
         <w:rPr>
-          <w:rStyle w:val="Emphasis"/>
+          <w:rStyle w:val="Hervorhebung"/>
           <w:i w:val="0"/>
           <w:iCs w:val="0"/>
         </w:rPr>
@@ -346,7 +336,7 @@
       </w:pPr>
       <w:r>
         <w:rPr>
-          <w:lang w:val="en-CH"/>
+          <w:lang/>
         </w:rPr>
         <w:t>Ein Sportzentrum mit diversen Sportanlagen und einem Hotelbetrieb bietet verschiedenste Sport- und Freizeitangebote</w:t>
       </w:r>
@@ -356,6 +346,8 @@
         </w:rPr>
         <w:t>.</w:t>
       </w:r>
+      <w:bookmarkStart w:id="0" w:name="_GoBack"/>
+      <w:bookmarkEnd w:id="0"/>
     </w:p>
     <w:p>
       <w:pPr>
@@ -569,14 +561,14 @@
       <w:pPr>
         <w:pStyle w:val="Formatvorlage1"/>
         <w:rPr>
-          <w:rStyle w:val="Emphasis"/>
+          <w:rStyle w:val="Hervorhebung"/>
           <w:i w:val="0"/>
           <w:iCs w:val="0"/>
         </w:rPr>
       </w:pPr>
       <w:r>
         <w:rPr>
-          <w:rStyle w:val="Emphasis"/>
+          <w:rStyle w:val="Hervorhebung"/>
           <w:i w:val="0"/>
           <w:iCs w:val="0"/>
         </w:rPr>
@@ -584,7 +576,7 @@
       </w:r>
       <w:r>
         <w:rPr>
-          <w:rStyle w:val="Emphasis"/>
+          <w:rStyle w:val="Hervorhebung"/>
           <w:i w:val="0"/>
           <w:iCs w:val="0"/>
         </w:rPr>
@@ -592,7 +584,7 @@
       </w:r>
       <w:r>
         <w:rPr>
-          <w:rStyle w:val="Emphasis"/>
+          <w:rStyle w:val="Hervorhebung"/>
           <w:i w:val="0"/>
           <w:iCs w:val="0"/>
         </w:rPr>
@@ -602,7 +594,7 @@
     <w:p>
       <w:pPr>
         <w:rPr>
-          <w:rStyle w:val="Emphasis"/>
+          <w:rStyle w:val="Hervorhebung"/>
           <w:i w:val="0"/>
           <w:iCs w:val="0"/>
           <w:lang w:val="de-CH"/>
@@ -610,7 +602,7 @@
       </w:pPr>
       <w:r>
         <w:rPr>
-          <w:rStyle w:val="Emphasis"/>
+          <w:rStyle w:val="Hervorhebung"/>
           <w:i w:val="0"/>
           <w:iCs w:val="0"/>
           <w:lang w:val="de-CH"/>
@@ -619,7 +611,7 @@
       </w:r>
       <w:r>
         <w:rPr>
-          <w:rStyle w:val="Emphasis"/>
+          <w:rStyle w:val="Hervorhebung"/>
           <w:i w:val="0"/>
           <w:iCs w:val="0"/>
           <w:lang w:val="de-CH"/>
@@ -628,7 +620,7 @@
       </w:r>
       <w:r>
         <w:rPr>
-          <w:rStyle w:val="Emphasis"/>
+          <w:rStyle w:val="Hervorhebung"/>
           <w:i w:val="0"/>
           <w:iCs w:val="0"/>
           <w:lang w:val="de-CH"/>
@@ -637,7 +629,7 @@
       </w:r>
       <w:r>
         <w:rPr>
-          <w:rStyle w:val="Emphasis"/>
+          <w:rStyle w:val="Hervorhebung"/>
           <w:i w:val="0"/>
           <w:iCs w:val="0"/>
           <w:lang w:val="de-CH"/>
@@ -646,7 +638,7 @@
       </w:r>
       <w:r>
         <w:rPr>
-          <w:rStyle w:val="Emphasis"/>
+          <w:rStyle w:val="Hervorhebung"/>
           <w:i w:val="0"/>
           <w:iCs w:val="0"/>
           <w:lang w:val="de-CH"/>
@@ -657,7 +649,7 @@
     <w:p>
       <w:pPr>
         <w:rPr>
-          <w:rStyle w:val="Emphasis"/>
+          <w:rStyle w:val="Hervorhebung"/>
           <w:i w:val="0"/>
           <w:iCs w:val="0"/>
           <w:lang w:val="de-CH"/>
@@ -718,7 +710,7 @@
     </w:p>
     <w:p>
       <w:pPr>
-        <w:pStyle w:val="Caption"/>
+        <w:pStyle w:val="Beschriftung"/>
         <w:rPr>
           <w:color w:val="auto"/>
           <w:lang w:val="de-CH"/>
@@ -846,9 +838,9 @@
           <w:noProof/>
         </w:rPr>
         <w:drawing>
-          <wp:inline distT="0" distB="0" distL="0" distR="0" wp14:anchorId="0A28D60B" wp14:editId="265ED92D">
-            <wp:extent cx="5533978" cy="2907837"/>
-            <wp:effectExtent l="0" t="0" r="3810" b="635"/>
+          <wp:inline distT="0" distB="0" distL="0" distR="0" wp14:anchorId="0A28D60B" wp14:editId="01D9A6FC">
+            <wp:extent cx="5023262" cy="2639480"/>
+            <wp:effectExtent l="0" t="0" r="6350" b="8890"/>
             <wp:docPr id="3" name="Grafik 3"/>
             <wp:cNvGraphicFramePr>
               <a:graphicFrameLocks xmlns:a="http://schemas.openxmlformats.org/drawingml/2006/main" noChangeAspect="1"/>
@@ -863,7 +855,7 @@
                     </pic:cNvPicPr>
                   </pic:nvPicPr>
                   <pic:blipFill>
-                    <a:blip r:embed="rId10">
+                    <a:blip r:embed="rId10" cstate="print">
                       <a:extLst>
                         <a:ext uri="{28A0092B-C50C-407E-A947-70E740481C1C}">
                           <a14:useLocalDpi xmlns:a14="http://schemas.microsoft.com/office/drawing/2010/main" val="0"/>
@@ -877,7 +869,7 @@
                   <pic:spPr bwMode="auto">
                     <a:xfrm>
                       <a:off x="0" y="0"/>
-                      <a:ext cx="5533978" cy="2907837"/>
+                      <a:ext cx="5056028" cy="2656697"/>
                     </a:xfrm>
                     <a:prstGeom prst="rect">
                       <a:avLst/>
@@ -896,7 +888,7 @@
     </w:p>
     <w:p>
       <w:pPr>
-        <w:pStyle w:val="Caption"/>
+        <w:pStyle w:val="Beschriftung"/>
         <w:rPr>
           <w:lang w:val="de-CH"/>
         </w:rPr>
@@ -952,14 +944,14 @@
       <w:pPr>
         <w:pStyle w:val="Formatvorlage1"/>
         <w:rPr>
-          <w:rStyle w:val="Emphasis"/>
+          <w:rStyle w:val="Hervorhebung"/>
           <w:i w:val="0"/>
           <w:iCs w:val="0"/>
         </w:rPr>
       </w:pPr>
       <w:r>
         <w:rPr>
-          <w:rStyle w:val="Emphasis"/>
+          <w:rStyle w:val="Hervorhebung"/>
           <w:i w:val="0"/>
           <w:iCs w:val="0"/>
         </w:rPr>
@@ -967,7 +959,7 @@
       </w:r>
       <w:r>
         <w:rPr>
-          <w:rStyle w:val="Emphasis"/>
+          <w:rStyle w:val="Hervorhebung"/>
           <w:i w:val="0"/>
           <w:iCs w:val="0"/>
         </w:rPr>
@@ -975,7 +967,7 @@
       </w:r>
       <w:r>
         <w:rPr>
-          <w:rStyle w:val="Emphasis"/>
+          <w:rStyle w:val="Hervorhebung"/>
           <w:i w:val="0"/>
           <w:iCs w:val="0"/>
         </w:rPr>
@@ -1058,7 +1050,7 @@
     <w:p>
       <w:pPr>
         <w:rPr>
-          <w:rStyle w:val="Emphasis"/>
+          <w:rStyle w:val="Hervorhebung"/>
           <w:i w:val="0"/>
           <w:iCs w:val="0"/>
           <w:lang w:val="de-CH"/>
@@ -1075,14 +1067,14 @@
       <w:pPr>
         <w:pStyle w:val="Formatvorlage1"/>
         <w:rPr>
-          <w:rStyle w:val="Emphasis"/>
+          <w:rStyle w:val="Hervorhebung"/>
           <w:i w:val="0"/>
           <w:iCs w:val="0"/>
         </w:rPr>
       </w:pPr>
       <w:r>
         <w:rPr>
-          <w:rStyle w:val="Emphasis"/>
+          <w:rStyle w:val="Hervorhebung"/>
           <w:i w:val="0"/>
           <w:iCs w:val="0"/>
         </w:rPr>
@@ -1090,7 +1082,7 @@
       </w:r>
       <w:r>
         <w:rPr>
-          <w:rStyle w:val="Emphasis"/>
+          <w:rStyle w:val="Hervorhebung"/>
           <w:i w:val="0"/>
           <w:iCs w:val="0"/>
         </w:rPr>
@@ -1098,7 +1090,7 @@
       </w:r>
       <w:r>
         <w:rPr>
-          <w:rStyle w:val="Emphasis"/>
+          <w:rStyle w:val="Hervorhebung"/>
           <w:i w:val="0"/>
           <w:iCs w:val="0"/>
         </w:rPr>
@@ -1108,27 +1100,27 @@
     <w:p>
       <w:pPr>
         <w:rPr>
-          <w:rStyle w:val="Strong"/>
-          <w:lang w:val="de-CH"/>
-        </w:rPr>
-      </w:pPr>
-      <w:r>
-        <w:rPr>
-          <w:rStyle w:val="Strong"/>
+          <w:rStyle w:val="Fett"/>
+          <w:lang w:val="de-CH"/>
+        </w:rPr>
+      </w:pPr>
+      <w:r>
+        <w:rPr>
+          <w:rStyle w:val="Fett"/>
           <w:lang w:val="de-CH"/>
         </w:rPr>
         <w:t>XSL</w:t>
       </w:r>
       <w:r>
         <w:rPr>
-          <w:rStyle w:val="Strong"/>
+          <w:rStyle w:val="Fett"/>
           <w:lang w:val="de-CH"/>
         </w:rPr>
         <w:t>T in XML Quelle e</w:t>
       </w:r>
       <w:r>
         <w:rPr>
-          <w:rStyle w:val="Strong"/>
+          <w:rStyle w:val="Fett"/>
           <w:lang w:val="de-CH"/>
         </w:rPr>
         <w:t>rsetzen</w:t>
@@ -1137,7 +1129,7 @@
     <w:p>
       <w:pPr>
         <w:rPr>
-          <w:rStyle w:val="Emphasis"/>
+          <w:rStyle w:val="Hervorhebung"/>
           <w:i w:val="0"/>
           <w:iCs w:val="0"/>
           <w:lang w:val="de-CH"/>
@@ -1145,7 +1137,7 @@
       </w:pPr>
       <w:r>
         <w:rPr>
-          <w:rStyle w:val="Emphasis"/>
+          <w:rStyle w:val="Hervorhebung"/>
           <w:i w:val="0"/>
           <w:iCs w:val="0"/>
           <w:lang w:val="de-CH"/>
@@ -1154,7 +1146,7 @@
       </w:r>
       <w:r>
         <w:rPr>
-          <w:rStyle w:val="Emphasis"/>
+          <w:rStyle w:val="Hervorhebung"/>
           <w:i w:val="0"/>
           <w:iCs w:val="0"/>
           <w:lang w:val="de-CH"/>
@@ -1163,7 +1155,7 @@
       </w:r>
       <w:r>
         <w:rPr>
-          <w:rStyle w:val="Emphasis"/>
+          <w:rStyle w:val="Hervorhebung"/>
           <w:i w:val="0"/>
           <w:iCs w:val="0"/>
           <w:lang w:val="de-CH"/>
@@ -1172,7 +1164,7 @@
       </w:r>
       <w:r>
         <w:rPr>
-          <w:rStyle w:val="Emphasis"/>
+          <w:rStyle w:val="Hervorhebung"/>
           <w:i w:val="0"/>
           <w:iCs w:val="0"/>
           <w:lang w:val="de-CH"/>
@@ -1181,7 +1173,7 @@
       </w:r>
       <w:r>
         <w:rPr>
-          <w:rStyle w:val="Emphasis"/>
+          <w:rStyle w:val="Hervorhebung"/>
           <w:i w:val="0"/>
           <w:iCs w:val="0"/>
           <w:lang w:val="de-CH"/>
@@ -1190,7 +1182,7 @@
       </w:r>
       <w:r>
         <w:rPr>
-          <w:rStyle w:val="Emphasis"/>
+          <w:rStyle w:val="Hervorhebung"/>
           <w:i w:val="0"/>
           <w:iCs w:val="0"/>
           <w:lang w:val="de-CH"/>
@@ -1199,7 +1191,7 @@
       </w:r>
       <w:r>
         <w:rPr>
-          <w:rStyle w:val="Emphasis"/>
+          <w:rStyle w:val="Hervorhebung"/>
           <w:i w:val="0"/>
           <w:iCs w:val="0"/>
           <w:lang w:val="de-CH"/>
@@ -1210,27 +1202,27 @@
     <w:p>
       <w:pPr>
         <w:rPr>
-          <w:rStyle w:val="Strong"/>
-          <w:lang w:val="de-CH"/>
-        </w:rPr>
-      </w:pPr>
-      <w:r>
-        <w:rPr>
-          <w:rStyle w:val="Strong"/>
+          <w:rStyle w:val="Fett"/>
+          <w:lang w:val="de-CH"/>
+        </w:rPr>
+      </w:pPr>
+      <w:r>
+        <w:rPr>
+          <w:rStyle w:val="Fett"/>
           <w:lang w:val="de-CH"/>
         </w:rPr>
         <w:t>Docker Read-</w:t>
       </w:r>
       <w:r>
         <w:rPr>
-          <w:rStyle w:val="Strong"/>
+          <w:rStyle w:val="Fett"/>
           <w:lang w:val="de-CH"/>
         </w:rPr>
         <w:t>O</w:t>
       </w:r>
       <w:r>
         <w:rPr>
-          <w:rStyle w:val="Strong"/>
+          <w:rStyle w:val="Fett"/>
           <w:lang w:val="de-CH"/>
         </w:rPr>
         <w:t>nly</w:t>
@@ -1239,13 +1231,13 @@
     <w:p>
       <w:pPr>
         <w:rPr>
-          <w:rStyle w:val="Strong"/>
-          <w:lang w:val="de-CH"/>
-        </w:rPr>
-      </w:pPr>
-      <w:r>
-        <w:rPr>
-          <w:rStyle w:val="Strong"/>
+          <w:rStyle w:val="Fett"/>
+          <w:lang w:val="de-CH"/>
+        </w:rPr>
+      </w:pPr>
+      <w:r>
+        <w:rPr>
+          <w:rStyle w:val="Fett"/>
           <w:b w:val="0"/>
           <w:bCs w:val="0"/>
           <w:lang w:val="de-CH"/>
@@ -1254,7 +1246,7 @@
       </w:r>
       <w:r>
         <w:rPr>
-          <w:rStyle w:val="Strong"/>
+          <w:rStyle w:val="Fett"/>
           <w:b w:val="0"/>
           <w:bCs w:val="0"/>
           <w:lang w:val="de-CH"/>
@@ -1263,7 +1255,7 @@
       </w:r>
       <w:r>
         <w:rPr>
-          <w:rStyle w:val="Strong"/>
+          <w:rStyle w:val="Fett"/>
           <w:b w:val="0"/>
           <w:bCs w:val="0"/>
           <w:lang w:val="de-CH"/>
@@ -1272,7 +1264,7 @@
       </w:r>
       <w:r>
         <w:rPr>
-          <w:rStyle w:val="Strong"/>
+          <w:rStyle w:val="Fett"/>
           <w:b w:val="0"/>
           <w:bCs w:val="0"/>
           <w:lang w:val="de-CH"/>
@@ -1281,395 +1273,386 @@
       </w:r>
       <w:r>
         <w:rPr>
-          <w:rStyle w:val="Strong"/>
+          <w:rStyle w:val="Fett"/>
           <w:b w:val="0"/>
           <w:bCs w:val="0"/>
           <w:lang w:val="de-CH"/>
         </w:rPr>
-        <w:t xml:space="preserve">Die ersten Probleme sind beim Anmeldeformular aufgetreten. Die Anmeldedaten können nicht </w:t>
-      </w:r>
-      <w:r>
-        <w:rPr>
-          <w:rStyle w:val="Strong"/>
+        <w:t xml:space="preserve">Die ersten Probleme sind beim Anmeldeformular aufgetreten. Die Anmeldedaten können nicht ins XML geschrieben werden, da Docker Container read-only sind. Daraufhin haben wir uns für XAMPP entschieden. </w:t>
+      </w:r>
+    </w:p>
+    <w:p>
+      <w:pPr>
+        <w:rPr>
+          <w:rStyle w:val="Fett"/>
+          <w:lang w:val="de-CH"/>
+        </w:rPr>
+      </w:pPr>
+      <w:r>
+        <w:rPr>
+          <w:rStyle w:val="Fett"/>
+          <w:lang w:val="de-CH"/>
+        </w:rPr>
+        <w:lastRenderedPageBreak/>
+        <w:t>XAMPP und XS</w:t>
+      </w:r>
+      <w:r>
+        <w:rPr>
+          <w:rStyle w:val="Fett"/>
+          <w:lang w:val="de-CH"/>
+        </w:rPr>
+        <w:t>LT</w:t>
+      </w:r>
+    </w:p>
+    <w:p>
+      <w:pPr>
+        <w:rPr>
+          <w:rStyle w:val="Fett"/>
+          <w:lang w:val="de-CH"/>
+        </w:rPr>
+      </w:pPr>
+      <w:r>
+        <w:rPr>
+          <w:rStyle w:val="Fett"/>
           <w:b w:val="0"/>
           <w:bCs w:val="0"/>
           <w:lang w:val="de-CH"/>
         </w:rPr>
-        <w:lastRenderedPageBreak/>
-        <w:t xml:space="preserve">ins XML geschrieben werden, da Docker Container read-only sind. Daraufhin haben wir uns für XAMPP entschieden. </w:t>
-      </w:r>
-    </w:p>
-    <w:p>
-      <w:pPr>
-        <w:rPr>
-          <w:rStyle w:val="Strong"/>
-          <w:lang w:val="de-CH"/>
-        </w:rPr>
-      </w:pPr>
-      <w:r>
-        <w:rPr>
-          <w:rStyle w:val="Strong"/>
-          <w:lang w:val="de-CH"/>
-        </w:rPr>
-        <w:t>XAMPP und XS</w:t>
-      </w:r>
-      <w:r>
-        <w:rPr>
-          <w:rStyle w:val="Strong"/>
-          <w:lang w:val="de-CH"/>
-        </w:rPr>
-        <w:t>LT</w:t>
-      </w:r>
-    </w:p>
-    <w:p>
-      <w:pPr>
-        <w:rPr>
-          <w:rStyle w:val="Strong"/>
-          <w:lang w:val="de-CH"/>
-        </w:rPr>
-      </w:pPr>
-      <w:r>
-        <w:rPr>
-          <w:rStyle w:val="Strong"/>
+        <w:t xml:space="preserve">Der XAMPP </w:t>
+      </w:r>
+      <w:r>
+        <w:rPr>
+          <w:rStyle w:val="Fett"/>
           <w:b w:val="0"/>
           <w:bCs w:val="0"/>
           <w:lang w:val="de-CH"/>
         </w:rPr>
-        <w:t xml:space="preserve">Der XAMPP </w:t>
-      </w:r>
-      <w:r>
-        <w:rPr>
-          <w:rStyle w:val="Strong"/>
+        <w:t>hat</w:t>
+      </w:r>
+      <w:r>
+        <w:rPr>
+          <w:rStyle w:val="Fett"/>
           <w:b w:val="0"/>
           <w:bCs w:val="0"/>
           <w:lang w:val="de-CH"/>
         </w:rPr>
-        <w:t>hat</w:t>
-      </w:r>
-      <w:r>
-        <w:rPr>
-          <w:rStyle w:val="Strong"/>
+        <w:t xml:space="preserve"> keine X</w:t>
+      </w:r>
+      <w:r>
+        <w:rPr>
+          <w:rStyle w:val="Fett"/>
           <w:b w:val="0"/>
           <w:bCs w:val="0"/>
           <w:lang w:val="de-CH"/>
         </w:rPr>
-        <w:t xml:space="preserve"> keine X</w:t>
-      </w:r>
-      <w:r>
-        <w:rPr>
-          <w:rStyle w:val="Strong"/>
+        <w:t xml:space="preserve">SL Transformationen ausgeführt. Es musste im php.ini den XSLT-Support manuell eingeschaltet werden. </w:t>
+      </w:r>
+    </w:p>
+    <w:p>
+      <w:pPr>
+        <w:rPr>
+          <w:rStyle w:val="Fett"/>
+          <w:lang w:val="de-CH"/>
+        </w:rPr>
+      </w:pPr>
+      <w:r>
+        <w:rPr>
+          <w:rStyle w:val="Fett"/>
+          <w:lang w:val="de-CH"/>
+        </w:rPr>
+        <w:t>Git</w:t>
+      </w:r>
+    </w:p>
+    <w:p>
+      <w:pPr>
+        <w:rPr>
+          <w:rStyle w:val="Fett"/>
+          <w:lang w:val="de-CH"/>
+        </w:rPr>
+      </w:pPr>
+      <w:r>
+        <w:rPr>
+          <w:rStyle w:val="Fett"/>
           <w:b w:val="0"/>
           <w:bCs w:val="0"/>
           <w:lang w:val="de-CH"/>
         </w:rPr>
-        <w:t xml:space="preserve">SL Transformationen ausgeführt. Es musste im php.ini den XSLT-Support manuell eingeschaltet werden. </w:t>
-      </w:r>
-    </w:p>
-    <w:p>
-      <w:pPr>
-        <w:rPr>
-          <w:rStyle w:val="Strong"/>
-          <w:lang w:val="de-CH"/>
-        </w:rPr>
-      </w:pPr>
-      <w:r>
-        <w:rPr>
-          <w:rStyle w:val="Strong"/>
-          <w:lang w:val="de-CH"/>
-        </w:rPr>
-        <w:t>Git</w:t>
-      </w:r>
-    </w:p>
-    <w:p>
-      <w:pPr>
-        <w:rPr>
-          <w:rStyle w:val="Strong"/>
-          <w:lang w:val="de-CH"/>
-        </w:rPr>
-      </w:pPr>
-      <w:r>
-        <w:rPr>
-          <w:rStyle w:val="Strong"/>
+        <w:t xml:space="preserve">Da die Verwendung von git im Rahmen eines solchen Projektes relativ neu ist, hat die Implementation von git selber auch einiges an Zeit in Anspruch genommen. Für ein neues Projekt ist nicht implizit klar welche </w:t>
+      </w:r>
+      <w:r>
+        <w:rPr>
+          <w:rStyle w:val="Fett"/>
           <w:b w:val="0"/>
           <w:bCs w:val="0"/>
           <w:lang w:val="de-CH"/>
         </w:rPr>
-        <w:t xml:space="preserve">Da die Verwendung von git im Rahmen eines solchen Projektes relativ neu ist, hat die Implementation von git selber auch einiges an Zeit in Anspruch genommen. Für ein neues Projekt ist nicht implizit klar welche </w:t>
-      </w:r>
-      <w:r>
-        <w:rPr>
-          <w:rStyle w:val="Strong"/>
+        <w:t>B</w:t>
+      </w:r>
+      <w:r>
+        <w:rPr>
+          <w:rStyle w:val="Fett"/>
           <w:b w:val="0"/>
           <w:bCs w:val="0"/>
           <w:lang w:val="de-CH"/>
         </w:rPr>
-        <w:t>B</w:t>
-      </w:r>
-      <w:r>
-        <w:rPr>
-          <w:rStyle w:val="Strong"/>
+        <w:t>ranch</w:t>
+      </w:r>
+      <w:r>
+        <w:rPr>
+          <w:rStyle w:val="Fett"/>
           <w:b w:val="0"/>
           <w:bCs w:val="0"/>
           <w:lang w:val="de-CH"/>
         </w:rPr>
-        <w:t>ranch</w:t>
-      </w:r>
-      <w:r>
-        <w:rPr>
-          <w:rStyle w:val="Strong"/>
+        <w:t>-</w:t>
+      </w:r>
+      <w:r>
+        <w:rPr>
+          <w:rStyle w:val="Fett"/>
           <w:b w:val="0"/>
           <w:bCs w:val="0"/>
           <w:lang w:val="de-CH"/>
         </w:rPr>
-        <w:t>-</w:t>
-      </w:r>
-      <w:r>
-        <w:rPr>
-          <w:rStyle w:val="Strong"/>
+        <w:t>Strategie man verwenden will und das muss jeweils im Team abgemacht werden.</w:t>
+      </w:r>
+    </w:p>
+    <w:p>
+      <w:pPr>
+        <w:rPr>
+          <w:rStyle w:val="Fett"/>
+          <w:lang w:val="de-CH"/>
+        </w:rPr>
+      </w:pPr>
+      <w:r>
+        <w:rPr>
+          <w:rStyle w:val="Fett"/>
+          <w:lang w:val="de-CH"/>
+        </w:rPr>
+        <w:t>D</w:t>
+      </w:r>
+      <w:r>
+        <w:rPr>
+          <w:rStyle w:val="Fett"/>
+          <w:lang w:val="de-CH"/>
+        </w:rPr>
+        <w:t>OM</w:t>
+      </w:r>
+      <w:r>
+        <w:rPr>
+          <w:rStyle w:val="Fett"/>
+          <w:lang w:val="de-CH"/>
+        </w:rPr>
+        <w:t xml:space="preserve"> Man</w:t>
+      </w:r>
+      <w:r>
+        <w:rPr>
+          <w:rStyle w:val="Fett"/>
+          <w:lang w:val="de-CH"/>
+        </w:rPr>
+        <w:t>i</w:t>
+      </w:r>
+      <w:r>
+        <w:rPr>
+          <w:rStyle w:val="Fett"/>
+          <w:lang w:val="de-CH"/>
+        </w:rPr>
+        <w:t>pulationen in php</w:t>
+      </w:r>
+    </w:p>
+    <w:p>
+      <w:pPr>
+        <w:rPr>
+          <w:rStyle w:val="Fett"/>
           <w:b w:val="0"/>
           <w:bCs w:val="0"/>
           <w:lang w:val="de-CH"/>
         </w:rPr>
-        <w:t>Strategie man verwenden will und das muss jeweils im Team abgemacht werden.</w:t>
-      </w:r>
-    </w:p>
-    <w:p>
-      <w:pPr>
-        <w:rPr>
-          <w:rStyle w:val="Strong"/>
-          <w:lang w:val="de-CH"/>
-        </w:rPr>
-      </w:pPr>
-      <w:r>
-        <w:rPr>
-          <w:rStyle w:val="Strong"/>
-          <w:lang w:val="de-CH"/>
-        </w:rPr>
-        <w:t>D</w:t>
-      </w:r>
-      <w:r>
-        <w:rPr>
-          <w:rStyle w:val="Strong"/>
-          <w:lang w:val="de-CH"/>
-        </w:rPr>
-        <w:t>OM</w:t>
-      </w:r>
-      <w:r>
-        <w:rPr>
-          <w:rStyle w:val="Strong"/>
-          <w:lang w:val="de-CH"/>
-        </w:rPr>
-        <w:t xml:space="preserve"> Man</w:t>
-      </w:r>
-      <w:r>
-        <w:rPr>
-          <w:rStyle w:val="Strong"/>
-          <w:lang w:val="de-CH"/>
-        </w:rPr>
-        <w:t>i</w:t>
-      </w:r>
-      <w:r>
-        <w:rPr>
-          <w:rStyle w:val="Strong"/>
-          <w:lang w:val="de-CH"/>
-        </w:rPr>
-        <w:t>pulationen in php</w:t>
-      </w:r>
-    </w:p>
-    <w:p>
-      <w:pPr>
-        <w:rPr>
-          <w:rStyle w:val="Strong"/>
+      </w:pPr>
+      <w:r>
+        <w:rPr>
+          <w:rStyle w:val="Fett"/>
           <w:b w:val="0"/>
           <w:bCs w:val="0"/>
           <w:lang w:val="de-CH"/>
         </w:rPr>
-      </w:pPr>
-      <w:r>
-        <w:rPr>
-          <w:rStyle w:val="Strong"/>
+        <w:t>Das Erstellen/</w:t>
+      </w:r>
+      <w:r>
+        <w:rPr>
+          <w:rStyle w:val="Fett"/>
           <w:b w:val="0"/>
           <w:bCs w:val="0"/>
           <w:lang w:val="de-CH"/>
         </w:rPr>
-        <w:t>Das Erstellen/</w:t>
-      </w:r>
-      <w:r>
-        <w:rPr>
-          <w:rStyle w:val="Strong"/>
+        <w:t>B</w:t>
+      </w:r>
+      <w:r>
+        <w:rPr>
+          <w:rStyle w:val="Fett"/>
           <w:b w:val="0"/>
           <w:bCs w:val="0"/>
           <w:lang w:val="de-CH"/>
         </w:rPr>
-        <w:t>B</w:t>
-      </w:r>
-      <w:r>
-        <w:rPr>
-          <w:rStyle w:val="Strong"/>
+        <w:t xml:space="preserve">earbeiten von XML Strukturen via DomDocument funktioniert zwar sehr gut. </w:t>
+      </w:r>
+      <w:r>
+        <w:rPr>
+          <w:rStyle w:val="Fett"/>
           <w:b w:val="0"/>
           <w:bCs w:val="0"/>
           <w:lang w:val="de-CH"/>
         </w:rPr>
-        <w:t xml:space="preserve">earbeiten von XML Strukturen via DomDocument funktioniert zwar sehr gut. </w:t>
-      </w:r>
-      <w:r>
-        <w:rPr>
-          <w:rStyle w:val="Strong"/>
+        <w:t>E</w:t>
+      </w:r>
+      <w:r>
+        <w:rPr>
+          <w:rStyle w:val="Fett"/>
           <w:b w:val="0"/>
           <w:bCs w:val="0"/>
           <w:lang w:val="de-CH"/>
         </w:rPr>
-        <w:t>E</w:t>
-      </w:r>
-      <w:r>
-        <w:rPr>
-          <w:rStyle w:val="Strong"/>
+        <w:t xml:space="preserve">s geht </w:t>
+      </w:r>
+      <w:r>
+        <w:rPr>
+          <w:rStyle w:val="Fett"/>
           <w:b w:val="0"/>
           <w:bCs w:val="0"/>
           <w:lang w:val="de-CH"/>
         </w:rPr>
-        <w:t xml:space="preserve">s geht </w:t>
-      </w:r>
-      <w:r>
-        <w:rPr>
-          <w:rStyle w:val="Strong"/>
+        <w:t xml:space="preserve">jedoch </w:t>
+      </w:r>
+      <w:r>
+        <w:rPr>
+          <w:rStyle w:val="Fett"/>
           <w:b w:val="0"/>
           <w:bCs w:val="0"/>
           <w:lang w:val="de-CH"/>
         </w:rPr>
-        <w:t xml:space="preserve">jedoch </w:t>
-      </w:r>
-      <w:r>
-        <w:rPr>
-          <w:rStyle w:val="Strong"/>
+        <w:t xml:space="preserve">nicht </w:t>
+      </w:r>
+      <w:r>
+        <w:rPr>
+          <w:rStyle w:val="Fett"/>
           <w:b w:val="0"/>
           <w:bCs w:val="0"/>
           <w:lang w:val="de-CH"/>
         </w:rPr>
-        <w:t xml:space="preserve">nicht </w:t>
-      </w:r>
-      <w:r>
-        <w:rPr>
-          <w:rStyle w:val="Strong"/>
+        <w:t xml:space="preserve">einfach </w:t>
+      </w:r>
+      <w:r>
+        <w:rPr>
+          <w:rStyle w:val="Fett"/>
           <w:b w:val="0"/>
           <w:bCs w:val="0"/>
           <w:lang w:val="de-CH"/>
         </w:rPr>
-        <w:t xml:space="preserve">einfach </w:t>
-      </w:r>
-      <w:r>
-        <w:rPr>
-          <w:rStyle w:val="Strong"/>
+        <w:t xml:space="preserve">von der Hand und wirkt umständlich. Dies ist einerseits gegeben durch die PHP Syntax, andererseits aber auch durch die Verschachtelung der </w:t>
+      </w:r>
+      <w:r>
+        <w:rPr>
+          <w:rStyle w:val="Fett"/>
           <w:b w:val="0"/>
           <w:bCs w:val="0"/>
           <w:lang w:val="de-CH"/>
         </w:rPr>
-        <w:t xml:space="preserve">von der Hand und wirkt umständlich. Dies ist einerseits gegeben durch die PHP Syntax, andererseits aber auch durch die Verschachtelung der </w:t>
-      </w:r>
-      <w:r>
-        <w:rPr>
-          <w:rStyle w:val="Strong"/>
+        <w:t>Attribute</w:t>
+      </w:r>
+      <w:r>
+        <w:rPr>
+          <w:rStyle w:val="Fett"/>
           <w:b w:val="0"/>
           <w:bCs w:val="0"/>
           <w:lang w:val="de-CH"/>
         </w:rPr>
-        <w:t>Attribute</w:t>
-      </w:r>
-      <w:r>
-        <w:rPr>
-          <w:rStyle w:val="Strong"/>
+        <w:t xml:space="preserve"> und Element</w:t>
+      </w:r>
+      <w:r>
+        <w:rPr>
+          <w:rStyle w:val="Fett"/>
           <w:b w:val="0"/>
           <w:bCs w:val="0"/>
           <w:lang w:val="de-CH"/>
         </w:rPr>
-        <w:t xml:space="preserve"> und Element</w:t>
-      </w:r>
-      <w:r>
-        <w:rPr>
-          <w:rStyle w:val="Strong"/>
+        <w:t>e.</w:t>
+      </w:r>
+    </w:p>
+    <w:p>
+      <w:pPr>
+        <w:rPr>
+          <w:rStyle w:val="Fett"/>
+          <w:lang w:val="de-CH"/>
+        </w:rPr>
+      </w:pPr>
+      <w:r>
+        <w:rPr>
+          <w:rStyle w:val="Fett"/>
+          <w:lang w:val="de-CH"/>
+        </w:rPr>
+        <w:t>Debugger sehnlichst vermisst</w:t>
+      </w:r>
+    </w:p>
+    <w:p>
+      <w:pPr>
+        <w:rPr>
+          <w:rStyle w:val="Fett"/>
           <w:b w:val="0"/>
           <w:bCs w:val="0"/>
           <w:lang w:val="de-CH"/>
         </w:rPr>
-        <w:t>e.</w:t>
-      </w:r>
-    </w:p>
-    <w:p>
-      <w:pPr>
-        <w:rPr>
-          <w:rStyle w:val="Strong"/>
-          <w:lang w:val="de-CH"/>
-        </w:rPr>
-      </w:pPr>
-      <w:r>
-        <w:rPr>
-          <w:rStyle w:val="Strong"/>
-          <w:lang w:val="de-CH"/>
-        </w:rPr>
-        <w:t>Debugger sehnlichst vermisst</w:t>
-      </w:r>
-    </w:p>
-    <w:p>
-      <w:pPr>
-        <w:rPr>
-          <w:rStyle w:val="Strong"/>
+      </w:pPr>
+      <w:r>
+        <w:rPr>
+          <w:rStyle w:val="Fett"/>
           <w:b w:val="0"/>
           <w:bCs w:val="0"/>
           <w:lang w:val="de-CH"/>
         </w:rPr>
-      </w:pPr>
-      <w:r>
-        <w:rPr>
-          <w:rStyle w:val="Strong"/>
+        <w:t>Ein Debugger</w:t>
+      </w:r>
+      <w:r>
+        <w:rPr>
+          <w:rStyle w:val="Fett"/>
           <w:b w:val="0"/>
           <w:bCs w:val="0"/>
           <w:lang w:val="de-CH"/>
         </w:rPr>
-        <w:t>Ein Debugger</w:t>
-      </w:r>
-      <w:r>
-        <w:rPr>
-          <w:rStyle w:val="Strong"/>
+        <w:t xml:space="preserve"> für die XSLT-Transformation</w:t>
+      </w:r>
+      <w:r>
+        <w:rPr>
+          <w:rStyle w:val="Fett"/>
           <w:b w:val="0"/>
           <w:bCs w:val="0"/>
           <w:lang w:val="de-CH"/>
         </w:rPr>
-        <w:t xml:space="preserve"> für die XSLT-Transformation</w:t>
-      </w:r>
-      <w:r>
-        <w:rPr>
-          <w:rStyle w:val="Strong"/>
+        <w:t>, insbesondere bei FO,</w:t>
+      </w:r>
+      <w:r>
+        <w:rPr>
+          <w:rStyle w:val="Fett"/>
           <w:b w:val="0"/>
           <w:bCs w:val="0"/>
           <w:lang w:val="de-CH"/>
         </w:rPr>
-        <w:t>, insbesondere bei FO,</w:t>
-      </w:r>
-      <w:r>
-        <w:rPr>
-          <w:rStyle w:val="Strong"/>
+        <w:t xml:space="preserve"> haben wir in etlichen Situationen vermisst. Dies hatte</w:t>
+      </w:r>
+      <w:r>
+        <w:rPr>
+          <w:rStyle w:val="Fett"/>
           <w:b w:val="0"/>
           <w:bCs w:val="0"/>
           <w:lang w:val="de-CH"/>
         </w:rPr>
-        <w:t xml:space="preserve"> haben wir in etlichen Situationen vermisst. Dies hatte</w:t>
-      </w:r>
-      <w:r>
-        <w:rPr>
-          <w:rStyle w:val="Strong"/>
+        <w:t xml:space="preserve"> uns</w:t>
+      </w:r>
+      <w:r>
+        <w:rPr>
+          <w:rStyle w:val="Fett"/>
           <w:b w:val="0"/>
           <w:bCs w:val="0"/>
           <w:lang w:val="de-CH"/>
         </w:rPr>
-        <w:t xml:space="preserve"> uns</w:t>
-      </w:r>
-      <w:r>
-        <w:rPr>
-          <w:rStyle w:val="Strong"/>
-          <w:b w:val="0"/>
-          <w:bCs w:val="0"/>
-          <w:lang w:val="de-CH"/>
-        </w:rPr>
         <w:t xml:space="preserve"> viel Nerven und Zeit gekostet. </w:t>
       </w:r>
     </w:p>
@@ -1874,7 +1857,6 @@
         <w:rPr>
           <w:lang w:val="de-CH"/>
         </w:rPr>
-        <w:lastRenderedPageBreak/>
         <w:t xml:space="preserve">Für das Erstellen einer Webseite, würden wir nach wie vor auf konventionelle Technologien setzen. Wir sind jedoch überzeugt, dass die </w:t>
       </w:r>
       <w:r>
@@ -1975,7 +1957,7 @@
   <w:sdt>
     <w:sdtPr>
       <w:rPr>
-        <w:rStyle w:val="PageNumber"/>
+        <w:rStyle w:val="Seitenzahl"/>
       </w:rPr>
       <w:id w:val="-65111188"/>
       <w:docPartObj>
@@ -1985,33 +1967,33 @@
     </w:sdtPr>
     <w:sdtEndPr>
       <w:rPr>
-        <w:rStyle w:val="PageNumber"/>
+        <w:rStyle w:val="Seitenzahl"/>
       </w:rPr>
     </w:sdtEndPr>
     <w:sdtContent>
       <w:p>
         <w:pPr>
-          <w:pStyle w:val="Footer"/>
+          <w:pStyle w:val="Fuzeile"/>
           <w:framePr w:wrap="none" w:vAnchor="text" w:hAnchor="margin" w:xAlign="right" w:y="1"/>
           <w:rPr>
-            <w:rStyle w:val="PageNumber"/>
+            <w:rStyle w:val="Seitenzahl"/>
           </w:rPr>
         </w:pPr>
         <w:r>
           <w:rPr>
-            <w:rStyle w:val="PageNumber"/>
+            <w:rStyle w:val="Seitenzahl"/>
           </w:rPr>
           <w:fldChar w:fldCharType="begin"/>
         </w:r>
         <w:r>
           <w:rPr>
-            <w:rStyle w:val="PageNumber"/>
+            <w:rStyle w:val="Seitenzahl"/>
           </w:rPr>
           <w:instrText xml:space="preserve"> PAGE </w:instrText>
         </w:r>
         <w:r>
           <w:rPr>
-            <w:rStyle w:val="PageNumber"/>
+            <w:rStyle w:val="Seitenzahl"/>
           </w:rPr>
           <w:fldChar w:fldCharType="end"/>
         </w:r>
@@ -2020,7 +2002,7 @@
   </w:sdt>
   <w:p>
     <w:pPr>
-      <w:pStyle w:val="Footer"/>
+      <w:pStyle w:val="Fuzeile"/>
       <w:ind w:right="360"/>
     </w:pPr>
   </w:p>
@@ -2032,7 +2014,7 @@
   <w:sdt>
     <w:sdtPr>
       <w:rPr>
-        <w:rStyle w:val="PageNumber"/>
+        <w:rStyle w:val="Seitenzahl"/>
       </w:rPr>
       <w:id w:val="-1291432277"/>
       <w:docPartObj>
@@ -2042,46 +2024,46 @@
     </w:sdtPr>
     <w:sdtEndPr>
       <w:rPr>
-        <w:rStyle w:val="PageNumber"/>
+        <w:rStyle w:val="Seitenzahl"/>
       </w:rPr>
     </w:sdtEndPr>
     <w:sdtContent>
       <w:p>
         <w:pPr>
-          <w:pStyle w:val="Footer"/>
+          <w:pStyle w:val="Fuzeile"/>
           <w:framePr w:wrap="none" w:vAnchor="text" w:hAnchor="margin" w:xAlign="right" w:y="1"/>
           <w:rPr>
-            <w:rStyle w:val="PageNumber"/>
+            <w:rStyle w:val="Seitenzahl"/>
           </w:rPr>
         </w:pPr>
         <w:r>
           <w:rPr>
-            <w:rStyle w:val="PageNumber"/>
+            <w:rStyle w:val="Seitenzahl"/>
           </w:rPr>
           <w:fldChar w:fldCharType="begin"/>
         </w:r>
         <w:r>
           <w:rPr>
-            <w:rStyle w:val="PageNumber"/>
+            <w:rStyle w:val="Seitenzahl"/>
           </w:rPr>
           <w:instrText xml:space="preserve"> PAGE </w:instrText>
         </w:r>
         <w:r>
           <w:rPr>
-            <w:rStyle w:val="PageNumber"/>
+            <w:rStyle w:val="Seitenzahl"/>
           </w:rPr>
           <w:fldChar w:fldCharType="separate"/>
         </w:r>
         <w:r>
           <w:rPr>
-            <w:rStyle w:val="PageNumber"/>
+            <w:rStyle w:val="Seitenzahl"/>
             <w:noProof/>
           </w:rPr>
           <w:t>1</w:t>
         </w:r>
         <w:r>
           <w:rPr>
-            <w:rStyle w:val="PageNumber"/>
+            <w:rStyle w:val="Seitenzahl"/>
           </w:rPr>
           <w:fldChar w:fldCharType="end"/>
         </w:r>
@@ -2090,7 +2072,7 @@
   </w:sdt>
   <w:p>
     <w:pPr>
-      <w:pStyle w:val="Footer"/>
+      <w:pStyle w:val="Fuzeile"/>
       <w:ind w:right="360"/>
     </w:pPr>
   </w:p>
@@ -3179,7 +3161,7 @@
     <w:lsdException w:name="Unresolved Mention" w:semiHidden="1" w:unhideWhenUsed="1"/>
     <w:lsdException w:name="Smart Link" w:semiHidden="1" w:unhideWhenUsed="1"/>
   </w:latentStyles>
-  <w:style w:type="paragraph" w:default="1" w:styleId="Normal">
+  <w:style w:type="paragraph" w:default="1" w:styleId="Standard">
     <w:name w:val="Normal"/>
     <w:qFormat/>
     <w:rsid w:val="00735A53"/>
@@ -3187,11 +3169,11 @@
       <w:spacing w:after="120"/>
     </w:pPr>
   </w:style>
-  <w:style w:type="paragraph" w:styleId="Heading1">
+  <w:style w:type="paragraph" w:styleId="berschrift1">
     <w:name w:val="heading 1"/>
-    <w:basedOn w:val="Normal"/>
-    <w:next w:val="Normal"/>
-    <w:link w:val="Heading1Char"/>
+    <w:basedOn w:val="Standard"/>
+    <w:next w:val="Standard"/>
+    <w:link w:val="berschrift1Zchn"/>
     <w:uiPriority w:val="9"/>
     <w:qFormat/>
     <w:rsid w:val="00A73280"/>
@@ -3208,13 +3190,13 @@
       <w:szCs w:val="32"/>
     </w:rPr>
   </w:style>
-  <w:style w:type="character" w:default="1" w:styleId="DefaultParagraphFont">
+  <w:style w:type="character" w:default="1" w:styleId="Absatz-Standardschriftart">
     <w:name w:val="Default Paragraph Font"/>
     <w:uiPriority w:val="1"/>
     <w:semiHidden/>
     <w:unhideWhenUsed/>
   </w:style>
-  <w:style w:type="table" w:default="1" w:styleId="TableNormal">
+  <w:style w:type="table" w:default="1" w:styleId="NormaleTabelle">
     <w:name w:val="Normal Table"/>
     <w:uiPriority w:val="99"/>
     <w:semiHidden/>
@@ -3229,17 +3211,17 @@
       </w:tblCellMar>
     </w:tblPr>
   </w:style>
-  <w:style w:type="numbering" w:default="1" w:styleId="NoList">
+  <w:style w:type="numbering" w:default="1" w:styleId="KeineListe">
     <w:name w:val="No List"/>
     <w:uiPriority w:val="99"/>
     <w:semiHidden/>
     <w:unhideWhenUsed/>
   </w:style>
-  <w:style w:type="paragraph" w:styleId="Title">
+  <w:style w:type="paragraph" w:styleId="Titel">
     <w:name w:val="Title"/>
-    <w:basedOn w:val="Normal"/>
-    <w:next w:val="Normal"/>
-    <w:link w:val="TitleChar"/>
+    <w:basedOn w:val="Standard"/>
+    <w:next w:val="Standard"/>
+    <w:link w:val="TitelZchn"/>
     <w:uiPriority w:val="10"/>
     <w:qFormat/>
     <w:rsid w:val="00C0456C"/>
@@ -3255,10 +3237,10 @@
       <w:szCs w:val="56"/>
     </w:rPr>
   </w:style>
-  <w:style w:type="character" w:customStyle="1" w:styleId="TitleChar">
-    <w:name w:val="Title Char"/>
-    <w:basedOn w:val="DefaultParagraphFont"/>
-    <w:link w:val="Title"/>
+  <w:style w:type="character" w:customStyle="1" w:styleId="TitelZchn">
+    <w:name w:val="Titel Zchn"/>
+    <w:basedOn w:val="Absatz-Standardschriftart"/>
+    <w:link w:val="Titel"/>
     <w:uiPriority w:val="10"/>
     <w:rsid w:val="00C0456C"/>
     <w:rPr>
@@ -3269,11 +3251,11 @@
       <w:szCs w:val="56"/>
     </w:rPr>
   </w:style>
-  <w:style w:type="paragraph" w:styleId="Subtitle">
+  <w:style w:type="paragraph" w:styleId="Untertitel">
     <w:name w:val="Subtitle"/>
-    <w:basedOn w:val="Normal"/>
-    <w:next w:val="Normal"/>
-    <w:link w:val="SubtitleChar"/>
+    <w:basedOn w:val="Standard"/>
+    <w:next w:val="Standard"/>
+    <w:link w:val="UntertitelZchn"/>
     <w:uiPriority w:val="11"/>
     <w:qFormat/>
     <w:rsid w:val="00C0456C"/>
@@ -3288,10 +3270,10 @@
       <w:spacing w:val="15"/>
     </w:rPr>
   </w:style>
-  <w:style w:type="character" w:customStyle="1" w:styleId="SubtitleChar">
-    <w:name w:val="Subtitle Char"/>
-    <w:basedOn w:val="DefaultParagraphFont"/>
-    <w:link w:val="Subtitle"/>
+  <w:style w:type="character" w:customStyle="1" w:styleId="UntertitelZchn">
+    <w:name w:val="Untertitel Zchn"/>
+    <w:basedOn w:val="Absatz-Standardschriftart"/>
+    <w:link w:val="Untertitel"/>
     <w:uiPriority w:val="11"/>
     <w:rsid w:val="00C0456C"/>
     <w:rPr>
@@ -3300,9 +3282,9 @@
       <w:spacing w:val="15"/>
     </w:rPr>
   </w:style>
-  <w:style w:type="character" w:styleId="Emphasis">
+  <w:style w:type="character" w:styleId="Hervorhebung">
     <w:name w:val="Emphasis"/>
-    <w:basedOn w:val="DefaultParagraphFont"/>
+    <w:basedOn w:val="Absatz-Standardschriftart"/>
     <w:uiPriority w:val="20"/>
     <w:qFormat/>
     <w:rsid w:val="00C0456C"/>
@@ -3313,7 +3295,7 @@
   </w:style>
   <w:style w:type="character" w:styleId="Hyperlink">
     <w:name w:val="Hyperlink"/>
-    <w:basedOn w:val="DefaultParagraphFont"/>
+    <w:basedOn w:val="Absatz-Standardschriftart"/>
     <w:uiPriority w:val="99"/>
     <w:semiHidden/>
     <w:unhideWhenUsed/>
@@ -3323,9 +3305,9 @@
       <w:u w:val="single"/>
     </w:rPr>
   </w:style>
-  <w:style w:type="character" w:styleId="Strong">
+  <w:style w:type="character" w:styleId="Fett">
     <w:name w:val="Strong"/>
-    <w:basedOn w:val="DefaultParagraphFont"/>
+    <w:basedOn w:val="Absatz-Standardschriftart"/>
     <w:uiPriority w:val="22"/>
     <w:qFormat/>
     <w:rsid w:val="00C0456C"/>
@@ -3334,10 +3316,10 @@
       <w:bCs/>
     </w:rPr>
   </w:style>
-  <w:style w:type="character" w:customStyle="1" w:styleId="Heading1Char">
-    <w:name w:val="Heading 1 Char"/>
-    <w:basedOn w:val="DefaultParagraphFont"/>
-    <w:link w:val="Heading1"/>
+  <w:style w:type="character" w:customStyle="1" w:styleId="berschrift1Zchn">
+    <w:name w:val="Überschrift 1 Zchn"/>
+    <w:basedOn w:val="Absatz-Standardschriftart"/>
+    <w:link w:val="berschrift1"/>
     <w:uiPriority w:val="9"/>
     <w:rsid w:val="00A73280"/>
     <w:rPr>
@@ -3347,9 +3329,9 @@
       <w:szCs w:val="32"/>
     </w:rPr>
   </w:style>
-  <w:style w:type="paragraph" w:styleId="ListParagraph">
+  <w:style w:type="paragraph" w:styleId="Listenabsatz">
     <w:name w:val="List Paragraph"/>
-    <w:basedOn w:val="Normal"/>
+    <w:basedOn w:val="Standard"/>
     <w:uiPriority w:val="34"/>
     <w:qFormat/>
     <w:rsid w:val="002A752C"/>
@@ -3358,10 +3340,10 @@
       <w:contextualSpacing/>
     </w:pPr>
   </w:style>
-  <w:style w:type="paragraph" w:styleId="Caption">
+  <w:style w:type="paragraph" w:styleId="Beschriftung">
     <w:name w:val="caption"/>
-    <w:basedOn w:val="Normal"/>
-    <w:next w:val="Normal"/>
+    <w:basedOn w:val="Standard"/>
+    <w:next w:val="Standard"/>
     <w:uiPriority w:val="35"/>
     <w:unhideWhenUsed/>
     <w:qFormat/>
@@ -3377,9 +3359,9 @@
       <w:szCs w:val="18"/>
     </w:rPr>
   </w:style>
-  <w:style w:type="character" w:styleId="FollowedHyperlink">
+  <w:style w:type="character" w:styleId="BesuchterLink">
     <w:name w:val="FollowedHyperlink"/>
-    <w:basedOn w:val="DefaultParagraphFont"/>
+    <w:basedOn w:val="Absatz-Standardschriftart"/>
     <w:uiPriority w:val="99"/>
     <w:semiHidden/>
     <w:unhideWhenUsed/>
@@ -3391,7 +3373,7 @@
   </w:style>
   <w:style w:type="paragraph" w:customStyle="1" w:styleId="Formatvorlage1">
     <w:name w:val="Formatvorlage1"/>
-    <w:basedOn w:val="Heading1"/>
+    <w:basedOn w:val="berschrift1"/>
     <w:link w:val="Formatvorlage1Zchn"/>
     <w:qFormat/>
     <w:rsid w:val="00554C5E"/>
@@ -3404,7 +3386,7 @@
   </w:style>
   <w:style w:type="character" w:customStyle="1" w:styleId="Formatvorlage1Zchn">
     <w:name w:val="Formatvorlage1 Zchn"/>
-    <w:basedOn w:val="Heading1Char"/>
+    <w:basedOn w:val="berschrift1Zchn"/>
     <w:link w:val="Formatvorlage1"/>
     <w:rsid w:val="00554C5E"/>
     <w:rPr>
@@ -3415,10 +3397,10 @@
       <w:lang w:val="de-CH"/>
     </w:rPr>
   </w:style>
-  <w:style w:type="paragraph" w:styleId="Header">
+  <w:style w:type="paragraph" w:styleId="Kopfzeile">
     <w:name w:val="header"/>
-    <w:basedOn w:val="Normal"/>
-    <w:link w:val="HeaderChar"/>
+    <w:basedOn w:val="Standard"/>
+    <w:link w:val="KopfzeileZchn"/>
     <w:uiPriority w:val="99"/>
     <w:unhideWhenUsed/>
     <w:rsid w:val="00F92060"/>
@@ -3430,17 +3412,17 @@
       <w:spacing w:after="0" w:line="240" w:lineRule="auto"/>
     </w:pPr>
   </w:style>
-  <w:style w:type="character" w:customStyle="1" w:styleId="HeaderChar">
-    <w:name w:val="Header Char"/>
-    <w:basedOn w:val="DefaultParagraphFont"/>
-    <w:link w:val="Header"/>
+  <w:style w:type="character" w:customStyle="1" w:styleId="KopfzeileZchn">
+    <w:name w:val="Kopfzeile Zchn"/>
+    <w:basedOn w:val="Absatz-Standardschriftart"/>
+    <w:link w:val="Kopfzeile"/>
     <w:uiPriority w:val="99"/>
     <w:rsid w:val="00F92060"/>
   </w:style>
-  <w:style w:type="paragraph" w:styleId="Footer">
+  <w:style w:type="paragraph" w:styleId="Fuzeile">
     <w:name w:val="footer"/>
-    <w:basedOn w:val="Normal"/>
-    <w:link w:val="FooterChar"/>
+    <w:basedOn w:val="Standard"/>
+    <w:link w:val="FuzeileZchn"/>
     <w:uiPriority w:val="99"/>
     <w:unhideWhenUsed/>
     <w:rsid w:val="00F92060"/>
@@ -3452,16 +3434,16 @@
       <w:spacing w:after="0" w:line="240" w:lineRule="auto"/>
     </w:pPr>
   </w:style>
-  <w:style w:type="character" w:customStyle="1" w:styleId="FooterChar">
-    <w:name w:val="Footer Char"/>
-    <w:basedOn w:val="DefaultParagraphFont"/>
-    <w:link w:val="Footer"/>
+  <w:style w:type="character" w:customStyle="1" w:styleId="FuzeileZchn">
+    <w:name w:val="Fußzeile Zchn"/>
+    <w:basedOn w:val="Absatz-Standardschriftart"/>
+    <w:link w:val="Fuzeile"/>
     <w:uiPriority w:val="99"/>
     <w:rsid w:val="00F92060"/>
   </w:style>
-  <w:style w:type="character" w:styleId="PageNumber">
+  <w:style w:type="character" w:styleId="Seitenzahl">
     <w:name w:val="page number"/>
-    <w:basedOn w:val="DefaultParagraphFont"/>
+    <w:basedOn w:val="Absatz-Standardschriftart"/>
     <w:uiPriority w:val="99"/>
     <w:semiHidden/>
     <w:unhideWhenUsed/>
@@ -3770,7 +3752,7 @@
 </file>
 
 <file path=customXml/itemProps1.xml><?xml version="1.0" encoding="utf-8"?>
-<ds:datastoreItem xmlns:ds="http://schemas.openxmlformats.org/officeDocument/2006/customXml" ds:itemID="{54960E0D-22FE-5D49-82AA-F7AD9719DB9E}">
+<ds:datastoreItem xmlns:ds="http://schemas.openxmlformats.org/officeDocument/2006/customXml" ds:itemID="{251003C5-2648-412F-9DDE-F2508455D363}">
   <ds:schemaRefs>
     <ds:schemaRef ds:uri="http://schemas.openxmlformats.org/officeDocument/2006/bibliography"/>
   </ds:schemaRefs>

</xml_diff>